<commit_message>
correción de nombre, Avance SLM_SCMP
</commit_message>
<xml_diff>
--- a/Documentos/SLM_SCMP.docx
+++ b/Documentos/SLM_SCMP.docx
@@ -92,6 +92,7 @@
       </w:r>
       <w:r>
         <w:rPr>
+          <w:rFonts w:ascii="Cambria" w:hAnsi="Cambria"/>
           <w:noProof/>
         </w:rPr>
         <w:drawing>
@@ -120,7 +121,7 @@
                     </pic:cNvPicPr>
                   </pic:nvPicPr>
                   <pic:blipFill>
-                    <a:blip r:embed="rId9" cstate="print">
+                    <a:blip r:embed="rId10" cstate="print">
                       <a:extLst>
                         <a:ext uri="{28A0092B-C50C-407E-A947-70E740481C1C}">
                           <a14:useLocalDpi xmlns:a14="http://schemas.microsoft.com/office/drawing/2010/main" val="0"/>
@@ -295,6 +296,7 @@
         <w:spacing w:line="276" w:lineRule="auto"/>
         <w:jc w:val="left"/>
         <w:rPr>
+          <w:rFonts w:ascii="Cambria" w:hAnsi="Cambria"/>
           <w:lang w:val="es-PE"/>
         </w:rPr>
       </w:pPr>
@@ -305,6 +307,7 @@
         <w:spacing w:line="276" w:lineRule="auto"/>
         <w:jc w:val="left"/>
         <w:rPr>
+          <w:rFonts w:ascii="Cambria" w:hAnsi="Cambria"/>
           <w:lang w:val="es-PE"/>
         </w:rPr>
       </w:pPr>
@@ -315,6 +318,7 @@
         <w:spacing w:line="276" w:lineRule="auto"/>
         <w:jc w:val="left"/>
         <w:rPr>
+          <w:rFonts w:ascii="Cambria" w:hAnsi="Cambria"/>
           <w:lang w:val="es-PE"/>
         </w:rPr>
       </w:pPr>
@@ -325,6 +329,7 @@
         <w:spacing w:line="276" w:lineRule="auto"/>
         <w:jc w:val="left"/>
         <w:rPr>
+          <w:rFonts w:ascii="Cambria" w:hAnsi="Cambria"/>
           <w:lang w:val="es-PE"/>
         </w:rPr>
       </w:pPr>
@@ -335,6 +340,7 @@
         <w:spacing w:line="276" w:lineRule="auto"/>
         <w:jc w:val="left"/>
         <w:rPr>
+          <w:rFonts w:ascii="Cambria" w:hAnsi="Cambria"/>
           <w:lang w:val="es-PE"/>
         </w:rPr>
       </w:pPr>
@@ -345,6 +351,7 @@
         <w:spacing w:line="276" w:lineRule="auto"/>
         <w:jc w:val="left"/>
         <w:rPr>
+          <w:rFonts w:ascii="Cambria" w:hAnsi="Cambria"/>
           <w:lang w:val="es-PE"/>
         </w:rPr>
       </w:pPr>
@@ -355,6 +362,7 @@
         <w:spacing w:line="276" w:lineRule="auto"/>
         <w:jc w:val="left"/>
         <w:rPr>
+          <w:rFonts w:ascii="Cambria" w:hAnsi="Cambria"/>
           <w:lang w:val="es-PE"/>
         </w:rPr>
       </w:pPr>
@@ -365,6 +373,7 @@
         <w:spacing w:line="276" w:lineRule="auto"/>
         <w:jc w:val="left"/>
         <w:rPr>
+          <w:rFonts w:ascii="Cambria" w:hAnsi="Cambria"/>
           <w:lang w:val="es-PE"/>
         </w:rPr>
       </w:pPr>
@@ -375,6 +384,7 @@
         <w:spacing w:line="276" w:lineRule="auto"/>
         <w:jc w:val="center"/>
         <w:rPr>
+          <w:rFonts w:ascii="Cambria" w:hAnsi="Cambria"/>
           <w:lang w:val="es-PE"/>
         </w:rPr>
       </w:pPr>
@@ -385,6 +395,7 @@
         <w:spacing w:line="276" w:lineRule="auto"/>
         <w:jc w:val="left"/>
         <w:rPr>
+          <w:rFonts w:ascii="Cambria" w:hAnsi="Cambria"/>
           <w:lang w:val="es-PE"/>
         </w:rPr>
       </w:pPr>
@@ -394,9 +405,13 @@
         <w:pStyle w:val="Sinespaciado"/>
         <w:spacing w:line="276" w:lineRule="auto"/>
         <w:jc w:val="left"/>
+        <w:rPr>
+          <w:rFonts w:ascii="Cambria" w:hAnsi="Cambria"/>
+        </w:rPr>
       </w:pPr>
       <w:r>
         <w:rPr>
+          <w:rFonts w:ascii="Cambria" w:hAnsi="Cambria"/>
           <w:noProof/>
         </w:rPr>
         <w:drawing>
@@ -417,7 +432,7 @@
                     </pic:cNvPicPr>
                   </pic:nvPicPr>
                   <pic:blipFill>
-                    <a:blip r:embed="rId10">
+                    <a:blip r:embed="rId11">
                       <a:extLst>
                         <a:ext uri="{28A0092B-C50C-407E-A947-70E740481C1C}">
                           <a14:useLocalDpi xmlns:a14="http://schemas.microsoft.com/office/drawing/2010/main" val="0"/>
@@ -454,6 +469,9 @@
         <w:pStyle w:val="Sinespaciado"/>
         <w:spacing w:line="276" w:lineRule="auto"/>
         <w:jc w:val="left"/>
+        <w:rPr>
+          <w:rFonts w:ascii="Cambria" w:hAnsi="Cambria"/>
+        </w:rPr>
       </w:pPr>
     </w:p>
     <w:p>
@@ -461,6 +479,9 @@
         <w:pStyle w:val="Sinespaciado"/>
         <w:spacing w:line="276" w:lineRule="auto"/>
         <w:jc w:val="left"/>
+        <w:rPr>
+          <w:rFonts w:ascii="Cambria" w:hAnsi="Cambria"/>
+        </w:rPr>
       </w:pPr>
     </w:p>
     <w:p>
@@ -469,10 +490,17 @@
         <w:spacing w:line="276" w:lineRule="auto"/>
       </w:pPr>
       <w:r>
+        <w:lastRenderedPageBreak/>
         <w:t>P</w:t>
       </w:r>
       <w:r>
-        <w:t>lan de Gestión de Configuración</w:t>
+        <w:t>lan de Gestión de</w:t>
+      </w:r>
+      <w:r>
+        <w:t xml:space="preserve"> la</w:t>
+      </w:r>
+      <w:r>
+        <w:t xml:space="preserve"> Configuración</w:t>
       </w:r>
     </w:p>
     <w:p>
@@ -488,564 +516,369 @@
     <w:p>
       <w:pPr>
         <w:pStyle w:val="PSI-Normal"/>
+        <w:rPr>
+          <w:rFonts w:ascii="Cambria" w:hAnsi="Cambria"/>
+        </w:rPr>
       </w:pPr>
       <w:r>
-        <w:t>Planificación de la configuración:</w:t>
+        <w:rPr>
+          <w:rFonts w:ascii="Cambria" w:hAnsi="Cambria"/>
+        </w:rPr>
+        <w:t xml:space="preserve">El propósito del presente documento es la </w:t>
+      </w:r>
+      <w:r>
+        <w:rPr>
+          <w:rFonts w:ascii="Cambria" w:hAnsi="Cambria"/>
+        </w:rPr>
+        <w:t xml:space="preserve">brindar una alternativa para el control de versiones de los proyectos de la empresa, actualmente en </w:t>
+      </w:r>
+      <w:r>
+        <w:rPr>
+          <w:rFonts w:ascii="Cambria" w:hAnsi="Cambria"/>
+        </w:rPr>
+        <w:t xml:space="preserve">la empresa se tiene diversos productos sin versionar y esto genera desorden tanto en </w:t>
+      </w:r>
+      <w:r>
+        <w:rPr>
+          <w:rFonts w:ascii="Cambria" w:hAnsi="Cambria"/>
+        </w:rPr>
+        <w:t>el personal actual como el nuevo, sin contar en el tiempo que pierde el equipo intentando descifrar como trabajan o restaurando versiones funcionales</w:t>
+      </w:r>
+      <w:r>
+        <w:rPr>
+          <w:rFonts w:ascii="Cambria" w:hAnsi="Cambria"/>
+        </w:rPr>
+        <w:t>. Por lo cual estamos haciendo la siguiente propuesta.</w:t>
       </w:r>
     </w:p>
     <w:p>
       <w:pPr>
         <w:pStyle w:val="PSI-Normal"/>
         <w:rPr>
-          <w:lang w:val="es-ES_tradnl"/>
+          <w:rFonts w:ascii="Cambria" w:hAnsi="Cambria"/>
         </w:rPr>
       </w:pPr>
       <w:r>
         <w:rPr>
-          <w:lang w:val="es-ES_tradnl"/>
-        </w:rPr>
-        <w:t>Se describen las actividades de gestión de configuración de software que deben ser llevadas a cabo durante el proceso de desarrollo del proyecto. Se definen tanto los productos que se pondrán bajo control de configuración como los procedimientos que deben ser seguidos por los integrantes del equipo de trabajo.</w:t>
+          <w:rFonts w:ascii="Cambria" w:hAnsi="Cambria"/>
+        </w:rPr>
+        <w:t>El presente plan de</w:t>
+      </w:r>
+      <w:r>
+        <w:rPr>
+          <w:rFonts w:ascii="Cambria" w:hAnsi="Cambria"/>
+        </w:rPr>
+        <w:t xml:space="preserve">be ser aplicado a todos los proyectos grande o pequeños de esta forma el orden y el versionado se aplicarán a todos los productos de software </w:t>
+      </w:r>
+      <w:r>
+        <w:rPr>
+          <w:rFonts w:ascii="Cambria" w:hAnsi="Cambria"/>
+        </w:rPr>
+        <w:t>de empresa.</w:t>
       </w:r>
     </w:p>
     <w:p>
       <w:pPr>
         <w:pStyle w:val="PSI-Normal"/>
-      </w:pPr>
-    </w:p>
-    <w:p>
-      <w:pPr>
-        <w:pStyle w:val="PSI-Normal"/>
-        <w:rPr>
-          <w:b/>
+        <w:rPr>
+          <w:rFonts w:ascii="Cambria" w:hAnsi="Cambria"/>
         </w:rPr>
       </w:pPr>
       <w:r>
         <w:rPr>
-          <w:b/>
-        </w:rPr>
-        <w:t xml:space="preserve">Definición de la Línea Base: </w:t>
+          <w:rFonts w:ascii="Cambria" w:hAnsi="Cambria"/>
+        </w:rPr>
+        <w:t>El gestor de la configuración es el encargado de aplicar el siguiente plan a todos los proyectos de software en coordinación con cada gerente de proyecto.</w:t>
       </w:r>
     </w:p>
     <w:p>
       <w:pPr>
-        <w:pStyle w:val="PSI-Normal"/>
-        <w:rPr>
-          <w:lang w:val="es-ES_tradnl"/>
-        </w:rPr>
-      </w:pPr>
+        <w:pStyle w:val="PSI-Ttulo1"/>
+      </w:pPr>
+      <w:bookmarkStart w:id="1" w:name="_Toc257644631"/>
       <w:r>
-        <w:rPr>
-          <w:lang w:val="es-ES_tradnl"/>
-        </w:rPr>
-        <w:t>Informar sobre la verificación realizada sobre los objetos de configuración que componen la versión actual para asegurar que se encuentran en estado consistente en la Línea Base del Proyecto.</w:t>
-      </w:r>
-    </w:p>
-    <w:p>
-      <w:pPr>
-        <w:pStyle w:val="PSI-Normal"/>
-      </w:pPr>
-    </w:p>
-    <w:p>
-      <w:pPr>
-        <w:pStyle w:val="PSI-Normal"/>
-        <w:rPr>
-          <w:b/>
-        </w:rPr>
-      </w:pPr>
-      <w:r>
-        <w:rPr>
-          <w:b/>
-        </w:rPr>
-        <w:t>Seguimiento de la Línea Base</w:t>
-      </w:r>
-    </w:p>
-    <w:p>
-      <w:pPr>
-        <w:pStyle w:val="PSI-Normal"/>
-        <w:rPr>
-          <w:lang w:val="es-ES_tradnl"/>
-        </w:rPr>
-      </w:pPr>
-      <w:r>
-        <w:rPr>
-          <w:lang w:val="es-ES_tradnl"/>
-        </w:rPr>
-        <w:t>Recibir, registrar y mantener todos los productos recibidos a través de todas sus versiones.</w:t>
-      </w:r>
-    </w:p>
-    <w:p>
-      <w:pPr>
-        <w:pStyle w:val="PSI-Normal"/>
-        <w:rPr>
-          <w:lang w:val="es-ES_tradnl"/>
-        </w:rPr>
-      </w:pPr>
-    </w:p>
-    <w:p>
-      <w:pPr>
-        <w:pStyle w:val="PSI-Normal"/>
-        <w:rPr>
-          <w:b/>
-        </w:rPr>
-      </w:pPr>
-      <w:r>
-        <w:rPr>
-          <w:b/>
-        </w:rPr>
-        <w:t>Control de Cambios:</w:t>
-      </w:r>
-    </w:p>
-    <w:p>
-      <w:pPr>
-        <w:pStyle w:val="PSI-Normal"/>
-        <w:rPr>
-          <w:lang w:val="es-ES_tradnl"/>
-        </w:rPr>
-      </w:pPr>
-      <w:r>
-        <w:rPr>
-          <w:lang w:val="es-ES_tradnl"/>
-        </w:rPr>
-        <w:t>Seguimiento de un ciclo de vida de un cambio.</w:t>
-      </w:r>
-    </w:p>
-    <w:p>
-      <w:pPr>
-        <w:pStyle w:val="PSI-Normal"/>
-        <w:rPr>
-          <w:b/>
-        </w:rPr>
-      </w:pPr>
-    </w:p>
-    <w:p>
-      <w:pPr>
-        <w:pStyle w:val="PSI-Normal"/>
-        <w:rPr>
-          <w:b/>
-        </w:rPr>
-      </w:pPr>
-      <w:r>
-        <w:rPr>
-          <w:b/>
-        </w:rPr>
-        <w:t>Informe Final de Configuración:</w:t>
-      </w:r>
-    </w:p>
-    <w:p>
-      <w:pPr>
-        <w:pStyle w:val="PSI-Normal"/>
-        <w:rPr>
-          <w:lang w:val="es-ES_tradnl"/>
-        </w:rPr>
-      </w:pPr>
-      <w:r>
-        <w:rPr>
-          <w:lang w:val="es-ES_tradnl"/>
-        </w:rPr>
-        <w:t>Realizar el Informe Final de Configuración, el cual contiene un resumen de las actividades realizadas de SCM y sus resultados a lo largo del proyecto.</w:t>
-      </w:r>
-    </w:p>
-    <w:p>
-      <w:pPr>
-        <w:pStyle w:val="PSI-Normal"/>
-        <w:rPr>
-          <w:lang w:val="es-ES_tradnl"/>
-        </w:rPr>
-      </w:pPr>
-    </w:p>
-    <w:p>
-      <w:pPr>
-        <w:pStyle w:val="PSI-Normal"/>
-        <w:rPr>
-          <w:b/>
-        </w:rPr>
-      </w:pPr>
-      <w:r>
-        <w:rPr>
-          <w:b/>
-        </w:rPr>
-        <w:t>Producir la Versión de Producto a Liberar</w:t>
-      </w:r>
-      <w:r>
-        <w:rPr>
-          <w:b/>
-        </w:rPr>
-        <w:t xml:space="preserve"> o </w:t>
-      </w:r>
-      <w:proofErr w:type="spellStart"/>
-      <w:r>
-        <w:rPr>
-          <w:b/>
-        </w:rPr>
-        <w:t>R</w:t>
-      </w:r>
-      <w:r>
-        <w:rPr>
-          <w:b/>
-        </w:rPr>
-        <w:t>eleases</w:t>
-      </w:r>
-      <w:proofErr w:type="spellEnd"/>
-      <w:r>
-        <w:rPr>
-          <w:b/>
-        </w:rPr>
-        <w:t>:</w:t>
-      </w:r>
-    </w:p>
-    <w:p>
-      <w:pPr>
-        <w:pStyle w:val="PSI-Normal"/>
-        <w:rPr>
-          <w:lang w:val="es-ES_tradnl"/>
-        </w:rPr>
-      </w:pPr>
-      <w:r>
-        <w:rPr>
-          <w:lang w:val="es-ES_tradnl"/>
-        </w:rPr>
-        <w:t>Realizar el Informe Final de Configuración, el cual contiene un resumen de las actividades realizadas de SCM y sus resultados a lo largo del proyecto.</w:t>
-      </w:r>
-    </w:p>
-    <w:p>
-      <w:pPr>
-        <w:pStyle w:val="PSI-Normal"/>
-        <w:rPr>
-          <w:lang w:val="es-ES_tradnl"/>
-        </w:rPr>
-      </w:pPr>
-    </w:p>
-    <w:p>
-      <w:pPr>
-        <w:pStyle w:val="PSI-Normal"/>
-        <w:rPr>
-          <w:b/>
-        </w:rPr>
-      </w:pPr>
-    </w:p>
-    <w:p>
-      <w:pPr>
-        <w:pStyle w:val="PSI-Ttulo2"/>
-      </w:pPr>
-      <w:bookmarkStart w:id="1" w:name="_Toc257644629"/>
-      <w:r>
-        <w:t>Propósito</w:t>
+        <w:t>Gestión de Configuración</w:t>
       </w:r>
       <w:bookmarkEnd w:id="1"/>
     </w:p>
     <w:p>
       <w:pPr>
-        <w:pStyle w:val="PSI-Normal"/>
+        <w:pStyle w:val="PSI-Ttulo1"/>
+        <w:numPr>
+          <w:ilvl w:val="1"/>
+          <w:numId w:val="6"/>
+        </w:numPr>
+        <w:ind w:left="851" w:hanging="284"/>
       </w:pPr>
       <w:r>
-        <w:t>Este documento describe las actividades de gestión de configuración de software que deben ser llevadas a cabo durante el proceso de desarrollo del proyecto. Aquí se definen tanto los productos que se pondrán bajo control de configuración como los procedimientos que deben ser seguidos por los in</w:t>
-      </w:r>
-      <w:r>
-        <w:t xml:space="preserve">tegrantes del equipo de trabajo según los roles asignados. </w:t>
+        <w:t>Organización</w:t>
       </w:r>
     </w:p>
     <w:p>
       <w:pPr>
-        <w:pStyle w:val="PSI-Ttulo2"/>
-        <w:ind w:left="0" w:firstLine="0"/>
-      </w:pPr>
-      <w:r>
-        <w:br/>
-      </w:r>
-      <w:bookmarkStart w:id="2" w:name="_Toc257644630"/>
-      <w:r>
-        <w:t>Alcance</w:t>
-      </w:r>
+        <w:pStyle w:val="PSI-Ttulo1"/>
+        <w:numPr>
+          <w:ilvl w:val="0"/>
+          <w:numId w:val="0"/>
+        </w:numPr>
+        <w:ind w:left="426"/>
+        <w:jc w:val="both"/>
+        <w:outlineLvl w:val="9"/>
+        <w:rPr>
+          <w:b w:val="0"/>
+          <w:color w:val="auto"/>
+          <w:sz w:val="22"/>
+          <w:szCs w:val="22"/>
+        </w:rPr>
+      </w:pPr>
+      <w:bookmarkStart w:id="2" w:name="_GoBack"/>
       <w:bookmarkEnd w:id="2"/>
     </w:p>
     <w:p>
       <w:pPr>
-        <w:pStyle w:val="PSI-Normal"/>
+        <w:pStyle w:val="PSI-Ttulo1"/>
+        <w:numPr>
+          <w:ilvl w:val="1"/>
+          <w:numId w:val="6"/>
+        </w:numPr>
+        <w:ind w:left="851" w:hanging="284"/>
       </w:pPr>
       <w:r>
-        <w:t xml:space="preserve">El ámbito de este documento es el proyecto </w:t>
-      </w:r>
-      <w:r>
-        <w:t>Sistema de Salones Musicales (SLM)</w:t>
-      </w:r>
-      <w:r>
-        <w:t xml:space="preserve"> y establece un plan para administrar los productos de trabajo del proyecto, incluyendo tanto los entregables de software como la documentación del proyecto.</w:t>
+        <w:t>Roles o responsabilidades</w:t>
       </w:r>
     </w:p>
     <w:p>
       <w:pPr>
-        <w:pStyle w:val="PSI-Normal"/>
-      </w:pPr>
-    </w:p>
-    <w:p>
-      <w:pPr>
         <w:pStyle w:val="PSI-Ttulo1"/>
-      </w:pPr>
-      <w:bookmarkStart w:id="3" w:name="_Toc257644631"/>
+        <w:numPr>
+          <w:ilvl w:val="1"/>
+          <w:numId w:val="6"/>
+        </w:numPr>
+        <w:ind w:left="851" w:hanging="284"/>
+      </w:pPr>
       <w:r>
-        <w:t>Gestión de Configuración</w:t>
-      </w:r>
-      <w:bookmarkEnd w:id="3"/>
-    </w:p>
-    <w:p>
-      <w:pPr>
-        <w:pStyle w:val="PSI-Normal"/>
-      </w:pPr>
-      <w:r>
-        <w:t>Las responsabilidades son:</w:t>
+        <w:t>Políticas, Directrices y procedimientos</w:t>
       </w:r>
     </w:p>
     <w:p>
       <w:pPr>
-        <w:pStyle w:val="PSI-Normal"/>
+        <w:pStyle w:val="PSI-Ttulo1"/>
         <w:numPr>
-          <w:ilvl w:val="0"/>
-          <w:numId w:val="2"/>
+          <w:ilvl w:val="1"/>
+          <w:numId w:val="6"/>
         </w:numPr>
-        <w:rPr>
-          <w:lang w:val="es-ES_tradnl"/>
-        </w:rPr>
+        <w:ind w:left="851" w:hanging="284"/>
       </w:pPr>
       <w:r>
-        <w:rPr>
-          <w:lang w:val="es-ES_tradnl"/>
-        </w:rPr>
-        <w:t xml:space="preserve">Planificación de Configuración </w:t>
+        <w:t>Herramienta, entorno e infraestructura</w:t>
       </w:r>
     </w:p>
     <w:p>
       <w:pPr>
-        <w:pStyle w:val="PSI-Normal"/>
+        <w:pStyle w:val="PSI-Ttulo1"/>
         <w:numPr>
           <w:ilvl w:val="0"/>
-          <w:numId w:val="2"/>
+          <w:numId w:val="0"/>
         </w:numPr>
+        <w:ind w:left="426"/>
+        <w:jc w:val="both"/>
+        <w:outlineLvl w:val="9"/>
+        <w:rPr>
+          <w:b w:val="0"/>
+          <w:color w:val="auto"/>
+          <w:sz w:val="22"/>
+          <w:szCs w:val="22"/>
+        </w:rPr>
       </w:pPr>
       <w:r>
         <w:rPr>
-          <w:lang w:val="es-ES_tradnl"/>
-        </w:rPr>
-        <w:t>Definí</w:t>
+          <w:b w:val="0"/>
+          <w:color w:val="auto"/>
+          <w:sz w:val="22"/>
+          <w:szCs w:val="22"/>
+        </w:rPr>
+        <w:t xml:space="preserve">Durante el proceso de gestión de configuración se utilizará la herramienta GitHub para el control de versiones del producto. Cuando algún miembro haga una modificación en el proyecto, deberá acceder al repositorio donde   está   alojada   esta   aplicación para   almacenar   la parte modificada   </w:t>
       </w:r>
       <w:r>
-        <w:t xml:space="preserve">r la </w:t>
+        <w:rPr>
+          <w:b w:val="0"/>
+          <w:color w:val="auto"/>
+          <w:sz w:val="22"/>
+          <w:szCs w:val="22"/>
+        </w:rPr>
+        <w:t>en él, teniendo</w:t>
       </w:r>
       <w:r>
         <w:rPr>
-          <w:lang w:val="es-ES_tradnl"/>
-        </w:rPr>
-        <w:t>Línea Base</w:t>
+          <w:b w:val="0"/>
+          <w:color w:val="auto"/>
+          <w:sz w:val="22"/>
+          <w:szCs w:val="22"/>
+        </w:rPr>
+        <w:t xml:space="preserve"> el</w:t>
       </w:r>
       <w:r>
-        <w:t xml:space="preserve"> </w:t>
+        <w:rPr>
+          <w:b w:val="0"/>
+          <w:color w:val="auto"/>
+          <w:sz w:val="22"/>
+          <w:szCs w:val="22"/>
+        </w:rPr>
+        <w:t xml:space="preserve"> resto del </w:t>
+      </w:r>
+      <w:r>
+        <w:rPr>
+          <w:b w:val="0"/>
+          <w:color w:val="auto"/>
+          <w:sz w:val="22"/>
+          <w:szCs w:val="22"/>
+        </w:rPr>
+        <w:t xml:space="preserve">equipo de desarrollo la última versión actualizada en dicho servidor. </w:t>
       </w:r>
     </w:p>
     <w:p>
       <w:pPr>
-        <w:pStyle w:val="PSI-Normal"/>
+        <w:pStyle w:val="PSI-Ttulo1"/>
         <w:numPr>
           <w:ilvl w:val="0"/>
-          <w:numId w:val="2"/>
+          <w:numId w:val="0"/>
         </w:numPr>
+        <w:ind w:left="426"/>
+        <w:jc w:val="both"/>
+        <w:outlineLvl w:val="9"/>
+        <w:rPr>
+          <w:b w:val="0"/>
+          <w:color w:val="auto"/>
+          <w:sz w:val="22"/>
+          <w:szCs w:val="22"/>
+        </w:rPr>
       </w:pPr>
       <w:r>
         <w:rPr>
-          <w:lang w:val="es-ES_tradnl"/>
-        </w:rPr>
-        <w:t>Seguimiento de la Línea Base</w:t>
-      </w:r>
-      <w:r>
-        <w:t xml:space="preserve"> </w:t>
-      </w:r>
-    </w:p>
-    <w:p>
-      <w:pPr>
-        <w:pStyle w:val="PSI-Normal"/>
-        <w:numPr>
-          <w:ilvl w:val="0"/>
-          <w:numId w:val="2"/>
-        </w:numPr>
-      </w:pPr>
-      <w:r>
-        <w:rPr>
-          <w:lang w:val="es-ES_tradnl"/>
-        </w:rPr>
-        <w:t>Control de Cambios</w:t>
-      </w:r>
-      <w:r>
-        <w:t xml:space="preserve"> </w:t>
-      </w:r>
-    </w:p>
-    <w:p>
-      <w:pPr>
-        <w:pStyle w:val="PSI-Normal"/>
-        <w:numPr>
-          <w:ilvl w:val="0"/>
-          <w:numId w:val="2"/>
-        </w:numPr>
-      </w:pPr>
-      <w:r>
-        <w:rPr>
-          <w:lang w:val="es-ES_tradnl"/>
-        </w:rPr>
-        <w:t xml:space="preserve">Realización del Informe Final de </w:t>
-      </w:r>
-      <w:r>
-        <w:t xml:space="preserve">Configuración </w:t>
-      </w:r>
-    </w:p>
-    <w:p>
-      <w:pPr>
-        <w:pStyle w:val="PSI-Normal"/>
-        <w:numPr>
-          <w:ilvl w:val="0"/>
-          <w:numId w:val="2"/>
-        </w:numPr>
-      </w:pPr>
-      <w:r>
-        <w:rPr>
-          <w:lang w:val="es-ES_tradnl"/>
-        </w:rPr>
-        <w:t>Producir la Versión de Producto a Liberar</w:t>
-      </w:r>
-      <w:r>
-        <w:t xml:space="preserve"> </w:t>
-      </w:r>
-    </w:p>
-    <w:p>
-      <w:pPr>
-        <w:pStyle w:val="PSI-Normal"/>
-      </w:pPr>
-    </w:p>
-    <w:p>
-      <w:pPr>
-        <w:pStyle w:val="PSI-Ttulo2"/>
-      </w:pPr>
-      <w:bookmarkStart w:id="4" w:name="_Toc257644632"/>
-      <w:r>
-        <w:t>Herramientas, Entorno e Infraestructura</w:t>
-      </w:r>
-      <w:bookmarkEnd w:id="4"/>
-    </w:p>
-    <w:p>
-      <w:pPr>
-        <w:pStyle w:val="PSI-Ttulo3"/>
-      </w:pPr>
-      <w:bookmarkStart w:id="5" w:name="_Toc257644633"/>
-      <w:r>
-        <w:t>Herramientas</w:t>
-      </w:r>
-      <w:bookmarkEnd w:id="5"/>
-      <w:r>
-        <w:t xml:space="preserve"> </w:t>
-      </w:r>
-    </w:p>
-    <w:p>
-      <w:pPr>
-        <w:ind w:left="0" w:firstLine="0"/>
-        <w:jc w:val="both"/>
-      </w:pPr>
-      <w:r>
-        <w:t xml:space="preserve">Durante el proceso de gestión de configuración se utilizará la </w:t>
-      </w:r>
-      <w:r>
-        <w:t>herramienta GitHub</w:t>
-      </w:r>
-      <w:r>
-        <w:t xml:space="preserve"> para </w:t>
-      </w:r>
-      <w:r>
-        <w:t>el control</w:t>
-      </w:r>
-      <w:r>
-        <w:t xml:space="preserve"> de versiones del producto. Cuando algún miembro haga una modificación en el </w:t>
-      </w:r>
-      <w:r>
-        <w:t>proyecto, deberá</w:t>
-      </w:r>
-      <w:r>
-        <w:t xml:space="preserve"> acceder al </w:t>
-      </w:r>
-      <w:r>
-        <w:t>repositorio</w:t>
-      </w:r>
-      <w:r>
-        <w:t xml:space="preserve"> donde   está   alojada   esta   aplicación para   almacenar   </w:t>
-      </w:r>
-      <w:r>
-        <w:t>la parte modificada</w:t>
-      </w:r>
-      <w:r>
-        <w:t xml:space="preserve">   </w:t>
-      </w:r>
-      <w:proofErr w:type="gramStart"/>
-      <w:r>
-        <w:t>en  él</w:t>
-      </w:r>
-      <w:proofErr w:type="gramEnd"/>
-      <w:r>
-        <w:t xml:space="preserve">,   teniendo  el   resto del   equipo de desarrollo la última versión actualizada en dicho servidor. </w:t>
-      </w:r>
-    </w:p>
-    <w:p>
-      <w:pPr>
-        <w:ind w:left="0" w:firstLine="0"/>
-        <w:jc w:val="both"/>
-      </w:pPr>
-      <w:r>
-        <w:lastRenderedPageBreak/>
+          <w:b w:val="0"/>
+          <w:color w:val="auto"/>
+          <w:sz w:val="22"/>
+          <w:szCs w:val="22"/>
+        </w:rPr>
         <w:t xml:space="preserve">Esta gestión de acceso al servidor para la actualización se hará mediante la herramienta </w:t>
       </w:r>
       <w:proofErr w:type="spellStart"/>
       <w:r>
+        <w:rPr>
+          <w:b w:val="0"/>
+          <w:color w:val="auto"/>
+          <w:sz w:val="22"/>
+          <w:szCs w:val="22"/>
+        </w:rPr>
         <w:t>git</w:t>
       </w:r>
       <w:proofErr w:type="spellEnd"/>
       <w:r>
-        <w:t xml:space="preserve"> para los documentos y el código fuente</w:t>
-      </w:r>
-      <w:r>
-        <w:t xml:space="preserve"> y se tendrá un control de “Ramas” para evitar incidentes dentro de la Rama principal o “Master”</w:t>
-      </w:r>
-      <w:r>
-        <w:t>.</w:t>
+        <w:rPr>
+          <w:b w:val="0"/>
+          <w:color w:val="auto"/>
+          <w:sz w:val="22"/>
+          <w:szCs w:val="22"/>
+        </w:rPr>
+        <w:t xml:space="preserve"> para los documentos y el código fuente y se tendrá un control de “Ramas” para evitar incidentes dentro de la Rama principal o “Master”.</w:t>
       </w:r>
     </w:p>
     <w:p>
       <w:pPr>
-        <w:ind w:left="0" w:firstLine="0"/>
+        <w:pStyle w:val="PSI-Ttulo1"/>
+        <w:numPr>
+          <w:ilvl w:val="0"/>
+          <w:numId w:val="0"/>
+        </w:numPr>
+        <w:ind w:left="426"/>
         <w:jc w:val="both"/>
+        <w:outlineLvl w:val="9"/>
+        <w:rPr>
+          <w:b w:val="0"/>
+          <w:color w:val="auto"/>
+          <w:sz w:val="22"/>
+          <w:szCs w:val="22"/>
+        </w:rPr>
       </w:pPr>
       <w:r>
-        <w:t xml:space="preserve">El control de cambios, así como la gestión de defectos, se llevará a cabo mediante </w:t>
-      </w:r>
-      <w:r>
-        <w:t>la plantilla “Solicitud de Cambio”, permitiendo al equipo de desarrollo ir detallando los</w:t>
-      </w:r>
-      <w:r>
-        <w:t xml:space="preserve"> defectos encontrados para que la persona responsable pueda corregirlos</w:t>
+        <w:rPr>
+          <w:b w:val="0"/>
+          <w:color w:val="auto"/>
+          <w:sz w:val="22"/>
+          <w:szCs w:val="22"/>
+        </w:rPr>
+        <w:t>El control de cambios, así como la gestión de defectos, se llevará a cabo mediante la plantilla “Solicitud de Cambio”, permitiendo al equipo de desarrollo ir detallando los defectos encontrados para que la persona responsable pueda corregirlos</w:t>
       </w:r>
     </w:p>
     <w:p>
       <w:pPr>
-        <w:ind w:left="0" w:firstLine="0"/>
+        <w:pStyle w:val="PSI-Ttulo1"/>
+        <w:numPr>
+          <w:ilvl w:val="0"/>
+          <w:numId w:val="0"/>
+        </w:numPr>
+        <w:ind w:left="426"/>
         <w:jc w:val="both"/>
+        <w:outlineLvl w:val="9"/>
+        <w:rPr>
+          <w:b w:val="0"/>
+          <w:color w:val="auto"/>
+          <w:sz w:val="22"/>
+          <w:szCs w:val="22"/>
+        </w:rPr>
       </w:pPr>
       <w:r>
+        <w:rPr>
+          <w:b w:val="0"/>
+          <w:color w:val="auto"/>
+          <w:sz w:val="22"/>
+          <w:szCs w:val="22"/>
+        </w:rPr>
         <w:t>Todos los miembros del equipo de trabajo tendrán acceso a estas herramientas.</w:t>
       </w:r>
-      <w:bookmarkStart w:id="6" w:name="_GoBack"/>
-      <w:bookmarkEnd w:id="6"/>
     </w:p>
     <w:p>
       <w:pPr>
-        <w:ind w:left="0" w:firstLine="0"/>
+        <w:pStyle w:val="PSI-Ttulo1"/>
+        <w:numPr>
+          <w:ilvl w:val="0"/>
+          <w:numId w:val="0"/>
+        </w:numPr>
         <w:jc w:val="both"/>
-      </w:pPr>
+        <w:outlineLvl w:val="9"/>
+        <w:rPr>
+          <w:b w:val="0"/>
+          <w:color w:val="auto"/>
+          <w:sz w:val="22"/>
+          <w:szCs w:val="22"/>
+        </w:rPr>
+      </w:pPr>
+    </w:p>
+    <w:p>
+      <w:pPr>
+        <w:pStyle w:val="PSI-Normal"/>
+        <w:rPr>
+          <w:rFonts w:ascii="Cambria" w:hAnsi="Cambria"/>
+        </w:rPr>
+      </w:pPr>
+    </w:p>
+    <w:p>
+      <w:pPr>
+        <w:pStyle w:val="PSI-Ttulo1"/>
+        <w:numPr>
+          <w:ilvl w:val="1"/>
+          <w:numId w:val="6"/>
+        </w:numPr>
+        <w:ind w:left="851" w:hanging="284"/>
+      </w:pPr>
+      <w:r>
+        <w:lastRenderedPageBreak/>
+        <w:t>Calendario</w:t>
+      </w:r>
     </w:p>
     <w:sectPr>
-      <w:headerReference w:type="default" r:id="rId11"/>
-      <w:footerReference w:type="default" r:id="rId12"/>
+      <w:headerReference w:type="default" r:id="rId12"/>
+      <w:footerReference w:type="default" r:id="rId13"/>
       <w:pgSz w:w="12240" w:h="15840"/>
       <w:pgMar w:top="1440" w:right="1440" w:bottom="1440" w:left="1440" w:header="720" w:footer="720" w:gutter="0"/>
       <w:cols w:space="720"/>
@@ -1272,7 +1105,7 @@
               <w:szCs w:val="18"/>
               <w:lang w:val="es-ES"/>
             </w:rPr>
-            <w:t>4</w:t>
+            <w:t>3</w:t>
           </w:r>
           <w:r>
             <w:rPr>
@@ -1339,7 +1172,7 @@
               <w:szCs w:val="18"/>
               <w:lang w:val="es-ES"/>
             </w:rPr>
-            <w:t>4</w:t>
+            <w:t>3</w:t>
           </w:r>
           <w:r>
             <w:rPr>
@@ -1710,7 +1543,7 @@
         <w:rFonts w:hint="default"/>
       </w:rPr>
     </w:lvl>
-    <w:lvl w:ilvl="1" w:tplc="280A0019" w:tentative="1">
+    <w:lvl w:ilvl="1" w:tplc="280A0019">
       <w:start w:val="1"/>
       <w:numFmt w:val="lowerLetter"/>
       <w:lvlText w:val="%2."/>
@@ -2114,6 +1947,9 @@
     <w:abstractNumId w:val="1"/>
   </w:num>
   <w:num w:numId="6">
+    <w:abstractNumId w:val="2"/>
+  </w:num>
+  <w:num w:numId="7">
     <w:abstractNumId w:val="2"/>
   </w:num>
 </w:numbering>
@@ -2731,7 +2567,6 @@
   <w:style w:type="character" w:default="1" w:styleId="Fuentedeprrafopredeter">
     <w:name w:val="Default Paragraph Font"/>
     <w:uiPriority w:val="1"/>
-    <w:semiHidden/>
     <w:unhideWhenUsed/>
   </w:style>
   <w:style w:type="table" w:default="1" w:styleId="Tablanormal">
@@ -3222,7 +3057,6 @@
       </w:tabs>
       <w:suppressAutoHyphens/>
       <w:spacing w:before="120" w:after="60"/>
-      <w:ind w:left="426" w:hanging="426"/>
       <w:jc w:val="left"/>
     </w:pPr>
     <w:rPr>
@@ -3505,7 +3339,9 @@
     <w:rsid w:val="002A3AE5"/>
     <w:rsid w:val="00337252"/>
     <w:rsid w:val="003A71DD"/>
+    <w:rsid w:val="0073030E"/>
     <w:rsid w:val="00933446"/>
+    <w:rsid w:val="00BD453B"/>
     <w:rsid w:val="00BF7D34"/>
   </w:rsids>
   <m:mathPr>
@@ -4273,6 +4109,10 @@
 </FormTemplates>
 </file>
 
+<file path=customXml/item3.xml><?xml version="1.0" encoding="utf-8"?>
+<b:Sources xmlns:b="http://schemas.openxmlformats.org/officeDocument/2006/bibliography" xmlns="http://schemas.openxmlformats.org/officeDocument/2006/bibliography" SelectedStyle="\APASixthEditionOfficeOnline.xsl" StyleName="APA" Version="6"/>
+</file>
+
 <file path=customXml/itemProps1.xml><?xml version="1.0" encoding="utf-8"?>
 <ds:datastoreItem xmlns:ds="http://schemas.openxmlformats.org/officeDocument/2006/customXml" ds:itemID="{55AF091B-3C7A-41E3-B477-F2FDAA23CFDA}">
   <ds:schemaRefs>
@@ -4287,4 +4127,12 @@
     <ds:schemaRef ds:uri="http://schemas.microsoft.com/sharepoint/v3/contenttype/forms"/>
   </ds:schemaRefs>
 </ds:datastoreItem>
+</file>
+
+<file path=customXml/itemProps3.xml><?xml version="1.0" encoding="utf-8"?>
+<ds:datastoreItem xmlns:ds="http://schemas.openxmlformats.org/officeDocument/2006/customXml" ds:itemID="{B824A210-7FB0-44B3-B68C-4B93C2616C66}">
+  <ds:schemaRefs>
+    <ds:schemaRef ds:uri="http://schemas.openxmlformats.org/officeDocument/2006/bibliography"/>
+  </ds:schemaRefs>
+</ds:datastoreItem>
 </file>
</xml_diff>

<commit_message>
Introduccion modificada, organizacion agregada en SLM_SCMP
</commit_message>
<xml_diff>
--- a/Documentos/SLM_SCMP.docx
+++ b/Documentos/SLM_SCMP.docx
@@ -1,6 +1,6 @@
 
 <file path=word/document.xml><?xml version="1.0" encoding="utf-8"?>
-<w:document xmlns:wpc="http://schemas.microsoft.com/office/word/2010/wordprocessingCanvas" xmlns:cx="http://schemas.microsoft.com/office/drawing/2014/chartex" xmlns:cx1="http://schemas.microsoft.com/office/drawing/2015/9/8/chartex" xmlns:cx2="http://schemas.microsoft.com/office/drawing/2015/10/21/chartex" xmlns:cx3="http://schemas.microsoft.com/office/drawing/2016/5/9/chartex" xmlns:cx4="http://schemas.microsoft.com/office/drawing/2016/5/10/chartex" xmlns:cx5="http://schemas.microsoft.com/office/drawing/2016/5/11/chartex" xmlns:cx6="http://schemas.microsoft.com/office/drawing/2016/5/12/chartex" xmlns:cx7="http://schemas.microsoft.com/office/drawing/2016/5/13/chartex" xmlns:cx8="http://schemas.microsoft.com/office/drawing/2016/5/14/chartex" xmlns:mc="http://schemas.openxmlformats.org/markup-compatibility/2006" xmlns:aink="http://schemas.microsoft.com/office/drawing/2016/ink" xmlns:am3d="http://schemas.microsoft.com/office/drawing/2017/model3d" xmlns:o="urn:schemas-microsoft-com:office:office" xmlns:r="http://schemas.openxmlformats.org/officeDocument/2006/relationships" xmlns:m="http://schemas.openxmlformats.org/officeDocument/2006/math" xmlns:v="urn:schemas-microsoft-com:vml" xmlns:wp14="http://schemas.microsoft.com/office/word/2010/wordprocessingDrawing" xmlns:wp="http://schemas.openxmlformats.org/drawingml/2006/wordprocessingDrawing" xmlns:w10="urn:schemas-microsoft-com:office:word" xmlns:w="http://schemas.openxmlformats.org/wordprocessingml/2006/main" xmlns:w14="http://schemas.microsoft.com/office/word/2010/wordml" xmlns:w15="http://schemas.microsoft.com/office/word/2012/wordml" xmlns:w16cid="http://schemas.microsoft.com/office/word/2016/wordml/cid" xmlns:w16se="http://schemas.microsoft.com/office/word/2015/wordml/symex" xmlns:wpg="http://schemas.microsoft.com/office/word/2010/wordprocessingGroup" xmlns:wpi="http://schemas.microsoft.com/office/word/2010/wordprocessingInk" xmlns:wne="http://schemas.microsoft.com/office/word/2006/wordml" xmlns:wps="http://schemas.microsoft.com/office/word/2010/wordprocessingShape" mc:Ignorable="w14 w15 w16se w16cid wp14">
+<w:document xmlns:wpc="http://schemas.microsoft.com/office/word/2010/wordprocessingCanvas" xmlns:mc="http://schemas.openxmlformats.org/markup-compatibility/2006" xmlns:o="urn:schemas-microsoft-com:office:office" xmlns:r="http://schemas.openxmlformats.org/officeDocument/2006/relationships" xmlns:m="http://schemas.openxmlformats.org/officeDocument/2006/math" xmlns:v="urn:schemas-microsoft-com:vml" xmlns:wp14="http://schemas.microsoft.com/office/word/2010/wordprocessingDrawing" xmlns:wp="http://schemas.openxmlformats.org/drawingml/2006/wordprocessingDrawing" xmlns:w10="urn:schemas-microsoft-com:office:word" xmlns:w="http://schemas.openxmlformats.org/wordprocessingml/2006/main" xmlns:w14="http://schemas.microsoft.com/office/word/2010/wordml" xmlns:w15="http://schemas.microsoft.com/office/word/2012/wordml" xmlns:wpg="http://schemas.microsoft.com/office/word/2010/wordprocessingGroup" xmlns:wpi="http://schemas.microsoft.com/office/word/2010/wordprocessingInk" xmlns:wne="http://schemas.microsoft.com/office/word/2006/wordml" xmlns:wps="http://schemas.microsoft.com/office/word/2010/wordprocessingShape" mc:Ignorable="w14 w15 wp14">
   <w:body>
     <w:p>
       <w:pPr>
@@ -20,7 +20,7 @@
           <w:noProof/>
           <w:sz w:val="36"/>
           <w:szCs w:val="36"/>
-          <w:lang w:val="es-AR" w:eastAsia="en-US"/>
+          <w:lang w:val="es-PE" w:eastAsia="es-PE"/>
         </w:rPr>
         <mc:AlternateContent>
           <mc:Choice Requires="wps">
@@ -81,7 +81,7 @@
               </wp:anchor>
             </w:drawing>
           </mc:Choice>
-          <mc:Fallback>
+          <mc:Fallback xmlns:cx="http://schemas.microsoft.com/office/drawing/2014/chartex" xmlns:cx1="http://schemas.microsoft.com/office/drawing/2015/9/8/chartex" xmlns:cx2="http://schemas.microsoft.com/office/drawing/2015/10/21/chartex" xmlns:cx3="http://schemas.microsoft.com/office/drawing/2016/5/9/chartex" xmlns:cx4="http://schemas.microsoft.com/office/drawing/2016/5/10/chartex" xmlns:cx5="http://schemas.microsoft.com/office/drawing/2016/5/11/chartex" xmlns:cx6="http://schemas.microsoft.com/office/drawing/2016/5/12/chartex" xmlns:cx7="http://schemas.microsoft.com/office/drawing/2016/5/13/chartex" xmlns:cx8="http://schemas.microsoft.com/office/drawing/2016/5/14/chartex" xmlns:aink="http://schemas.microsoft.com/office/drawing/2016/ink" xmlns:am3d="http://schemas.microsoft.com/office/drawing/2017/model3d" xmlns:w16cid="http://schemas.microsoft.com/office/word/2016/wordml/cid" xmlns:w16se="http://schemas.microsoft.com/office/word/2015/wordml/symex">
             <w:pict>
               <v:rect w14:anchorId="3921CDED" id="Rectángulo 4" o:spid="_x0000_s1026" style="position:absolute;margin-left:572.25pt;margin-top:1.5pt;width:7.15pt;height:726pt;z-index:251661312;visibility:visible;mso-wrap-style:square;mso-width-percent:0;mso-height-percent:0;mso-wrap-distance-left:9pt;mso-wrap-distance-top:0;mso-wrap-distance-right:9pt;mso-wrap-distance-bottom:0;mso-position-horizontal:absolute;mso-position-horizontal-relative:page;mso-position-vertical:absolute;mso-position-vertical-relative:page;mso-width-percent:0;mso-height-percent:0;mso-width-relative:page;mso-height-relative:page;v-text-anchor:top" o:gfxdata="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" o:allowincell="f" strokecolor="#31849b">
                 <w10:wrap anchorx="page" anchory="page"/>
@@ -94,6 +94,7 @@
         <w:rPr>
           <w:rFonts w:ascii="Cambria" w:hAnsi="Cambria"/>
           <w:noProof/>
+          <w:lang w:val="es-PE" w:eastAsia="es-PE"/>
         </w:rPr>
         <w:drawing>
           <wp:inline distT="0" distB="0" distL="0" distR="0">
@@ -192,7 +193,7 @@
           <w:noProof/>
           <w:sz w:val="36"/>
           <w:szCs w:val="36"/>
-          <w:lang w:val="es-AR" w:eastAsia="en-US"/>
+          <w:lang w:val="es-PE" w:eastAsia="es-PE"/>
         </w:rPr>
         <mc:AlternateContent>
           <mc:Choice Requires="wps">
@@ -253,7 +254,7 @@
               </wp:anchor>
             </w:drawing>
           </mc:Choice>
-          <mc:Fallback>
+          <mc:Fallback xmlns:cx="http://schemas.microsoft.com/office/drawing/2014/chartex" xmlns:cx1="http://schemas.microsoft.com/office/drawing/2015/9/8/chartex" xmlns:cx2="http://schemas.microsoft.com/office/drawing/2015/10/21/chartex" xmlns:cx3="http://schemas.microsoft.com/office/drawing/2016/5/9/chartex" xmlns:cx4="http://schemas.microsoft.com/office/drawing/2016/5/10/chartex" xmlns:cx5="http://schemas.microsoft.com/office/drawing/2016/5/11/chartex" xmlns:cx6="http://schemas.microsoft.com/office/drawing/2016/5/12/chartex" xmlns:cx7="http://schemas.microsoft.com/office/drawing/2016/5/13/chartex" xmlns:cx8="http://schemas.microsoft.com/office/drawing/2016/5/14/chartex" xmlns:aink="http://schemas.microsoft.com/office/drawing/2016/ink" xmlns:am3d="http://schemas.microsoft.com/office/drawing/2017/model3d" xmlns:w16cid="http://schemas.microsoft.com/office/word/2016/wordml/cid" xmlns:w16se="http://schemas.microsoft.com/office/word/2015/wordml/symex">
             <w:pict>
               <v:rect w14:anchorId="38FDB386" id="Rectángulo 3" o:spid="_x0000_s1026" style="position:absolute;margin-left:37.5pt;margin-top:1.5pt;width:7.15pt;height:726pt;z-index:251659264;visibility:visible;mso-wrap-style:square;mso-width-percent:0;mso-height-percent:0;mso-wrap-distance-left:9pt;mso-wrap-distance-top:0;mso-wrap-distance-right:9pt;mso-wrap-distance-bottom:0;mso-position-horizontal:absolute;mso-position-horizontal-relative:page;mso-position-vertical:absolute;mso-position-vertical-relative:page;mso-width-percent:0;mso-height-percent:0;mso-width-relative:page;mso-height-relative:page;v-text-anchor:top" o:gfxdata="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" o:allowincell="f" strokecolor="#31849b">
                 <w10:wrap anchorx="page" anchory="page"/>
@@ -447,8 +448,6 @@
         </w:rPr>
         <w:t>2017</w:t>
       </w:r>
-      <w:bookmarkStart w:id="0" w:name="_GoBack"/>
-      <w:bookmarkEnd w:id="0"/>
     </w:p>
     <w:p>
       <w:pPr>
@@ -524,11 +523,11 @@
         <w:pStyle w:val="PSI-Ttulo1"/>
         <w:ind w:left="426" w:hanging="426"/>
       </w:pPr>
-      <w:bookmarkStart w:id="1" w:name="_Toc257644628"/>
+      <w:bookmarkStart w:id="0" w:name="_Toc257644628"/>
       <w:r>
         <w:t>Introducción</w:t>
       </w:r>
-      <w:bookmarkEnd w:id="1"/>
+      <w:bookmarkEnd w:id="0"/>
     </w:p>
     <w:p>
       <w:pPr>
@@ -585,7 +584,31 @@
         <w:rPr>
           <w:rFonts w:ascii="Cambria" w:hAnsi="Cambria"/>
         </w:rPr>
-        <w:t xml:space="preserve">be ser aplicado a todos los proyectos grande o pequeños de esta forma el orden y el versionado se aplicarán a todos los productos de software </w:t>
+        <w:t>be ser aplicado a todos los proyectos grande</w:t>
+      </w:r>
+      <w:r>
+        <w:rPr>
+          <w:rFonts w:ascii="Cambria" w:hAnsi="Cambria"/>
+        </w:rPr>
+        <w:t>s</w:t>
+      </w:r>
+      <w:r>
+        <w:rPr>
+          <w:rFonts w:ascii="Cambria" w:hAnsi="Cambria"/>
+        </w:rPr>
+        <w:t xml:space="preserve"> o pequeños</w:t>
+      </w:r>
+      <w:r>
+        <w:rPr>
+          <w:rFonts w:ascii="Cambria" w:hAnsi="Cambria"/>
+        </w:rPr>
+        <w:t>,</w:t>
+      </w:r>
+      <w:r>
+        <w:rPr>
+          <w:rFonts w:ascii="Cambria" w:hAnsi="Cambria"/>
+        </w:rPr>
+        <w:t xml:space="preserve"> de esta forma el orden y el versionado se aplicarán a todos los productos de software </w:t>
       </w:r>
       <w:r>
         <w:rPr>
@@ -593,10 +616,212 @@
         </w:rPr>
         <w:t>de empresa.</w:t>
       </w:r>
+      <w:r>
+        <w:rPr>
+          <w:rFonts w:ascii="Cambria" w:hAnsi="Cambria"/>
+        </w:rPr>
+        <w:t xml:space="preserve"> El presente plan de configuración</w:t>
+      </w:r>
+      <w:r>
+        <w:rPr>
+          <w:rFonts w:ascii="Cambria" w:hAnsi="Cambria"/>
+        </w:rPr>
+        <w:t xml:space="preserve"> se</w:t>
+      </w:r>
+      <w:r>
+        <w:rPr>
+          <w:rFonts w:ascii="Cambria" w:hAnsi="Cambria"/>
+        </w:rPr>
+        <w:t xml:space="preserve"> </w:t>
+      </w:r>
+      <w:r>
+        <w:rPr>
+          <w:rFonts w:ascii="Cambria" w:hAnsi="Cambria"/>
+        </w:rPr>
+        <w:t>estará realizando</w:t>
+      </w:r>
+      <w:r>
+        <w:rPr>
+          <w:rFonts w:ascii="Cambria" w:hAnsi="Cambria"/>
+        </w:rPr>
+        <w:t xml:space="preserve"> </w:t>
+      </w:r>
+      <w:r>
+        <w:rPr>
+          <w:rFonts w:ascii="Cambria" w:hAnsi="Cambria"/>
+        </w:rPr>
+        <w:t>teniendo en cuenta lo siguiente:</w:t>
+      </w:r>
     </w:p>
     <w:p>
       <w:pPr>
         <w:pStyle w:val="PSI-Normal"/>
+        <w:numPr>
+          <w:ilvl w:val="0"/>
+          <w:numId w:val="10"/>
+        </w:numPr>
+        <w:rPr>
+          <w:rFonts w:ascii="Cambria" w:hAnsi="Cambria"/>
+        </w:rPr>
+      </w:pPr>
+      <w:r>
+        <w:rPr>
+          <w:rFonts w:ascii="Cambria" w:hAnsi="Cambria"/>
+        </w:rPr>
+        <w:t xml:space="preserve">De acuerdo al tipo de </w:t>
+      </w:r>
+      <w:r>
+        <w:rPr>
+          <w:rFonts w:ascii="Cambria" w:hAnsi="Cambria"/>
+        </w:rPr>
+        <w:t xml:space="preserve">proyectos estos </w:t>
+      </w:r>
+      <w:r>
+        <w:rPr>
+          <w:rFonts w:ascii="Cambria" w:hAnsi="Cambria"/>
+        </w:rPr>
+        <w:t>durará</w:t>
+      </w:r>
+      <w:r>
+        <w:rPr>
+          <w:rFonts w:ascii="Cambria" w:hAnsi="Cambria"/>
+        </w:rPr>
+        <w:t>n</w:t>
+      </w:r>
+      <w:r>
+        <w:rPr>
+          <w:rFonts w:ascii="Cambria" w:hAnsi="Cambria"/>
+        </w:rPr>
+        <w:t xml:space="preserve"> entre 12 a 15 semanas, sin embargo para el pro</w:t>
+      </w:r>
+      <w:r>
+        <w:rPr>
+          <w:rFonts w:ascii="Cambria" w:hAnsi="Cambria"/>
+        </w:rPr>
+        <w:t>yecto</w:t>
+      </w:r>
+      <w:r>
+        <w:rPr>
+          <w:rFonts w:ascii="Cambria" w:hAnsi="Cambria"/>
+        </w:rPr>
+        <w:t xml:space="preserve">  “Sistemas de locales musicales” este durara 12 semanas.</w:t>
+      </w:r>
+    </w:p>
+    <w:p>
+      <w:pPr>
+        <w:pStyle w:val="PSI-Normal"/>
+        <w:numPr>
+          <w:ilvl w:val="0"/>
+          <w:numId w:val="10"/>
+        </w:numPr>
+        <w:rPr>
+          <w:rFonts w:ascii="Cambria" w:hAnsi="Cambria"/>
+        </w:rPr>
+      </w:pPr>
+      <w:r>
+        <w:rPr>
+          <w:rFonts w:ascii="Cambria" w:hAnsi="Cambria"/>
+        </w:rPr>
+        <w:t xml:space="preserve">El presente proyecto abarcara proyectos del tipo </w:t>
+      </w:r>
+      <w:r>
+        <w:rPr>
+          <w:rFonts w:ascii="Cambria" w:hAnsi="Cambria"/>
+        </w:rPr>
+        <w:t>Móvil</w:t>
+      </w:r>
+      <w:r>
+        <w:rPr>
+          <w:rFonts w:ascii="Cambria" w:hAnsi="Cambria"/>
+        </w:rPr>
+        <w:t>, Front-</w:t>
+      </w:r>
+      <w:proofErr w:type="spellStart"/>
+      <w:r>
+        <w:rPr>
+          <w:rFonts w:ascii="Cambria" w:hAnsi="Cambria"/>
+        </w:rPr>
+        <w:t>end</w:t>
+      </w:r>
+      <w:proofErr w:type="spellEnd"/>
+      <w:r>
+        <w:rPr>
+          <w:rFonts w:ascii="Cambria" w:hAnsi="Cambria"/>
+        </w:rPr>
+        <w:t>, Back-</w:t>
+      </w:r>
+      <w:proofErr w:type="spellStart"/>
+      <w:r>
+        <w:rPr>
+          <w:rFonts w:ascii="Cambria" w:hAnsi="Cambria"/>
+        </w:rPr>
+        <w:t>end</w:t>
+      </w:r>
+      <w:proofErr w:type="spellEnd"/>
+      <w:r>
+        <w:rPr>
+          <w:rFonts w:ascii="Cambria" w:hAnsi="Cambria"/>
+        </w:rPr>
+        <w:t xml:space="preserve">. </w:t>
+      </w:r>
+      <w:r>
+        <w:rPr>
+          <w:rFonts w:ascii="Cambria" w:hAnsi="Cambria"/>
+        </w:rPr>
+        <w:t>Como lo es para el pro</w:t>
+      </w:r>
+      <w:r>
+        <w:rPr>
+          <w:rFonts w:ascii="Cambria" w:hAnsi="Cambria"/>
+        </w:rPr>
+        <w:t>yecto</w:t>
+      </w:r>
+      <w:r>
+        <w:rPr>
+          <w:rFonts w:ascii="Cambria" w:hAnsi="Cambria"/>
+        </w:rPr>
+        <w:t xml:space="preserve"> de</w:t>
+      </w:r>
+      <w:r>
+        <w:rPr>
+          <w:rFonts w:ascii="Cambria" w:hAnsi="Cambria"/>
+        </w:rPr>
+        <w:t xml:space="preserve"> “Sistemas de locales musicales” </w:t>
+      </w:r>
+      <w:r>
+        <w:rPr>
+          <w:rFonts w:ascii="Cambria" w:hAnsi="Cambria"/>
+        </w:rPr>
+        <w:t xml:space="preserve">a excepción del desarrollo móvil. </w:t>
+      </w:r>
+    </w:p>
+    <w:p>
+      <w:pPr>
+        <w:pStyle w:val="PSI-Normal"/>
+        <w:numPr>
+          <w:ilvl w:val="0"/>
+          <w:numId w:val="10"/>
+        </w:numPr>
+        <w:rPr>
+          <w:rFonts w:ascii="Cambria" w:hAnsi="Cambria"/>
+        </w:rPr>
+      </w:pPr>
+      <w:r>
+        <w:rPr>
+          <w:rFonts w:ascii="Cambria" w:hAnsi="Cambria"/>
+        </w:rPr>
+        <w:t xml:space="preserve">El presente proyecto se </w:t>
+      </w:r>
+      <w:r>
+        <w:rPr>
+          <w:rFonts w:ascii="Cambria" w:hAnsi="Cambria"/>
+        </w:rPr>
+        <w:t xml:space="preserve">enfocara en aquellos proyectos de software que se encuentren en la fase de desarrollo o nuevos. </w:t>
+      </w:r>
+    </w:p>
+    <w:p>
+      <w:pPr>
+        <w:pStyle w:val="PSI-Normal"/>
         <w:rPr>
           <w:rFonts w:ascii="Cambria" w:hAnsi="Cambria"/>
         </w:rPr>
@@ -606,6 +831,24 @@
           <w:rFonts w:ascii="Cambria" w:hAnsi="Cambria"/>
         </w:rPr>
         <w:t>El gestor de la configuración es el encargado de aplicar el siguiente plan a todos los proyectos de software en coordinación con cada gerente de proyecto.</w:t>
+      </w:r>
+      <w:r>
+        <w:rPr>
+          <w:rFonts w:ascii="Cambria" w:hAnsi="Cambria"/>
+        </w:rPr>
+        <w:t xml:space="preserve"> Donde se realizaran reuniones</w:t>
+      </w:r>
+      <w:r>
+        <w:rPr>
+          <w:rFonts w:ascii="Cambria" w:hAnsi="Cambria"/>
+        </w:rPr>
+        <w:t>, entre el gestor de configuración y los jefes de proyectos, previas de darse</w:t>
+      </w:r>
+      <w:r>
+        <w:rPr>
+          <w:rFonts w:ascii="Cambria" w:hAnsi="Cambria"/>
+        </w:rPr>
+        <w:t xml:space="preserve"> cambios en los proyectos. </w:t>
       </w:r>
     </w:p>
     <w:p>
@@ -613,11 +856,11 @@
         <w:pStyle w:val="PSI-Ttulo1"/>
         <w:ind w:left="426" w:hanging="426"/>
       </w:pPr>
-      <w:bookmarkStart w:id="2" w:name="_Toc257644631"/>
+      <w:bookmarkStart w:id="1" w:name="_Toc257644631"/>
       <w:r>
         <w:t>Gestión de Configuración</w:t>
       </w:r>
-      <w:bookmarkEnd w:id="2"/>
+      <w:bookmarkEnd w:id="1"/>
     </w:p>
     <w:p>
       <w:pPr>
@@ -634,14 +877,765 @@
     </w:p>
     <w:p>
       <w:pPr>
-        <w:pStyle w:val="PSI-Ttulo1"/>
-        <w:numPr>
-          <w:ilvl w:val="0"/>
-          <w:numId w:val="0"/>
-        </w:numPr>
-        <w:ind w:left="426"/>
-      </w:pPr>
-    </w:p>
+        <w:ind w:left="1077" w:firstLine="0"/>
+        <w:jc w:val="both"/>
+      </w:pPr>
+      <w:r>
+        <w:t>Para cumplir con los requerimientos exigidos por los clientes, nuestro grupo de trabajo, cuenta con un esquema organizacional, donde cada integrante de nuestro equipo conoce sus obligaciones y responsabilidades en nuestra organización, donde cumplen su función de manera muy profesional</w:t>
+      </w:r>
+      <w:r>
+        <w:t>. En la siguiente tabla mostraremos la relación de actividades con los roles de proyecto.</w:t>
+      </w:r>
+    </w:p>
+    <w:p>
+      <w:pPr>
+        <w:ind w:left="1077"/>
+        <w:jc w:val="both"/>
+      </w:pPr>
+    </w:p>
+    <w:p>
+      <w:pPr>
+        <w:ind w:left="1077"/>
+      </w:pPr>
+    </w:p>
+    <w:p>
+      <w:pPr>
+        <w:ind w:left="1077"/>
+      </w:pPr>
+    </w:p>
+    <w:p>
+      <w:pPr>
+        <w:pStyle w:val="Descripcin"/>
+        <w:jc w:val="center"/>
+        <w:rPr>
+          <w:rFonts w:ascii="Times New Roman" w:eastAsia="Times New Roman" w:hAnsi="Times New Roman"/>
+          <w:color w:val="auto"/>
+          <w:sz w:val="22"/>
+          <w:szCs w:val="22"/>
+        </w:rPr>
+      </w:pPr>
+      <w:r>
+        <w:rPr>
+          <w:noProof/>
+          <w:lang w:val="es-PE" w:eastAsia="es-PE"/>
+        </w:rPr>
+        <w:lastRenderedPageBreak/>
+        <w:drawing>
+          <wp:anchor distT="0" distB="0" distL="114300" distR="114300" simplePos="0" relativeHeight="251662336" behindDoc="1" locked="0" layoutInCell="1" allowOverlap="1">
+            <wp:simplePos x="0" y="0"/>
+            <wp:positionH relativeFrom="margin">
+              <wp:align>right</wp:align>
+            </wp:positionH>
+            <wp:positionV relativeFrom="paragraph">
+              <wp:posOffset>66675</wp:posOffset>
+            </wp:positionV>
+            <wp:extent cx="5943600" cy="2882265"/>
+            <wp:effectExtent l="19050" t="19050" r="19050" b="13335"/>
+            <wp:wrapTight wrapText="bothSides">
+              <wp:wrapPolygon edited="0">
+                <wp:start x="-69" y="-143"/>
+                <wp:lineTo x="-69" y="21557"/>
+                <wp:lineTo x="21600" y="21557"/>
+                <wp:lineTo x="21600" y="-143"/>
+                <wp:lineTo x="-69" y="-143"/>
+              </wp:wrapPolygon>
+            </wp:wrapTight>
+            <wp:docPr id="26" name="Imagen 26"/>
+            <wp:cNvGraphicFramePr>
+              <a:graphicFrameLocks xmlns:a="http://schemas.openxmlformats.org/drawingml/2006/main" noChangeAspect="1"/>
+            </wp:cNvGraphicFramePr>
+            <a:graphic xmlns:a="http://schemas.openxmlformats.org/drawingml/2006/main">
+              <a:graphicData uri="http://schemas.openxmlformats.org/drawingml/2006/picture">
+                <pic:pic xmlns:pic="http://schemas.openxmlformats.org/drawingml/2006/picture">
+                  <pic:nvPicPr>
+                    <pic:cNvPr id="1" name=""/>
+                    <pic:cNvPicPr/>
+                  </pic:nvPicPr>
+                  <pic:blipFill>
+                    <a:blip r:embed="rId11">
+                      <a:extLst>
+                        <a:ext uri="{28A0092B-C50C-407E-A947-70E740481C1C}">
+                          <a14:useLocalDpi xmlns:a14="http://schemas.microsoft.com/office/drawing/2010/main" val="0"/>
+                        </a:ext>
+                      </a:extLst>
+                    </a:blip>
+                    <a:stretch>
+                      <a:fillRect/>
+                    </a:stretch>
+                  </pic:blipFill>
+                  <pic:spPr>
+                    <a:xfrm>
+                      <a:off x="0" y="0"/>
+                      <a:ext cx="5943600" cy="2882265"/>
+                    </a:xfrm>
+                    <a:prstGeom prst="rect">
+                      <a:avLst/>
+                    </a:prstGeom>
+                    <a:ln w="19050">
+                      <a:solidFill>
+                        <a:schemeClr val="accent4"/>
+                      </a:solidFill>
+                    </a:ln>
+                  </pic:spPr>
+                </pic:pic>
+              </a:graphicData>
+            </a:graphic>
+          </wp:anchor>
+        </w:drawing>
+      </w:r>
+      <w:bookmarkStart w:id="2" w:name="_Toc487231529"/>
+      <w:r>
+        <w:rPr>
+          <w:rFonts w:ascii="Times New Roman" w:hAnsi="Times New Roman"/>
+        </w:rPr>
+        <w:t xml:space="preserve"> </w:t>
+      </w:r>
+      <w:r>
+        <w:rPr>
+          <w:rFonts w:ascii="Times New Roman" w:hAnsi="Times New Roman"/>
+          <w:color w:val="auto"/>
+          <w:sz w:val="22"/>
+          <w:szCs w:val="22"/>
+        </w:rPr>
+        <w:t xml:space="preserve">Figura </w:t>
+      </w:r>
+      <w:r>
+        <w:rPr>
+          <w:rFonts w:ascii="Times New Roman" w:hAnsi="Times New Roman"/>
+          <w:color w:val="auto"/>
+          <w:sz w:val="22"/>
+          <w:szCs w:val="22"/>
+        </w:rPr>
+        <w:fldChar w:fldCharType="begin"/>
+      </w:r>
+      <w:r>
+        <w:rPr>
+          <w:rFonts w:ascii="Times New Roman" w:hAnsi="Times New Roman"/>
+          <w:color w:val="auto"/>
+          <w:sz w:val="22"/>
+          <w:szCs w:val="22"/>
+        </w:rPr>
+        <w:instrText xml:space="preserve"> SEQ Figura \* ARABIC </w:instrText>
+      </w:r>
+      <w:r>
+        <w:rPr>
+          <w:rFonts w:ascii="Times New Roman" w:hAnsi="Times New Roman"/>
+          <w:color w:val="auto"/>
+          <w:sz w:val="22"/>
+          <w:szCs w:val="22"/>
+        </w:rPr>
+        <w:fldChar w:fldCharType="separate"/>
+      </w:r>
+      <w:r>
+        <w:rPr>
+          <w:rFonts w:ascii="Times New Roman" w:hAnsi="Times New Roman"/>
+          <w:noProof/>
+          <w:color w:val="auto"/>
+          <w:sz w:val="22"/>
+          <w:szCs w:val="22"/>
+        </w:rPr>
+        <w:t>1</w:t>
+      </w:r>
+      <w:r>
+        <w:rPr>
+          <w:rFonts w:ascii="Times New Roman" w:hAnsi="Times New Roman"/>
+          <w:color w:val="auto"/>
+          <w:sz w:val="22"/>
+          <w:szCs w:val="22"/>
+        </w:rPr>
+        <w:fldChar w:fldCharType="end"/>
+      </w:r>
+      <w:r>
+        <w:rPr>
+          <w:rFonts w:ascii="Times New Roman" w:hAnsi="Times New Roman"/>
+          <w:color w:val="auto"/>
+          <w:sz w:val="22"/>
+          <w:szCs w:val="22"/>
+        </w:rPr>
+        <w:t xml:space="preserve">: </w:t>
+      </w:r>
+      <w:r>
+        <w:rPr>
+          <w:rFonts w:ascii="Times New Roman" w:eastAsia="Times New Roman" w:hAnsi="Times New Roman"/>
+          <w:color w:val="auto"/>
+          <w:sz w:val="22"/>
+          <w:szCs w:val="22"/>
+        </w:rPr>
+        <w:t xml:space="preserve">Relación del modelo de proceso usando, respecto a la gestión de configuración y </w:t>
+      </w:r>
+      <w:bookmarkStart w:id="3" w:name="_GoBack"/>
+      <w:bookmarkEnd w:id="3"/>
+      <w:r>
+        <w:rPr>
+          <w:rFonts w:ascii="Times New Roman" w:eastAsia="Times New Roman" w:hAnsi="Times New Roman"/>
+          <w:color w:val="auto"/>
+          <w:sz w:val="22"/>
+          <w:szCs w:val="22"/>
+        </w:rPr>
+        <w:t>mantenimiento</w:t>
+      </w:r>
+      <w:bookmarkEnd w:id="2"/>
+    </w:p>
+    <w:p>
+      <w:pPr>
+        <w:ind w:left="1797" w:firstLine="363"/>
+      </w:pPr>
+      <w:bookmarkStart w:id="4" w:name="_Toc487232379"/>
+      <w:bookmarkStart w:id="5" w:name="_Toc487233612"/>
+      <w:r>
+        <w:rPr>
+          <w:rFonts w:ascii="Times New Roman" w:hAnsi="Times New Roman"/>
+          <w:sz w:val="24"/>
+          <w:szCs w:val="24"/>
+        </w:rPr>
+        <w:t xml:space="preserve">Tabla </w:t>
+      </w:r>
+      <w:r>
+        <w:rPr>
+          <w:rFonts w:ascii="Times New Roman" w:hAnsi="Times New Roman"/>
+          <w:sz w:val="24"/>
+          <w:szCs w:val="24"/>
+        </w:rPr>
+        <w:fldChar w:fldCharType="begin"/>
+      </w:r>
+      <w:r>
+        <w:rPr>
+          <w:rFonts w:ascii="Times New Roman" w:hAnsi="Times New Roman"/>
+          <w:sz w:val="24"/>
+          <w:szCs w:val="24"/>
+        </w:rPr>
+        <w:instrText xml:space="preserve"> SEQ Tabla \* ARABIC </w:instrText>
+      </w:r>
+      <w:r>
+        <w:rPr>
+          <w:rFonts w:ascii="Times New Roman" w:hAnsi="Times New Roman"/>
+          <w:sz w:val="24"/>
+          <w:szCs w:val="24"/>
+        </w:rPr>
+        <w:fldChar w:fldCharType="separate"/>
+      </w:r>
+      <w:r>
+        <w:rPr>
+          <w:rFonts w:ascii="Times New Roman" w:hAnsi="Times New Roman"/>
+          <w:noProof/>
+          <w:sz w:val="24"/>
+          <w:szCs w:val="24"/>
+        </w:rPr>
+        <w:t>1</w:t>
+      </w:r>
+      <w:r>
+        <w:rPr>
+          <w:rFonts w:ascii="Times New Roman" w:hAnsi="Times New Roman"/>
+          <w:sz w:val="24"/>
+          <w:szCs w:val="24"/>
+        </w:rPr>
+        <w:fldChar w:fldCharType="end"/>
+      </w:r>
+      <w:r>
+        <w:rPr>
+          <w:rFonts w:ascii="Times New Roman" w:hAnsi="Times New Roman"/>
+          <w:sz w:val="24"/>
+          <w:szCs w:val="24"/>
+        </w:rPr>
+        <w:t xml:space="preserve"> :</w:t>
+      </w:r>
+      <w:r>
+        <w:rPr>
+          <w:rFonts w:ascii="Times New Roman" w:hAnsi="Times New Roman"/>
+          <w:sz w:val="24"/>
+          <w:szCs w:val="24"/>
+        </w:rPr>
+        <w:t xml:space="preserve"> </w:t>
+      </w:r>
+      <w:r>
+        <w:rPr>
+          <w:rFonts w:ascii="Times New Roman" w:eastAsia="Times New Roman" w:hAnsi="Times New Roman"/>
+          <w:sz w:val="24"/>
+          <w:szCs w:val="24"/>
+        </w:rPr>
+        <w:t>Relación de Actividades con los roles de proyecto</w:t>
+      </w:r>
+      <w:bookmarkEnd w:id="4"/>
+      <w:bookmarkEnd w:id="5"/>
+    </w:p>
+    <w:tbl>
+      <w:tblPr>
+        <w:tblStyle w:val="Style12"/>
+        <w:tblW w:w="8308" w:type="dxa"/>
+        <w:tblInd w:w="620" w:type="dxa"/>
+        <w:tblBorders>
+          <w:top w:val="single" w:sz="8" w:space="0" w:color="000000"/>
+          <w:left w:val="single" w:sz="8" w:space="0" w:color="000000"/>
+          <w:bottom w:val="single" w:sz="8" w:space="0" w:color="000000"/>
+          <w:right w:val="single" w:sz="8" w:space="0" w:color="000000"/>
+          <w:insideH w:val="single" w:sz="8" w:space="0" w:color="000000"/>
+          <w:insideV w:val="single" w:sz="8" w:space="0" w:color="000000"/>
+        </w:tblBorders>
+        <w:tblLayout w:type="fixed"/>
+        <w:tblLook w:val="04A0" w:firstRow="1" w:lastRow="0" w:firstColumn="1" w:lastColumn="0" w:noHBand="0" w:noVBand="1"/>
+      </w:tblPr>
+      <w:tblGrid>
+        <w:gridCol w:w="4154"/>
+        <w:gridCol w:w="4154"/>
+      </w:tblGrid>
+      <w:tr>
+        <w:tc>
+          <w:tcPr>
+            <w:tcW w:w="4154" w:type="dxa"/>
+            <w:shd w:val="clear" w:color="auto" w:fill="B7B7B7"/>
+            <w:tcMar>
+              <w:top w:w="100" w:type="dxa"/>
+              <w:left w:w="100" w:type="dxa"/>
+              <w:bottom w:w="100" w:type="dxa"/>
+              <w:right w:w="100" w:type="dxa"/>
+            </w:tcMar>
+          </w:tcPr>
+          <w:p>
+            <w:pPr>
+              <w:spacing w:line="360" w:lineRule="auto"/>
+              <w:contextualSpacing w:val="0"/>
+              <w:jc w:val="center"/>
+              <w:rPr>
+                <w:rFonts w:ascii="Times New Roman" w:eastAsia="Times New Roman" w:hAnsi="Times New Roman"/>
+                <w:b/>
+              </w:rPr>
+            </w:pPr>
+            <w:r>
+              <w:rPr>
+                <w:rFonts w:ascii="Times New Roman" w:eastAsia="Times New Roman" w:hAnsi="Times New Roman"/>
+                <w:b/>
+              </w:rPr>
+              <w:t>Actividad</w:t>
+            </w:r>
+          </w:p>
+        </w:tc>
+        <w:tc>
+          <w:tcPr>
+            <w:tcW w:w="4154" w:type="dxa"/>
+            <w:shd w:val="clear" w:color="auto" w:fill="B7B7B7"/>
+            <w:tcMar>
+              <w:top w:w="100" w:type="dxa"/>
+              <w:left w:w="100" w:type="dxa"/>
+              <w:bottom w:w="100" w:type="dxa"/>
+              <w:right w:w="100" w:type="dxa"/>
+            </w:tcMar>
+          </w:tcPr>
+          <w:p>
+            <w:pPr>
+              <w:spacing w:line="360" w:lineRule="auto"/>
+              <w:contextualSpacing w:val="0"/>
+              <w:jc w:val="center"/>
+              <w:rPr>
+                <w:rFonts w:ascii="Times New Roman" w:eastAsia="Times New Roman" w:hAnsi="Times New Roman"/>
+                <w:b/>
+              </w:rPr>
+            </w:pPr>
+            <w:r>
+              <w:rPr>
+                <w:rFonts w:ascii="Times New Roman" w:eastAsia="Times New Roman" w:hAnsi="Times New Roman"/>
+                <w:b/>
+              </w:rPr>
+              <w:t xml:space="preserve">Responsable </w:t>
+            </w:r>
+          </w:p>
+        </w:tc>
+      </w:tr>
+      <w:tr>
+        <w:tc>
+          <w:tcPr>
+            <w:tcW w:w="4154" w:type="dxa"/>
+            <w:tcMar>
+              <w:top w:w="100" w:type="dxa"/>
+              <w:left w:w="100" w:type="dxa"/>
+              <w:bottom w:w="100" w:type="dxa"/>
+              <w:right w:w="100" w:type="dxa"/>
+            </w:tcMar>
+          </w:tcPr>
+          <w:p>
+            <w:pPr>
+              <w:spacing w:line="360" w:lineRule="auto"/>
+              <w:contextualSpacing w:val="0"/>
+              <w:jc w:val="both"/>
+              <w:rPr>
+                <w:rFonts w:ascii="Times New Roman" w:eastAsia="Times New Roman" w:hAnsi="Times New Roman"/>
+              </w:rPr>
+            </w:pPr>
+            <w:r>
+              <w:rPr>
+                <w:rFonts w:ascii="Times New Roman" w:eastAsia="Times New Roman" w:hAnsi="Times New Roman"/>
+              </w:rPr>
+              <w:t>Planificar la Configuración del SCM</w:t>
+            </w:r>
+          </w:p>
+        </w:tc>
+        <w:tc>
+          <w:tcPr>
+            <w:tcW w:w="4154" w:type="dxa"/>
+            <w:tcMar>
+              <w:top w:w="100" w:type="dxa"/>
+              <w:left w:w="100" w:type="dxa"/>
+              <w:bottom w:w="100" w:type="dxa"/>
+              <w:right w:w="100" w:type="dxa"/>
+            </w:tcMar>
+          </w:tcPr>
+          <w:p>
+            <w:pPr>
+              <w:spacing w:line="360" w:lineRule="auto"/>
+              <w:contextualSpacing w:val="0"/>
+              <w:jc w:val="both"/>
+              <w:rPr>
+                <w:rFonts w:ascii="Times New Roman" w:eastAsia="Times New Roman" w:hAnsi="Times New Roman"/>
+              </w:rPr>
+            </w:pPr>
+            <w:r>
+              <w:rPr>
+                <w:rFonts w:ascii="Times New Roman" w:eastAsia="Times New Roman" w:hAnsi="Times New Roman"/>
+              </w:rPr>
+              <w:t>SCMR</w:t>
+            </w:r>
+          </w:p>
+        </w:tc>
+      </w:tr>
+      <w:tr>
+        <w:tc>
+          <w:tcPr>
+            <w:tcW w:w="4154" w:type="dxa"/>
+            <w:tcMar>
+              <w:top w:w="100" w:type="dxa"/>
+              <w:left w:w="100" w:type="dxa"/>
+              <w:bottom w:w="100" w:type="dxa"/>
+              <w:right w:w="100" w:type="dxa"/>
+            </w:tcMar>
+          </w:tcPr>
+          <w:p>
+            <w:pPr>
+              <w:spacing w:line="360" w:lineRule="auto"/>
+              <w:contextualSpacing w:val="0"/>
+              <w:jc w:val="both"/>
+              <w:rPr>
+                <w:rFonts w:ascii="Times New Roman" w:eastAsia="Times New Roman" w:hAnsi="Times New Roman"/>
+              </w:rPr>
+            </w:pPr>
+            <w:r>
+              <w:rPr>
+                <w:rFonts w:ascii="Times New Roman" w:eastAsia="Times New Roman" w:hAnsi="Times New Roman"/>
+              </w:rPr>
+              <w:t>Definición de la línea base del proyecto</w:t>
+            </w:r>
+          </w:p>
+        </w:tc>
+        <w:tc>
+          <w:tcPr>
+            <w:tcW w:w="4154" w:type="dxa"/>
+            <w:tcMar>
+              <w:top w:w="100" w:type="dxa"/>
+              <w:left w:w="100" w:type="dxa"/>
+              <w:bottom w:w="100" w:type="dxa"/>
+              <w:right w:w="100" w:type="dxa"/>
+            </w:tcMar>
+          </w:tcPr>
+          <w:p>
+            <w:pPr>
+              <w:spacing w:line="360" w:lineRule="auto"/>
+              <w:contextualSpacing w:val="0"/>
+              <w:jc w:val="both"/>
+              <w:rPr>
+                <w:rFonts w:ascii="Times New Roman" w:eastAsia="Times New Roman" w:hAnsi="Times New Roman"/>
+              </w:rPr>
+            </w:pPr>
+            <w:r>
+              <w:rPr>
+                <w:rFonts w:ascii="Times New Roman" w:eastAsia="Times New Roman" w:hAnsi="Times New Roman"/>
+              </w:rPr>
+              <w:t>SCMR, CCB, PL</w:t>
+            </w:r>
+          </w:p>
+        </w:tc>
+      </w:tr>
+      <w:tr>
+        <w:tc>
+          <w:tcPr>
+            <w:tcW w:w="4154" w:type="dxa"/>
+            <w:tcMar>
+              <w:top w:w="100" w:type="dxa"/>
+              <w:left w:w="100" w:type="dxa"/>
+              <w:bottom w:w="100" w:type="dxa"/>
+              <w:right w:w="100" w:type="dxa"/>
+            </w:tcMar>
+          </w:tcPr>
+          <w:p>
+            <w:pPr>
+              <w:spacing w:line="360" w:lineRule="auto"/>
+              <w:contextualSpacing w:val="0"/>
+              <w:jc w:val="both"/>
+              <w:rPr>
+                <w:rFonts w:ascii="Times New Roman" w:eastAsia="Times New Roman" w:hAnsi="Times New Roman"/>
+              </w:rPr>
+            </w:pPr>
+            <w:r>
+              <w:rPr>
+                <w:rFonts w:ascii="Times New Roman" w:eastAsia="Times New Roman" w:hAnsi="Times New Roman"/>
+              </w:rPr>
+              <w:t>Seguimiento del proyecto de la línea base</w:t>
+            </w:r>
+          </w:p>
+        </w:tc>
+        <w:tc>
+          <w:tcPr>
+            <w:tcW w:w="4154" w:type="dxa"/>
+            <w:tcMar>
+              <w:top w:w="100" w:type="dxa"/>
+              <w:left w:w="100" w:type="dxa"/>
+              <w:bottom w:w="100" w:type="dxa"/>
+              <w:right w:w="100" w:type="dxa"/>
+            </w:tcMar>
+          </w:tcPr>
+          <w:p>
+            <w:pPr>
+              <w:spacing w:line="360" w:lineRule="auto"/>
+              <w:contextualSpacing w:val="0"/>
+              <w:jc w:val="both"/>
+              <w:rPr>
+                <w:rFonts w:ascii="Times New Roman" w:eastAsia="Times New Roman" w:hAnsi="Times New Roman"/>
+              </w:rPr>
+            </w:pPr>
+            <w:r>
+              <w:rPr>
+                <w:rFonts w:ascii="Times New Roman" w:eastAsia="Times New Roman" w:hAnsi="Times New Roman"/>
+              </w:rPr>
+              <w:t>SCMR</w:t>
+            </w:r>
+          </w:p>
+        </w:tc>
+      </w:tr>
+      <w:tr>
+        <w:tc>
+          <w:tcPr>
+            <w:tcW w:w="4154" w:type="dxa"/>
+            <w:tcMar>
+              <w:top w:w="100" w:type="dxa"/>
+              <w:left w:w="100" w:type="dxa"/>
+              <w:bottom w:w="100" w:type="dxa"/>
+              <w:right w:w="100" w:type="dxa"/>
+            </w:tcMar>
+          </w:tcPr>
+          <w:p>
+            <w:pPr>
+              <w:spacing w:line="360" w:lineRule="auto"/>
+              <w:contextualSpacing w:val="0"/>
+              <w:jc w:val="both"/>
+              <w:rPr>
+                <w:rFonts w:ascii="Times New Roman" w:eastAsia="Times New Roman" w:hAnsi="Times New Roman"/>
+              </w:rPr>
+            </w:pPr>
+            <w:r>
+              <w:rPr>
+                <w:rFonts w:ascii="Times New Roman" w:eastAsia="Times New Roman" w:hAnsi="Times New Roman"/>
+              </w:rPr>
+              <w:t>Definición del ambiente</w:t>
+            </w:r>
+          </w:p>
+        </w:tc>
+        <w:tc>
+          <w:tcPr>
+            <w:tcW w:w="4154" w:type="dxa"/>
+            <w:tcMar>
+              <w:top w:w="100" w:type="dxa"/>
+              <w:left w:w="100" w:type="dxa"/>
+              <w:bottom w:w="100" w:type="dxa"/>
+              <w:right w:w="100" w:type="dxa"/>
+            </w:tcMar>
+          </w:tcPr>
+          <w:p>
+            <w:pPr>
+              <w:spacing w:line="360" w:lineRule="auto"/>
+              <w:contextualSpacing w:val="0"/>
+              <w:jc w:val="both"/>
+              <w:rPr>
+                <w:rFonts w:ascii="Times New Roman" w:eastAsia="Times New Roman" w:hAnsi="Times New Roman"/>
+              </w:rPr>
+            </w:pPr>
+            <w:r>
+              <w:rPr>
+                <w:rFonts w:ascii="Times New Roman" w:eastAsia="Times New Roman" w:hAnsi="Times New Roman"/>
+              </w:rPr>
+              <w:t>SCMR</w:t>
+            </w:r>
+          </w:p>
+        </w:tc>
+      </w:tr>
+      <w:tr>
+        <w:trPr>
+          <w:trHeight w:val="413"/>
+        </w:trPr>
+        <w:tc>
+          <w:tcPr>
+            <w:tcW w:w="4154" w:type="dxa"/>
+            <w:tcMar>
+              <w:top w:w="100" w:type="dxa"/>
+              <w:left w:w="100" w:type="dxa"/>
+              <w:bottom w:w="100" w:type="dxa"/>
+              <w:right w:w="100" w:type="dxa"/>
+            </w:tcMar>
+          </w:tcPr>
+          <w:p>
+            <w:pPr>
+              <w:spacing w:line="360" w:lineRule="auto"/>
+              <w:contextualSpacing w:val="0"/>
+              <w:jc w:val="both"/>
+              <w:rPr>
+                <w:rFonts w:ascii="Times New Roman" w:eastAsia="Times New Roman" w:hAnsi="Times New Roman"/>
+              </w:rPr>
+            </w:pPr>
+            <w:r>
+              <w:rPr>
+                <w:rFonts w:ascii="Times New Roman" w:eastAsia="Times New Roman" w:hAnsi="Times New Roman"/>
+              </w:rPr>
+              <w:t>Control de cambios</w:t>
+            </w:r>
+          </w:p>
+        </w:tc>
+        <w:tc>
+          <w:tcPr>
+            <w:tcW w:w="4154" w:type="dxa"/>
+            <w:tcMar>
+              <w:top w:w="100" w:type="dxa"/>
+              <w:left w:w="100" w:type="dxa"/>
+              <w:bottom w:w="100" w:type="dxa"/>
+              <w:right w:w="100" w:type="dxa"/>
+            </w:tcMar>
+          </w:tcPr>
+          <w:p>
+            <w:pPr>
+              <w:spacing w:line="360" w:lineRule="auto"/>
+              <w:contextualSpacing w:val="0"/>
+              <w:jc w:val="both"/>
+              <w:rPr>
+                <w:rFonts w:ascii="Times New Roman" w:eastAsia="Times New Roman" w:hAnsi="Times New Roman"/>
+              </w:rPr>
+            </w:pPr>
+            <w:r>
+              <w:rPr>
+                <w:rFonts w:ascii="Times New Roman" w:eastAsia="Times New Roman" w:hAnsi="Times New Roman"/>
+              </w:rPr>
+              <w:t>SCMR, CCB</w:t>
+            </w:r>
+          </w:p>
+        </w:tc>
+      </w:tr>
+      <w:tr>
+        <w:tc>
+          <w:tcPr>
+            <w:tcW w:w="4154" w:type="dxa"/>
+            <w:tcMar>
+              <w:top w:w="100" w:type="dxa"/>
+              <w:left w:w="100" w:type="dxa"/>
+              <w:bottom w:w="100" w:type="dxa"/>
+              <w:right w:w="100" w:type="dxa"/>
+            </w:tcMar>
+          </w:tcPr>
+          <w:p>
+            <w:pPr>
+              <w:spacing w:line="360" w:lineRule="auto"/>
+              <w:contextualSpacing w:val="0"/>
+              <w:jc w:val="both"/>
+              <w:rPr>
+                <w:rFonts w:ascii="Times New Roman" w:eastAsia="Times New Roman" w:hAnsi="Times New Roman"/>
+              </w:rPr>
+            </w:pPr>
+            <w:r>
+              <w:rPr>
+                <w:rFonts w:ascii="Times New Roman" w:eastAsia="Times New Roman" w:hAnsi="Times New Roman"/>
+              </w:rPr>
+              <w:t>Descripción de la versión</w:t>
+            </w:r>
+          </w:p>
+        </w:tc>
+        <w:tc>
+          <w:tcPr>
+            <w:tcW w:w="4154" w:type="dxa"/>
+            <w:tcMar>
+              <w:top w:w="100" w:type="dxa"/>
+              <w:left w:w="100" w:type="dxa"/>
+              <w:bottom w:w="100" w:type="dxa"/>
+              <w:right w:w="100" w:type="dxa"/>
+            </w:tcMar>
+          </w:tcPr>
+          <w:p>
+            <w:pPr>
+              <w:spacing w:line="360" w:lineRule="auto"/>
+              <w:contextualSpacing w:val="0"/>
+              <w:jc w:val="both"/>
+              <w:rPr>
+                <w:rFonts w:ascii="Times New Roman" w:eastAsia="Times New Roman" w:hAnsi="Times New Roman"/>
+              </w:rPr>
+            </w:pPr>
+            <w:r>
+              <w:rPr>
+                <w:rFonts w:ascii="Times New Roman" w:eastAsia="Times New Roman" w:hAnsi="Times New Roman"/>
+              </w:rPr>
+              <w:t>SCMR</w:t>
+            </w:r>
+          </w:p>
+        </w:tc>
+      </w:tr>
+      <w:tr>
+        <w:tc>
+          <w:tcPr>
+            <w:tcW w:w="4154" w:type="dxa"/>
+            <w:tcMar>
+              <w:top w:w="100" w:type="dxa"/>
+              <w:left w:w="100" w:type="dxa"/>
+              <w:bottom w:w="100" w:type="dxa"/>
+              <w:right w:w="100" w:type="dxa"/>
+            </w:tcMar>
+          </w:tcPr>
+          <w:p>
+            <w:pPr>
+              <w:spacing w:line="360" w:lineRule="auto"/>
+              <w:contextualSpacing w:val="0"/>
+              <w:jc w:val="both"/>
+              <w:rPr>
+                <w:rFonts w:ascii="Times New Roman" w:eastAsia="Times New Roman" w:hAnsi="Times New Roman"/>
+              </w:rPr>
+            </w:pPr>
+            <w:r>
+              <w:rPr>
+                <w:rFonts w:ascii="Times New Roman" w:eastAsia="Times New Roman" w:hAnsi="Times New Roman"/>
+              </w:rPr>
+              <w:t>Realizar informe final del SCM</w:t>
+            </w:r>
+          </w:p>
+        </w:tc>
+        <w:tc>
+          <w:tcPr>
+            <w:tcW w:w="4154" w:type="dxa"/>
+            <w:tcMar>
+              <w:top w:w="100" w:type="dxa"/>
+              <w:left w:w="100" w:type="dxa"/>
+              <w:bottom w:w="100" w:type="dxa"/>
+              <w:right w:w="100" w:type="dxa"/>
+            </w:tcMar>
+          </w:tcPr>
+          <w:p>
+            <w:pPr>
+              <w:spacing w:line="360" w:lineRule="auto"/>
+              <w:contextualSpacing w:val="0"/>
+              <w:jc w:val="both"/>
+              <w:rPr>
+                <w:rFonts w:ascii="Times New Roman" w:eastAsia="Times New Roman" w:hAnsi="Times New Roman"/>
+              </w:rPr>
+            </w:pPr>
+            <w:r>
+              <w:rPr>
+                <w:rFonts w:ascii="Times New Roman" w:eastAsia="Times New Roman" w:hAnsi="Times New Roman"/>
+              </w:rPr>
+              <w:t>SCMR</w:t>
+            </w:r>
+          </w:p>
+        </w:tc>
+      </w:tr>
+    </w:tbl>
     <w:p>
       <w:pPr>
         <w:pStyle w:val="PSI-Ttulo1"/>
@@ -652,7 +1646,342 @@
         <w:ind w:left="851" w:hanging="284"/>
       </w:pPr>
       <w:r>
+        <w:lastRenderedPageBreak/>
         <w:t>Roles o responsabilidades</w:t>
+      </w:r>
+    </w:p>
+    <w:p>
+      <w:pPr>
+        <w:numPr>
+          <w:ilvl w:val="0"/>
+          <w:numId w:val="11"/>
+        </w:numPr>
+        <w:spacing w:before="0" w:line="360" w:lineRule="auto"/>
+        <w:ind w:left="1245" w:hanging="360"/>
+        <w:contextualSpacing/>
+        <w:jc w:val="both"/>
+      </w:pPr>
+      <w:r>
+        <w:rPr>
+          <w:rFonts w:ascii="Times New Roman" w:eastAsia="Times New Roman" w:hAnsi="Times New Roman"/>
+          <w:b/>
+        </w:rPr>
+        <w:t>SCMR</w:t>
+      </w:r>
+    </w:p>
+    <w:p>
+      <w:pPr>
+        <w:numPr>
+          <w:ilvl w:val="1"/>
+          <w:numId w:val="11"/>
+        </w:numPr>
+        <w:spacing w:before="0" w:line="360" w:lineRule="auto"/>
+        <w:ind w:left="1665" w:hanging="360"/>
+        <w:contextualSpacing/>
+        <w:jc w:val="both"/>
+      </w:pPr>
+      <w:r>
+        <w:rPr>
+          <w:rFonts w:ascii="Times New Roman" w:eastAsia="Times New Roman" w:hAnsi="Times New Roman"/>
+        </w:rPr>
+        <w:t xml:space="preserve">Debe proveer la infraestructura y el entorno de configuración para el proyecto. Debe preocuparse porque todos los integrantes del grupo entiendan y puedan ejecutar las actividades de SCM que el Plan les asigna, así como asegurar que éstas sean llevadas a cabo. Seguir la línea base, controlando las versiones y cambios de ella, son tareas correspondientes a </w:t>
+      </w:r>
+      <w:proofErr w:type="spellStart"/>
+      <w:r>
+        <w:rPr>
+          <w:rFonts w:ascii="Times New Roman" w:eastAsia="Times New Roman" w:hAnsi="Times New Roman"/>
+        </w:rPr>
+        <w:t>el</w:t>
+      </w:r>
+      <w:proofErr w:type="spellEnd"/>
+      <w:r>
+        <w:rPr>
+          <w:rFonts w:ascii="Times New Roman" w:eastAsia="Times New Roman" w:hAnsi="Times New Roman"/>
+        </w:rPr>
+        <w:t>. Debe definir y construir el Ambiente Controlado e informar al resto del equipo sobre la manera de usarlo.</w:t>
+      </w:r>
+    </w:p>
+    <w:p>
+      <w:pPr>
+        <w:numPr>
+          <w:ilvl w:val="1"/>
+          <w:numId w:val="11"/>
+        </w:numPr>
+        <w:spacing w:before="0" w:line="360" w:lineRule="auto"/>
+        <w:ind w:left="1665" w:hanging="360"/>
+        <w:contextualSpacing/>
+        <w:jc w:val="both"/>
+      </w:pPr>
+      <w:r>
+        <w:rPr>
+          <w:rFonts w:ascii="Times New Roman" w:eastAsia="Times New Roman" w:hAnsi="Times New Roman"/>
+        </w:rPr>
+        <w:t>Personal necesario: 1</w:t>
+      </w:r>
+    </w:p>
+    <w:p>
+      <w:pPr>
+        <w:spacing w:line="360" w:lineRule="auto"/>
+        <w:ind w:left="720"/>
+        <w:jc w:val="both"/>
+        <w:rPr>
+          <w:rFonts w:ascii="Times New Roman" w:eastAsia="Times New Roman" w:hAnsi="Times New Roman"/>
+        </w:rPr>
+      </w:pPr>
+    </w:p>
+    <w:p>
+      <w:pPr>
+        <w:numPr>
+          <w:ilvl w:val="0"/>
+          <w:numId w:val="12"/>
+        </w:numPr>
+        <w:spacing w:before="0" w:line="360" w:lineRule="auto"/>
+        <w:ind w:left="1245" w:hanging="420"/>
+        <w:contextualSpacing/>
+        <w:jc w:val="both"/>
+      </w:pPr>
+      <w:r>
+        <w:rPr>
+          <w:rFonts w:ascii="Times New Roman" w:eastAsia="Times New Roman" w:hAnsi="Times New Roman"/>
+          <w:b/>
+        </w:rPr>
+        <w:t>Bibliotecario (</w:t>
+      </w:r>
+      <w:proofErr w:type="spellStart"/>
+      <w:r>
+        <w:rPr>
+          <w:rFonts w:ascii="Times New Roman" w:eastAsia="Times New Roman" w:hAnsi="Times New Roman"/>
+          <w:b/>
+          <w:i/>
+        </w:rPr>
+        <w:t>Program</w:t>
+      </w:r>
+      <w:proofErr w:type="spellEnd"/>
+      <w:r>
+        <w:rPr>
+          <w:rFonts w:ascii="Times New Roman" w:eastAsia="Times New Roman" w:hAnsi="Times New Roman"/>
+          <w:b/>
+          <w:i/>
+        </w:rPr>
+        <w:t xml:space="preserve"> </w:t>
+      </w:r>
+      <w:proofErr w:type="spellStart"/>
+      <w:r>
+        <w:rPr>
+          <w:rFonts w:ascii="Times New Roman" w:eastAsia="Times New Roman" w:hAnsi="Times New Roman"/>
+          <w:b/>
+          <w:i/>
+        </w:rPr>
+        <w:t>Librarian</w:t>
+      </w:r>
+      <w:proofErr w:type="spellEnd"/>
+      <w:r>
+        <w:rPr>
+          <w:rFonts w:ascii="Times New Roman" w:eastAsia="Times New Roman" w:hAnsi="Times New Roman"/>
+          <w:b/>
+        </w:rPr>
+        <w:t>, PL)</w:t>
+      </w:r>
+    </w:p>
+    <w:p>
+      <w:pPr>
+        <w:numPr>
+          <w:ilvl w:val="1"/>
+          <w:numId w:val="12"/>
+        </w:numPr>
+        <w:spacing w:before="0" w:line="360" w:lineRule="auto"/>
+        <w:ind w:left="1325" w:hanging="80"/>
+        <w:contextualSpacing/>
+        <w:jc w:val="both"/>
+      </w:pPr>
+      <w:r>
+        <w:rPr>
+          <w:rFonts w:ascii="Times New Roman" w:eastAsia="Times New Roman" w:hAnsi="Times New Roman"/>
+        </w:rPr>
+        <w:t xml:space="preserve">Encargado de respaldar con las tareas de almacenamiento de los </w:t>
+      </w:r>
+      <w:proofErr w:type="spellStart"/>
+      <w:r>
+        <w:rPr>
+          <w:rFonts w:ascii="Times New Roman" w:eastAsia="Times New Roman" w:hAnsi="Times New Roman"/>
+          <w:i/>
+        </w:rPr>
+        <w:t>baselines</w:t>
+      </w:r>
+      <w:proofErr w:type="spellEnd"/>
+      <w:r>
+        <w:rPr>
+          <w:rFonts w:ascii="Times New Roman" w:eastAsia="Times New Roman" w:hAnsi="Times New Roman"/>
+        </w:rPr>
+        <w:t xml:space="preserve">. Un </w:t>
+      </w:r>
+      <w:proofErr w:type="spellStart"/>
+      <w:r>
+        <w:rPr>
+          <w:rFonts w:ascii="Times New Roman" w:eastAsia="Times New Roman" w:hAnsi="Times New Roman"/>
+          <w:i/>
+        </w:rPr>
+        <w:t>baseline</w:t>
+      </w:r>
+      <w:proofErr w:type="spellEnd"/>
+      <w:r>
+        <w:rPr>
+          <w:rFonts w:ascii="Times New Roman" w:eastAsia="Times New Roman" w:hAnsi="Times New Roman"/>
+        </w:rPr>
+        <w:t xml:space="preserve"> o línea base es uno o más documentos formalmente diseñados y corregidos en un tiempo específico del ciclo de vida de los ítems de configuración, estos a su vez, son el conjunto de versiones de un </w:t>
+      </w:r>
+      <w:proofErr w:type="spellStart"/>
+      <w:r>
+        <w:rPr>
+          <w:rFonts w:ascii="Times New Roman" w:eastAsia="Times New Roman" w:hAnsi="Times New Roman"/>
+        </w:rPr>
+        <w:t>item</w:t>
+      </w:r>
+      <w:proofErr w:type="spellEnd"/>
+      <w:r>
+        <w:rPr>
+          <w:rFonts w:ascii="Times New Roman" w:eastAsia="Times New Roman" w:hAnsi="Times New Roman"/>
+        </w:rPr>
+        <w:t xml:space="preserve"> aceptado por el cliente.</w:t>
+      </w:r>
+    </w:p>
+    <w:p>
+      <w:pPr>
+        <w:numPr>
+          <w:ilvl w:val="1"/>
+          <w:numId w:val="12"/>
+        </w:numPr>
+        <w:spacing w:before="0" w:line="360" w:lineRule="auto"/>
+        <w:ind w:left="1665" w:hanging="420"/>
+        <w:contextualSpacing/>
+        <w:jc w:val="both"/>
+      </w:pPr>
+      <w:r>
+        <w:rPr>
+          <w:rFonts w:ascii="Times New Roman" w:eastAsia="Times New Roman" w:hAnsi="Times New Roman"/>
+        </w:rPr>
+        <w:t>Personal necesario: 1</w:t>
+      </w:r>
+    </w:p>
+    <w:p>
+      <w:pPr>
+        <w:spacing w:line="360" w:lineRule="auto"/>
+        <w:ind w:left="405"/>
+        <w:jc w:val="both"/>
+        <w:rPr>
+          <w:rFonts w:ascii="Times New Roman" w:eastAsia="Times New Roman" w:hAnsi="Times New Roman"/>
+        </w:rPr>
+      </w:pPr>
+    </w:p>
+    <w:p>
+      <w:pPr>
+        <w:numPr>
+          <w:ilvl w:val="0"/>
+          <w:numId w:val="12"/>
+        </w:numPr>
+        <w:spacing w:before="0" w:line="360" w:lineRule="auto"/>
+        <w:ind w:left="1245" w:hanging="420"/>
+        <w:contextualSpacing/>
+        <w:jc w:val="both"/>
+      </w:pPr>
+      <w:r>
+        <w:rPr>
+          <w:rFonts w:ascii="Times New Roman" w:eastAsia="Times New Roman" w:hAnsi="Times New Roman"/>
+          <w:b/>
+        </w:rPr>
+        <w:t>Comité de Control de Configuración (</w:t>
+      </w:r>
+      <w:proofErr w:type="spellStart"/>
+      <w:r>
+        <w:rPr>
+          <w:rFonts w:ascii="Times New Roman" w:eastAsia="Times New Roman" w:hAnsi="Times New Roman"/>
+          <w:b/>
+        </w:rPr>
+        <w:t>Configuration</w:t>
+      </w:r>
+      <w:proofErr w:type="spellEnd"/>
+      <w:r>
+        <w:rPr>
+          <w:rFonts w:ascii="Times New Roman" w:eastAsia="Times New Roman" w:hAnsi="Times New Roman"/>
+          <w:b/>
+        </w:rPr>
+        <w:t xml:space="preserve"> Control </w:t>
+      </w:r>
+      <w:proofErr w:type="spellStart"/>
+      <w:r>
+        <w:rPr>
+          <w:rFonts w:ascii="Times New Roman" w:eastAsia="Times New Roman" w:hAnsi="Times New Roman"/>
+          <w:b/>
+        </w:rPr>
+        <w:t>Board</w:t>
+      </w:r>
+      <w:proofErr w:type="spellEnd"/>
+      <w:r>
+        <w:rPr>
+          <w:rFonts w:ascii="Times New Roman" w:eastAsia="Times New Roman" w:hAnsi="Times New Roman"/>
+          <w:b/>
+        </w:rPr>
+        <w:t>, CCB)</w:t>
+      </w:r>
+      <w:r>
+        <w:rPr>
+          <w:rFonts w:ascii="Times New Roman" w:eastAsia="Times New Roman" w:hAnsi="Times New Roman"/>
+        </w:rPr>
+        <w:t xml:space="preserve">, </w:t>
+      </w:r>
+    </w:p>
+    <w:p>
+      <w:pPr>
+        <w:numPr>
+          <w:ilvl w:val="1"/>
+          <w:numId w:val="12"/>
+        </w:numPr>
+        <w:spacing w:before="0" w:line="360" w:lineRule="auto"/>
+        <w:ind w:left="1665" w:hanging="420"/>
+        <w:contextualSpacing/>
+        <w:jc w:val="both"/>
+      </w:pPr>
+      <w:r>
+        <w:rPr>
+          <w:rFonts w:ascii="Times New Roman" w:eastAsia="Times New Roman" w:hAnsi="Times New Roman"/>
+        </w:rPr>
+        <w:t>Máxima autoridad en la autorización de cambios.</w:t>
+      </w:r>
+    </w:p>
+    <w:p>
+      <w:pPr>
+        <w:numPr>
+          <w:ilvl w:val="1"/>
+          <w:numId w:val="12"/>
+        </w:numPr>
+        <w:spacing w:before="0" w:line="360" w:lineRule="auto"/>
+        <w:ind w:left="1325" w:hanging="80"/>
+        <w:contextualSpacing/>
+        <w:jc w:val="both"/>
+      </w:pPr>
+      <w:r>
+        <w:rPr>
+          <w:rFonts w:ascii="Times New Roman" w:eastAsia="Times New Roman" w:hAnsi="Times New Roman"/>
+        </w:rPr>
+        <w:t xml:space="preserve">Tiene la autoridad para aceptar o rechazar las propuestas de cambio a componentes de configuración. Cómo estos cambios tienen sentido controlarlos una vez que se crean las líneas base, el comité de control de cambios tiene la autoridad para gestionar las líneas base del producto y asegurar que los cambios son adecuadamente considerados y coordinados. </w:t>
+      </w:r>
+    </w:p>
+    <w:p>
+      <w:pPr>
+        <w:numPr>
+          <w:ilvl w:val="1"/>
+          <w:numId w:val="12"/>
+        </w:numPr>
+        <w:spacing w:before="0" w:line="360" w:lineRule="auto"/>
+        <w:ind w:left="1665" w:hanging="420"/>
+        <w:contextualSpacing/>
+        <w:jc w:val="both"/>
+      </w:pPr>
+      <w:r>
+        <w:rPr>
+          <w:rFonts w:ascii="Times New Roman" w:eastAsia="Times New Roman" w:hAnsi="Times New Roman"/>
+        </w:rPr>
+        <w:t>Personal necesario: 2</w:t>
       </w:r>
     </w:p>
     <w:p>
@@ -692,7 +2021,21 @@
         <w:rPr>
           <w:rFonts w:ascii="Cambria" w:hAnsi="Cambria"/>
         </w:rPr>
-        <w:t xml:space="preserve">Durante el proceso de gestión de configuración se utilizará la herramienta GitHub para el control de versiones del producto. Cuando algún miembro haga una modificación en el proyecto, deberá acceder al repositorio donde   está   alojada   esta   aplicación para   almacenar   la parte modificada   en él, teniendo el resto del equipo de desarrollo la última versión actualizada en dicho servidor. </w:t>
+        <w:t xml:space="preserve">Durante el proceso de gestión de configuración se utilizará la herramienta </w:t>
+      </w:r>
+      <w:proofErr w:type="spellStart"/>
+      <w:r>
+        <w:rPr>
+          <w:rFonts w:ascii="Cambria" w:hAnsi="Cambria"/>
+        </w:rPr>
+        <w:t>GitHub</w:t>
+      </w:r>
+      <w:proofErr w:type="spellEnd"/>
+      <w:r>
+        <w:rPr>
+          <w:rFonts w:ascii="Cambria" w:hAnsi="Cambria"/>
+        </w:rPr>
+        <w:t xml:space="preserve"> para el control de versiones del producto. Cuando algún miembro haga una modificación en el proyecto, deberá acceder al repositorio donde   está   alojada   esta   aplicación para   almacenar   la parte modificada   en él, teniendo el resto del equipo de desarrollo la última versión actualizada en dicho servidor. </w:t>
       </w:r>
     </w:p>
     <w:p>
@@ -706,6 +2049,7 @@
         <w:rPr>
           <w:rFonts w:ascii="Cambria" w:hAnsi="Cambria"/>
         </w:rPr>
+        <w:lastRenderedPageBreak/>
         <w:t xml:space="preserve">Esta gestión de acceso al servidor para la actualización se hará mediante la herramienta </w:t>
       </w:r>
       <w:proofErr w:type="spellStart"/>
@@ -778,8 +2122,8 @@
       </w:r>
     </w:p>
     <w:sectPr>
-      <w:headerReference w:type="default" r:id="rId11"/>
-      <w:footerReference w:type="default" r:id="rId12"/>
+      <w:headerReference w:type="default" r:id="rId12"/>
+      <w:footerReference w:type="default" r:id="rId13"/>
       <w:pgSz w:w="12240" w:h="15840"/>
       <w:pgMar w:top="1440" w:right="1440" w:bottom="1440" w:left="1440" w:header="720" w:footer="720" w:gutter="0"/>
       <w:cols w:space="720"/>
@@ -789,7 +2133,7 @@
 </file>
 
 <file path=word/endnotes.xml><?xml version="1.0" encoding="utf-8"?>
-<w:endnotes xmlns:wpc="http://schemas.microsoft.com/office/word/2010/wordprocessingCanvas" xmlns:cx="http://schemas.microsoft.com/office/drawing/2014/chartex" xmlns:cx1="http://schemas.microsoft.com/office/drawing/2015/9/8/chartex" xmlns:cx2="http://schemas.microsoft.com/office/drawing/2015/10/21/chartex" xmlns:cx3="http://schemas.microsoft.com/office/drawing/2016/5/9/chartex" xmlns:cx4="http://schemas.microsoft.com/office/drawing/2016/5/10/chartex" xmlns:cx5="http://schemas.microsoft.com/office/drawing/2016/5/11/chartex" xmlns:cx6="http://schemas.microsoft.com/office/drawing/2016/5/12/chartex" xmlns:cx7="http://schemas.microsoft.com/office/drawing/2016/5/13/chartex" xmlns:cx8="http://schemas.microsoft.com/office/drawing/2016/5/14/chartex" xmlns:mc="http://schemas.openxmlformats.org/markup-compatibility/2006" xmlns:aink="http://schemas.microsoft.com/office/drawing/2016/ink" xmlns:am3d="http://schemas.microsoft.com/office/drawing/2017/model3d" xmlns:o="urn:schemas-microsoft-com:office:office" xmlns:r="http://schemas.openxmlformats.org/officeDocument/2006/relationships" xmlns:m="http://schemas.openxmlformats.org/officeDocument/2006/math" xmlns:v="urn:schemas-microsoft-com:vml" xmlns:wp14="http://schemas.microsoft.com/office/word/2010/wordprocessingDrawing" xmlns:wp="http://schemas.openxmlformats.org/drawingml/2006/wordprocessingDrawing" xmlns:w10="urn:schemas-microsoft-com:office:word" xmlns:w="http://schemas.openxmlformats.org/wordprocessingml/2006/main" xmlns:w14="http://schemas.microsoft.com/office/word/2010/wordml" xmlns:w15="http://schemas.microsoft.com/office/word/2012/wordml" xmlns:w16cid="http://schemas.microsoft.com/office/word/2016/wordml/cid" xmlns:w16se="http://schemas.microsoft.com/office/word/2015/wordml/symex" xmlns:wpg="http://schemas.microsoft.com/office/word/2010/wordprocessingGroup" xmlns:wpi="http://schemas.microsoft.com/office/word/2010/wordprocessingInk" xmlns:wne="http://schemas.microsoft.com/office/word/2006/wordml" xmlns:wps="http://schemas.microsoft.com/office/word/2010/wordprocessingShape" mc:Ignorable="w14 w15 w16se w16cid wp14">
+<w:endnotes xmlns:wpc="http://schemas.microsoft.com/office/word/2010/wordprocessingCanvas" xmlns:mc="http://schemas.openxmlformats.org/markup-compatibility/2006" xmlns:o="urn:schemas-microsoft-com:office:office" xmlns:r="http://schemas.openxmlformats.org/officeDocument/2006/relationships" xmlns:m="http://schemas.openxmlformats.org/officeDocument/2006/math" xmlns:v="urn:schemas-microsoft-com:vml" xmlns:wp14="http://schemas.microsoft.com/office/word/2010/wordprocessingDrawing" xmlns:wp="http://schemas.openxmlformats.org/drawingml/2006/wordprocessingDrawing" xmlns:w10="urn:schemas-microsoft-com:office:word" xmlns:w="http://schemas.openxmlformats.org/wordprocessingml/2006/main" xmlns:w14="http://schemas.microsoft.com/office/word/2010/wordml" xmlns:w15="http://schemas.microsoft.com/office/word/2012/wordml" xmlns:wpg="http://schemas.microsoft.com/office/word/2010/wordprocessingGroup" xmlns:wpi="http://schemas.microsoft.com/office/word/2010/wordprocessingInk" xmlns:wne="http://schemas.microsoft.com/office/word/2006/wordml" xmlns:wps="http://schemas.microsoft.com/office/word/2010/wordprocessingShape" mc:Ignorable="w14 w15 wp14">
   <w:endnote w:type="separator" w:id="-1">
     <w:p>
       <w:r>
@@ -808,7 +2152,7 @@
 </file>
 
 <file path=word/footer1.xml><?xml version="1.0" encoding="utf-8"?>
-<w:ftr xmlns:wpc="http://schemas.microsoft.com/office/word/2010/wordprocessingCanvas" xmlns:cx="http://schemas.microsoft.com/office/drawing/2014/chartex" xmlns:cx1="http://schemas.microsoft.com/office/drawing/2015/9/8/chartex" xmlns:cx2="http://schemas.microsoft.com/office/drawing/2015/10/21/chartex" xmlns:cx3="http://schemas.microsoft.com/office/drawing/2016/5/9/chartex" xmlns:cx4="http://schemas.microsoft.com/office/drawing/2016/5/10/chartex" xmlns:cx5="http://schemas.microsoft.com/office/drawing/2016/5/11/chartex" xmlns:cx6="http://schemas.microsoft.com/office/drawing/2016/5/12/chartex" xmlns:cx7="http://schemas.microsoft.com/office/drawing/2016/5/13/chartex" xmlns:cx8="http://schemas.microsoft.com/office/drawing/2016/5/14/chartex" xmlns:mc="http://schemas.openxmlformats.org/markup-compatibility/2006" xmlns:aink="http://schemas.microsoft.com/office/drawing/2016/ink" xmlns:am3d="http://schemas.microsoft.com/office/drawing/2017/model3d" xmlns:o="urn:schemas-microsoft-com:office:office" xmlns:r="http://schemas.openxmlformats.org/officeDocument/2006/relationships" xmlns:m="http://schemas.openxmlformats.org/officeDocument/2006/math" xmlns:v="urn:schemas-microsoft-com:vml" xmlns:wp14="http://schemas.microsoft.com/office/word/2010/wordprocessingDrawing" xmlns:wp="http://schemas.openxmlformats.org/drawingml/2006/wordprocessingDrawing" xmlns:w10="urn:schemas-microsoft-com:office:word" xmlns:w="http://schemas.openxmlformats.org/wordprocessingml/2006/main" xmlns:w14="http://schemas.microsoft.com/office/word/2010/wordml" xmlns:w15="http://schemas.microsoft.com/office/word/2012/wordml" xmlns:w16cid="http://schemas.microsoft.com/office/word/2016/wordml/cid" xmlns:w16se="http://schemas.microsoft.com/office/word/2015/wordml/symex" xmlns:wpg="http://schemas.microsoft.com/office/word/2010/wordprocessingGroup" xmlns:wpi="http://schemas.microsoft.com/office/word/2010/wordprocessingInk" xmlns:wne="http://schemas.microsoft.com/office/word/2006/wordml" xmlns:wps="http://schemas.microsoft.com/office/word/2010/wordprocessingShape" mc:Ignorable="w14 w15 w16se w16cid wp14">
+<w:ftr xmlns:wpc="http://schemas.microsoft.com/office/word/2010/wordprocessingCanvas" xmlns:mc="http://schemas.openxmlformats.org/markup-compatibility/2006" xmlns:o="urn:schemas-microsoft-com:office:office" xmlns:r="http://schemas.openxmlformats.org/officeDocument/2006/relationships" xmlns:m="http://schemas.openxmlformats.org/officeDocument/2006/math" xmlns:v="urn:schemas-microsoft-com:vml" xmlns:wp14="http://schemas.microsoft.com/office/word/2010/wordprocessingDrawing" xmlns:wp="http://schemas.openxmlformats.org/drawingml/2006/wordprocessingDrawing" xmlns:w10="urn:schemas-microsoft-com:office:word" xmlns:w="http://schemas.openxmlformats.org/wordprocessingml/2006/main" xmlns:w14="http://schemas.microsoft.com/office/word/2010/wordml" xmlns:w15="http://schemas.microsoft.com/office/word/2012/wordml" xmlns:wpg="http://schemas.microsoft.com/office/word/2010/wordprocessingGroup" xmlns:wpi="http://schemas.microsoft.com/office/word/2010/wordprocessingInk" xmlns:wne="http://schemas.microsoft.com/office/word/2006/wordml" xmlns:wps="http://schemas.microsoft.com/office/word/2010/wordprocessingShape" mc:Ignorable="w14 w15 wp14">
   <w:tbl>
     <w:tblPr>
       <w:tblW w:w="5528" w:type="pct"/>
@@ -1073,7 +2417,7 @@
               <w:szCs w:val="18"/>
               <w:lang w:val="es-ES"/>
             </w:rPr>
-            <w:t>3</w:t>
+            <w:t>5</w:t>
           </w:r>
           <w:r>
             <w:rPr>
@@ -1100,7 +2444,7 @@
 </file>
 
 <file path=word/footnotes.xml><?xml version="1.0" encoding="utf-8"?>
-<w:footnotes xmlns:wpc="http://schemas.microsoft.com/office/word/2010/wordprocessingCanvas" xmlns:cx="http://schemas.microsoft.com/office/drawing/2014/chartex" xmlns:cx1="http://schemas.microsoft.com/office/drawing/2015/9/8/chartex" xmlns:cx2="http://schemas.microsoft.com/office/drawing/2015/10/21/chartex" xmlns:cx3="http://schemas.microsoft.com/office/drawing/2016/5/9/chartex" xmlns:cx4="http://schemas.microsoft.com/office/drawing/2016/5/10/chartex" xmlns:cx5="http://schemas.microsoft.com/office/drawing/2016/5/11/chartex" xmlns:cx6="http://schemas.microsoft.com/office/drawing/2016/5/12/chartex" xmlns:cx7="http://schemas.microsoft.com/office/drawing/2016/5/13/chartex" xmlns:cx8="http://schemas.microsoft.com/office/drawing/2016/5/14/chartex" xmlns:mc="http://schemas.openxmlformats.org/markup-compatibility/2006" xmlns:aink="http://schemas.microsoft.com/office/drawing/2016/ink" xmlns:am3d="http://schemas.microsoft.com/office/drawing/2017/model3d" xmlns:o="urn:schemas-microsoft-com:office:office" xmlns:r="http://schemas.openxmlformats.org/officeDocument/2006/relationships" xmlns:m="http://schemas.openxmlformats.org/officeDocument/2006/math" xmlns:v="urn:schemas-microsoft-com:vml" xmlns:wp14="http://schemas.microsoft.com/office/word/2010/wordprocessingDrawing" xmlns:wp="http://schemas.openxmlformats.org/drawingml/2006/wordprocessingDrawing" xmlns:w10="urn:schemas-microsoft-com:office:word" xmlns:w="http://schemas.openxmlformats.org/wordprocessingml/2006/main" xmlns:w14="http://schemas.microsoft.com/office/word/2010/wordml" xmlns:w15="http://schemas.microsoft.com/office/word/2012/wordml" xmlns:w16cid="http://schemas.microsoft.com/office/word/2016/wordml/cid" xmlns:w16se="http://schemas.microsoft.com/office/word/2015/wordml/symex" xmlns:wpg="http://schemas.microsoft.com/office/word/2010/wordprocessingGroup" xmlns:wpi="http://schemas.microsoft.com/office/word/2010/wordprocessingInk" xmlns:wne="http://schemas.microsoft.com/office/word/2006/wordml" xmlns:wps="http://schemas.microsoft.com/office/word/2010/wordprocessingShape" mc:Ignorable="w14 w15 w16se w16cid wp14">
+<w:footnotes xmlns:wpc="http://schemas.microsoft.com/office/word/2010/wordprocessingCanvas" xmlns:mc="http://schemas.openxmlformats.org/markup-compatibility/2006" xmlns:o="urn:schemas-microsoft-com:office:office" xmlns:r="http://schemas.openxmlformats.org/officeDocument/2006/relationships" xmlns:m="http://schemas.openxmlformats.org/officeDocument/2006/math" xmlns:v="urn:schemas-microsoft-com:vml" xmlns:wp14="http://schemas.microsoft.com/office/word/2010/wordprocessingDrawing" xmlns:wp="http://schemas.openxmlformats.org/drawingml/2006/wordprocessingDrawing" xmlns:w10="urn:schemas-microsoft-com:office:word" xmlns:w="http://schemas.openxmlformats.org/wordprocessingml/2006/main" xmlns:w14="http://schemas.microsoft.com/office/word/2010/wordml" xmlns:w15="http://schemas.microsoft.com/office/word/2012/wordml" xmlns:wpg="http://schemas.microsoft.com/office/word/2010/wordprocessingGroup" xmlns:wpi="http://schemas.microsoft.com/office/word/2010/wordprocessingInk" xmlns:wne="http://schemas.microsoft.com/office/word/2006/wordml" xmlns:wps="http://schemas.microsoft.com/office/word/2010/wordprocessingShape" mc:Ignorable="w14 w15 wp14">
   <w:footnote w:type="separator" w:id="-1">
     <w:p>
       <w:r>
@@ -1119,7 +2463,7 @@
 </file>
 
 <file path=word/header1.xml><?xml version="1.0" encoding="utf-8"?>
-<w:hdr xmlns:wpc="http://schemas.microsoft.com/office/word/2010/wordprocessingCanvas" xmlns:cx="http://schemas.microsoft.com/office/drawing/2014/chartex" xmlns:cx1="http://schemas.microsoft.com/office/drawing/2015/9/8/chartex" xmlns:cx2="http://schemas.microsoft.com/office/drawing/2015/10/21/chartex" xmlns:cx3="http://schemas.microsoft.com/office/drawing/2016/5/9/chartex" xmlns:cx4="http://schemas.microsoft.com/office/drawing/2016/5/10/chartex" xmlns:cx5="http://schemas.microsoft.com/office/drawing/2016/5/11/chartex" xmlns:cx6="http://schemas.microsoft.com/office/drawing/2016/5/12/chartex" xmlns:cx7="http://schemas.microsoft.com/office/drawing/2016/5/13/chartex" xmlns:cx8="http://schemas.microsoft.com/office/drawing/2016/5/14/chartex" xmlns:mc="http://schemas.openxmlformats.org/markup-compatibility/2006" xmlns:aink="http://schemas.microsoft.com/office/drawing/2016/ink" xmlns:am3d="http://schemas.microsoft.com/office/drawing/2017/model3d" xmlns:o="urn:schemas-microsoft-com:office:office" xmlns:r="http://schemas.openxmlformats.org/officeDocument/2006/relationships" xmlns:m="http://schemas.openxmlformats.org/officeDocument/2006/math" xmlns:v="urn:schemas-microsoft-com:vml" xmlns:wp14="http://schemas.microsoft.com/office/word/2010/wordprocessingDrawing" xmlns:wp="http://schemas.openxmlformats.org/drawingml/2006/wordprocessingDrawing" xmlns:w10="urn:schemas-microsoft-com:office:word" xmlns:w="http://schemas.openxmlformats.org/wordprocessingml/2006/main" xmlns:w14="http://schemas.microsoft.com/office/word/2010/wordml" xmlns:w15="http://schemas.microsoft.com/office/word/2012/wordml" xmlns:w16cid="http://schemas.microsoft.com/office/word/2016/wordml/cid" xmlns:w16se="http://schemas.microsoft.com/office/word/2015/wordml/symex" xmlns:wpg="http://schemas.microsoft.com/office/word/2010/wordprocessingGroup" xmlns:wpi="http://schemas.microsoft.com/office/word/2010/wordprocessingInk" xmlns:wne="http://schemas.microsoft.com/office/word/2006/wordml" xmlns:wps="http://schemas.microsoft.com/office/word/2010/wordprocessingShape" mc:Ignorable="w14 w15 w16se w16cid wp14">
+<w:hdr xmlns:wpc="http://schemas.microsoft.com/office/word/2010/wordprocessingCanvas" xmlns:mc="http://schemas.openxmlformats.org/markup-compatibility/2006" xmlns:o="urn:schemas-microsoft-com:office:office" xmlns:r="http://schemas.openxmlformats.org/officeDocument/2006/relationships" xmlns:m="http://schemas.openxmlformats.org/officeDocument/2006/math" xmlns:v="urn:schemas-microsoft-com:vml" xmlns:wp14="http://schemas.microsoft.com/office/word/2010/wordprocessingDrawing" xmlns:wp="http://schemas.openxmlformats.org/drawingml/2006/wordprocessingDrawing" xmlns:w10="urn:schemas-microsoft-com:office:word" xmlns:w="http://schemas.openxmlformats.org/wordprocessingml/2006/main" xmlns:w14="http://schemas.microsoft.com/office/word/2010/wordml" xmlns:w15="http://schemas.microsoft.com/office/word/2012/wordml" xmlns:wpg="http://schemas.microsoft.com/office/word/2010/wordprocessingGroup" xmlns:wpi="http://schemas.microsoft.com/office/word/2010/wordprocessingInk" xmlns:wne="http://schemas.microsoft.com/office/word/2006/wordml" xmlns:wps="http://schemas.microsoft.com/office/word/2010/wordprocessingShape" mc:Ignorable="w14 w15 wp14">
   <w:p>
     <w:pPr>
       <w:pStyle w:val="Encabezado"/>
@@ -1127,6 +2471,7 @@
     <w:r>
       <w:rPr>
         <w:noProof/>
+        <w:lang w:val="es-PE" w:eastAsia="es-PE"/>
       </w:rPr>
       <mc:AlternateContent>
         <mc:Choice Requires="wps">
@@ -1191,7 +2536,7 @@
             </wp:anchor>
           </w:drawing>
         </mc:Choice>
-        <mc:Fallback>
+        <mc:Fallback xmlns:cx="http://schemas.microsoft.com/office/drawing/2014/chartex" xmlns:cx1="http://schemas.microsoft.com/office/drawing/2015/9/8/chartex" xmlns:cx2="http://schemas.microsoft.com/office/drawing/2015/10/21/chartex" xmlns:cx3="http://schemas.microsoft.com/office/drawing/2016/5/9/chartex" xmlns:cx4="http://schemas.microsoft.com/office/drawing/2016/5/10/chartex" xmlns:cx5="http://schemas.microsoft.com/office/drawing/2016/5/11/chartex" xmlns:cx6="http://schemas.microsoft.com/office/drawing/2016/5/12/chartex" xmlns:cx7="http://schemas.microsoft.com/office/drawing/2016/5/13/chartex" xmlns:cx8="http://schemas.microsoft.com/office/drawing/2016/5/14/chartex" xmlns:aink="http://schemas.microsoft.com/office/drawing/2016/ink" xmlns:am3d="http://schemas.microsoft.com/office/drawing/2017/model3d" xmlns:w16cid="http://schemas.microsoft.com/office/word/2016/wordml/cid" xmlns:w16se="http://schemas.microsoft.com/office/word/2015/wordml/symex">
           <w:pict>
             <v:rect w14:anchorId="7BDF7437" id="Rectángulo 2" o:spid="_x0000_s1026" style="position:absolute;margin-left:-1in;margin-top:-34.5pt;width:618.75pt;height:55.5pt;z-index:251661312;visibility:visible;mso-wrap-style:square;mso-height-percent:0;mso-wrap-distance-left:9pt;mso-wrap-distance-top:0;mso-wrap-distance-right:9pt;mso-wrap-distance-bottom:0;mso-position-horizontal:absolute;mso-position-horizontal-relative:text;mso-position-vertical:absolute;mso-position-vertical-relative:text;mso-height-percent:0;mso-height-relative:margin;v-text-anchor:middle" o:gfxdata="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" fillcolor="red" strokecolor="#0d5571 [1604]" strokeweight="1pt"/>
           </w:pict>
@@ -1203,8 +2548,243 @@
 </file>
 
 <file path=word/numbering.xml><?xml version="1.0" encoding="utf-8"?>
-<w:numbering xmlns:wpc="http://schemas.microsoft.com/office/word/2010/wordprocessingCanvas" xmlns:cx="http://schemas.microsoft.com/office/drawing/2014/chartex" xmlns:cx1="http://schemas.microsoft.com/office/drawing/2015/9/8/chartex" xmlns:cx2="http://schemas.microsoft.com/office/drawing/2015/10/21/chartex" xmlns:cx3="http://schemas.microsoft.com/office/drawing/2016/5/9/chartex" xmlns:cx4="http://schemas.microsoft.com/office/drawing/2016/5/10/chartex" xmlns:cx5="http://schemas.microsoft.com/office/drawing/2016/5/11/chartex" xmlns:cx6="http://schemas.microsoft.com/office/drawing/2016/5/12/chartex" xmlns:cx7="http://schemas.microsoft.com/office/drawing/2016/5/13/chartex" xmlns:cx8="http://schemas.microsoft.com/office/drawing/2016/5/14/chartex" xmlns:mc="http://schemas.openxmlformats.org/markup-compatibility/2006" xmlns:aink="http://schemas.microsoft.com/office/drawing/2016/ink" xmlns:am3d="http://schemas.microsoft.com/office/drawing/2017/model3d" xmlns:o="urn:schemas-microsoft-com:office:office" xmlns:r="http://schemas.openxmlformats.org/officeDocument/2006/relationships" xmlns:m="http://schemas.openxmlformats.org/officeDocument/2006/math" xmlns:v="urn:schemas-microsoft-com:vml" xmlns:wp14="http://schemas.microsoft.com/office/word/2010/wordprocessingDrawing" xmlns:wp="http://schemas.openxmlformats.org/drawingml/2006/wordprocessingDrawing" xmlns:w10="urn:schemas-microsoft-com:office:word" xmlns:w="http://schemas.openxmlformats.org/wordprocessingml/2006/main" xmlns:w14="http://schemas.microsoft.com/office/word/2010/wordml" xmlns:w15="http://schemas.microsoft.com/office/word/2012/wordml" xmlns:w16cid="http://schemas.microsoft.com/office/word/2016/wordml/cid" xmlns:w16se="http://schemas.microsoft.com/office/word/2015/wordml/symex" xmlns:wpg="http://schemas.microsoft.com/office/word/2010/wordprocessingGroup" xmlns:wpi="http://schemas.microsoft.com/office/word/2010/wordprocessingInk" xmlns:wne="http://schemas.microsoft.com/office/word/2006/wordml" xmlns:wps="http://schemas.microsoft.com/office/word/2010/wordprocessingShape" mc:Ignorable="w14 w15 w16se w16cid wp14">
+<w:numbering xmlns:wpc="http://schemas.microsoft.com/office/word/2010/wordprocessingCanvas" xmlns:mc="http://schemas.openxmlformats.org/markup-compatibility/2006" xmlns:o="urn:schemas-microsoft-com:office:office" xmlns:r="http://schemas.openxmlformats.org/officeDocument/2006/relationships" xmlns:m="http://schemas.openxmlformats.org/officeDocument/2006/math" xmlns:v="urn:schemas-microsoft-com:vml" xmlns:wp14="http://schemas.microsoft.com/office/word/2010/wordprocessingDrawing" xmlns:wp="http://schemas.openxmlformats.org/drawingml/2006/wordprocessingDrawing" xmlns:w10="urn:schemas-microsoft-com:office:word" xmlns:w="http://schemas.openxmlformats.org/wordprocessingml/2006/main" xmlns:w14="http://schemas.microsoft.com/office/word/2010/wordml" xmlns:w15="http://schemas.microsoft.com/office/word/2012/wordml" xmlns:wpg="http://schemas.microsoft.com/office/word/2010/wordprocessingGroup" xmlns:wpi="http://schemas.microsoft.com/office/word/2010/wordprocessingInk" xmlns:wne="http://schemas.microsoft.com/office/word/2006/wordml" xmlns:wps="http://schemas.microsoft.com/office/word/2010/wordprocessingShape" mc:Ignorable="w14 w15 wp14">
   <w:abstractNum w:abstractNumId="0" w15:restartNumberingAfterBreak="0">
+    <w:nsid w:val="120B605D"/>
+    <w:multiLevelType w:val="hybridMultilevel"/>
+    <w:tmpl w:val="39862E98"/>
+    <w:lvl w:ilvl="0" w:tplc="280A0001">
+      <w:start w:val="1"/>
+      <w:numFmt w:val="bullet"/>
+      <w:lvlText w:val=""/>
+      <w:lvlJc w:val="left"/>
+      <w:pPr>
+        <w:ind w:left="720" w:hanging="360"/>
+      </w:pPr>
+      <w:rPr>
+        <w:rFonts w:ascii="Symbol" w:hAnsi="Symbol" w:hint="default"/>
+      </w:rPr>
+    </w:lvl>
+    <w:lvl w:ilvl="1" w:tplc="280A0003" w:tentative="1">
+      <w:start w:val="1"/>
+      <w:numFmt w:val="bullet"/>
+      <w:lvlText w:val="o"/>
+      <w:lvlJc w:val="left"/>
+      <w:pPr>
+        <w:ind w:left="1440" w:hanging="360"/>
+      </w:pPr>
+      <w:rPr>
+        <w:rFonts w:ascii="Courier New" w:hAnsi="Courier New" w:cs="Courier New" w:hint="default"/>
+      </w:rPr>
+    </w:lvl>
+    <w:lvl w:ilvl="2" w:tplc="280A0005" w:tentative="1">
+      <w:start w:val="1"/>
+      <w:numFmt w:val="bullet"/>
+      <w:lvlText w:val=""/>
+      <w:lvlJc w:val="left"/>
+      <w:pPr>
+        <w:ind w:left="2160" w:hanging="360"/>
+      </w:pPr>
+      <w:rPr>
+        <w:rFonts w:ascii="Wingdings" w:hAnsi="Wingdings" w:hint="default"/>
+      </w:rPr>
+    </w:lvl>
+    <w:lvl w:ilvl="3" w:tplc="280A0001" w:tentative="1">
+      <w:start w:val="1"/>
+      <w:numFmt w:val="bullet"/>
+      <w:lvlText w:val=""/>
+      <w:lvlJc w:val="left"/>
+      <w:pPr>
+        <w:ind w:left="2880" w:hanging="360"/>
+      </w:pPr>
+      <w:rPr>
+        <w:rFonts w:ascii="Symbol" w:hAnsi="Symbol" w:hint="default"/>
+      </w:rPr>
+    </w:lvl>
+    <w:lvl w:ilvl="4" w:tplc="280A0003" w:tentative="1">
+      <w:start w:val="1"/>
+      <w:numFmt w:val="bullet"/>
+      <w:lvlText w:val="o"/>
+      <w:lvlJc w:val="left"/>
+      <w:pPr>
+        <w:ind w:left="3600" w:hanging="360"/>
+      </w:pPr>
+      <w:rPr>
+        <w:rFonts w:ascii="Courier New" w:hAnsi="Courier New" w:cs="Courier New" w:hint="default"/>
+      </w:rPr>
+    </w:lvl>
+    <w:lvl w:ilvl="5" w:tplc="280A0005" w:tentative="1">
+      <w:start w:val="1"/>
+      <w:numFmt w:val="bullet"/>
+      <w:lvlText w:val=""/>
+      <w:lvlJc w:val="left"/>
+      <w:pPr>
+        <w:ind w:left="4320" w:hanging="360"/>
+      </w:pPr>
+      <w:rPr>
+        <w:rFonts w:ascii="Wingdings" w:hAnsi="Wingdings" w:hint="default"/>
+      </w:rPr>
+    </w:lvl>
+    <w:lvl w:ilvl="6" w:tplc="280A0001" w:tentative="1">
+      <w:start w:val="1"/>
+      <w:numFmt w:val="bullet"/>
+      <w:lvlText w:val=""/>
+      <w:lvlJc w:val="left"/>
+      <w:pPr>
+        <w:ind w:left="5040" w:hanging="360"/>
+      </w:pPr>
+      <w:rPr>
+        <w:rFonts w:ascii="Symbol" w:hAnsi="Symbol" w:hint="default"/>
+      </w:rPr>
+    </w:lvl>
+    <w:lvl w:ilvl="7" w:tplc="280A0003" w:tentative="1">
+      <w:start w:val="1"/>
+      <w:numFmt w:val="bullet"/>
+      <w:lvlText w:val="o"/>
+      <w:lvlJc w:val="left"/>
+      <w:pPr>
+        <w:ind w:left="5760" w:hanging="360"/>
+      </w:pPr>
+      <w:rPr>
+        <w:rFonts w:ascii="Courier New" w:hAnsi="Courier New" w:cs="Courier New" w:hint="default"/>
+      </w:rPr>
+    </w:lvl>
+    <w:lvl w:ilvl="8" w:tplc="280A0005" w:tentative="1">
+      <w:start w:val="1"/>
+      <w:numFmt w:val="bullet"/>
+      <w:lvlText w:val=""/>
+      <w:lvlJc w:val="left"/>
+      <w:pPr>
+        <w:ind w:left="6480" w:hanging="360"/>
+      </w:pPr>
+      <w:rPr>
+        <w:rFonts w:ascii="Wingdings" w:hAnsi="Wingdings" w:hint="default"/>
+      </w:rPr>
+    </w:lvl>
+  </w:abstractNum>
+  <w:abstractNum w:abstractNumId="1" w15:restartNumberingAfterBreak="0">
+    <w:nsid w:val="15576724"/>
+    <w:multiLevelType w:val="multilevel"/>
+    <w:tmpl w:val="15576724"/>
+    <w:lvl w:ilvl="0">
+      <w:start w:val="1"/>
+      <w:numFmt w:val="bullet"/>
+      <w:lvlText w:val="●"/>
+      <w:lvlJc w:val="left"/>
+      <w:pPr>
+        <w:ind w:left="1440" w:firstLine="2520"/>
+      </w:pPr>
+      <w:rPr>
+        <w:rFonts w:ascii="Arial" w:eastAsia="Arial" w:hAnsi="Arial" w:cs="Arial"/>
+        <w:u w:val="none"/>
+      </w:rPr>
+    </w:lvl>
+    <w:lvl w:ilvl="1">
+      <w:start w:val="1"/>
+      <w:numFmt w:val="bullet"/>
+      <w:lvlText w:val="○"/>
+      <w:lvlJc w:val="left"/>
+      <w:pPr>
+        <w:ind w:left="2160" w:firstLine="3960"/>
+      </w:pPr>
+      <w:rPr>
+        <w:rFonts w:ascii="Arial" w:eastAsia="Arial" w:hAnsi="Arial" w:cs="Arial"/>
+        <w:u w:val="none"/>
+      </w:rPr>
+    </w:lvl>
+    <w:lvl w:ilvl="2">
+      <w:start w:val="1"/>
+      <w:numFmt w:val="bullet"/>
+      <w:lvlText w:val="■"/>
+      <w:lvlJc w:val="left"/>
+      <w:pPr>
+        <w:ind w:left="2880" w:firstLine="5400"/>
+      </w:pPr>
+      <w:rPr>
+        <w:rFonts w:ascii="Arial" w:eastAsia="Arial" w:hAnsi="Arial" w:cs="Arial"/>
+        <w:u w:val="none"/>
+      </w:rPr>
+    </w:lvl>
+    <w:lvl w:ilvl="3">
+      <w:start w:val="1"/>
+      <w:numFmt w:val="bullet"/>
+      <w:lvlText w:val="●"/>
+      <w:lvlJc w:val="left"/>
+      <w:pPr>
+        <w:ind w:left="3600" w:firstLine="6840"/>
+      </w:pPr>
+      <w:rPr>
+        <w:rFonts w:ascii="Arial" w:eastAsia="Arial" w:hAnsi="Arial" w:cs="Arial"/>
+        <w:u w:val="none"/>
+      </w:rPr>
+    </w:lvl>
+    <w:lvl w:ilvl="4" w:tentative="1">
+      <w:start w:val="1"/>
+      <w:numFmt w:val="bullet"/>
+      <w:lvlText w:val="○"/>
+      <w:lvlJc w:val="left"/>
+      <w:pPr>
+        <w:ind w:left="4320" w:firstLine="8280"/>
+      </w:pPr>
+      <w:rPr>
+        <w:rFonts w:ascii="Arial" w:eastAsia="Arial" w:hAnsi="Arial" w:cs="Arial"/>
+        <w:u w:val="none"/>
+      </w:rPr>
+    </w:lvl>
+    <w:lvl w:ilvl="5" w:tentative="1">
+      <w:start w:val="1"/>
+      <w:numFmt w:val="bullet"/>
+      <w:lvlText w:val="■"/>
+      <w:lvlJc w:val="left"/>
+      <w:pPr>
+        <w:ind w:left="5040" w:firstLine="9720"/>
+      </w:pPr>
+      <w:rPr>
+        <w:rFonts w:ascii="Arial" w:eastAsia="Arial" w:hAnsi="Arial" w:cs="Arial"/>
+        <w:u w:val="none"/>
+      </w:rPr>
+    </w:lvl>
+    <w:lvl w:ilvl="6" w:tentative="1">
+      <w:start w:val="1"/>
+      <w:numFmt w:val="bullet"/>
+      <w:lvlText w:val="●"/>
+      <w:lvlJc w:val="left"/>
+      <w:pPr>
+        <w:ind w:left="5760" w:firstLine="11160"/>
+      </w:pPr>
+      <w:rPr>
+        <w:rFonts w:ascii="Arial" w:eastAsia="Arial" w:hAnsi="Arial" w:cs="Arial"/>
+        <w:u w:val="none"/>
+      </w:rPr>
+    </w:lvl>
+    <w:lvl w:ilvl="7" w:tentative="1">
+      <w:start w:val="1"/>
+      <w:numFmt w:val="bullet"/>
+      <w:lvlText w:val="○"/>
+      <w:lvlJc w:val="left"/>
+      <w:pPr>
+        <w:ind w:left="6480" w:firstLine="12600"/>
+      </w:pPr>
+      <w:rPr>
+        <w:rFonts w:ascii="Arial" w:eastAsia="Arial" w:hAnsi="Arial" w:cs="Arial"/>
+        <w:u w:val="none"/>
+      </w:rPr>
+    </w:lvl>
+    <w:lvl w:ilvl="8" w:tentative="1">
+      <w:start w:val="1"/>
+      <w:numFmt w:val="bullet"/>
+      <w:lvlText w:val="■"/>
+      <w:lvlJc w:val="left"/>
+      <w:pPr>
+        <w:ind w:left="7200" w:firstLine="14040"/>
+      </w:pPr>
+      <w:rPr>
+        <w:rFonts w:ascii="Arial" w:eastAsia="Arial" w:hAnsi="Arial" w:cs="Arial"/>
+        <w:u w:val="none"/>
+      </w:rPr>
+    </w:lvl>
+  </w:abstractNum>
+  <w:abstractNum w:abstractNumId="2" w15:restartNumberingAfterBreak="0">
     <w:nsid w:val="162E0F8E"/>
     <w:multiLevelType w:val="hybridMultilevel"/>
     <w:tmpl w:val="C454581C"/>
@@ -1317,7 +2897,7 @@
       </w:rPr>
     </w:lvl>
   </w:abstractNum>
-  <w:abstractNum w:abstractNumId="1" w15:restartNumberingAfterBreak="0">
+  <w:abstractNum w:abstractNumId="3" w15:restartNumberingAfterBreak="0">
     <w:nsid w:val="25A02363"/>
     <w:multiLevelType w:val="hybridMultilevel"/>
     <w:tmpl w:val="7EEC8EC4"/>
@@ -1430,7 +3010,7 @@
       </w:rPr>
     </w:lvl>
   </w:abstractNum>
-  <w:abstractNum w:abstractNumId="2" w15:restartNumberingAfterBreak="0">
+  <w:abstractNum w:abstractNumId="4" w15:restartNumberingAfterBreak="0">
     <w:nsid w:val="475A0E99"/>
     <w:multiLevelType w:val="hybridMultilevel"/>
     <w:tmpl w:val="91340018"/>
@@ -1520,7 +3100,129 @@
       </w:pPr>
     </w:lvl>
   </w:abstractNum>
-  <w:abstractNum w:abstractNumId="3" w15:restartNumberingAfterBreak="0">
+  <w:abstractNum w:abstractNumId="5" w15:restartNumberingAfterBreak="0">
+    <w:nsid w:val="49C66AA0"/>
+    <w:multiLevelType w:val="multilevel"/>
+    <w:tmpl w:val="49C66AA0"/>
+    <w:lvl w:ilvl="0">
+      <w:start w:val="1"/>
+      <w:numFmt w:val="bullet"/>
+      <w:lvlText w:val="●"/>
+      <w:lvlJc w:val="left"/>
+      <w:pPr>
+        <w:ind w:left="1440" w:firstLine="2520"/>
+      </w:pPr>
+      <w:rPr>
+        <w:rFonts w:ascii="Arial" w:eastAsia="Arial" w:hAnsi="Arial" w:cs="Arial"/>
+        <w:u w:val="none"/>
+      </w:rPr>
+    </w:lvl>
+    <w:lvl w:ilvl="1">
+      <w:start w:val="1"/>
+      <w:numFmt w:val="bullet"/>
+      <w:lvlText w:val="○"/>
+      <w:lvlJc w:val="left"/>
+      <w:pPr>
+        <w:ind w:left="2160" w:firstLine="3960"/>
+      </w:pPr>
+      <w:rPr>
+        <w:rFonts w:ascii="Arial" w:eastAsia="Arial" w:hAnsi="Arial" w:cs="Arial"/>
+        <w:u w:val="none"/>
+      </w:rPr>
+    </w:lvl>
+    <w:lvl w:ilvl="2" w:tentative="1">
+      <w:start w:val="1"/>
+      <w:numFmt w:val="bullet"/>
+      <w:lvlText w:val="■"/>
+      <w:lvlJc w:val="left"/>
+      <w:pPr>
+        <w:ind w:left="2880" w:firstLine="5400"/>
+      </w:pPr>
+      <w:rPr>
+        <w:rFonts w:ascii="Arial" w:eastAsia="Arial" w:hAnsi="Arial" w:cs="Arial"/>
+        <w:u w:val="none"/>
+      </w:rPr>
+    </w:lvl>
+    <w:lvl w:ilvl="3" w:tentative="1">
+      <w:start w:val="1"/>
+      <w:numFmt w:val="bullet"/>
+      <w:lvlText w:val="●"/>
+      <w:lvlJc w:val="left"/>
+      <w:pPr>
+        <w:ind w:left="3600" w:firstLine="6840"/>
+      </w:pPr>
+      <w:rPr>
+        <w:rFonts w:ascii="Arial" w:eastAsia="Arial" w:hAnsi="Arial" w:cs="Arial"/>
+        <w:u w:val="none"/>
+      </w:rPr>
+    </w:lvl>
+    <w:lvl w:ilvl="4" w:tentative="1">
+      <w:start w:val="1"/>
+      <w:numFmt w:val="bullet"/>
+      <w:lvlText w:val="○"/>
+      <w:lvlJc w:val="left"/>
+      <w:pPr>
+        <w:ind w:left="4320" w:firstLine="8280"/>
+      </w:pPr>
+      <w:rPr>
+        <w:rFonts w:ascii="Arial" w:eastAsia="Arial" w:hAnsi="Arial" w:cs="Arial"/>
+        <w:u w:val="none"/>
+      </w:rPr>
+    </w:lvl>
+    <w:lvl w:ilvl="5" w:tentative="1">
+      <w:start w:val="1"/>
+      <w:numFmt w:val="bullet"/>
+      <w:lvlText w:val="■"/>
+      <w:lvlJc w:val="left"/>
+      <w:pPr>
+        <w:ind w:left="5040" w:firstLine="9720"/>
+      </w:pPr>
+      <w:rPr>
+        <w:rFonts w:ascii="Arial" w:eastAsia="Arial" w:hAnsi="Arial" w:cs="Arial"/>
+        <w:u w:val="none"/>
+      </w:rPr>
+    </w:lvl>
+    <w:lvl w:ilvl="6" w:tentative="1">
+      <w:start w:val="1"/>
+      <w:numFmt w:val="bullet"/>
+      <w:lvlText w:val="●"/>
+      <w:lvlJc w:val="left"/>
+      <w:pPr>
+        <w:ind w:left="5760" w:firstLine="11160"/>
+      </w:pPr>
+      <w:rPr>
+        <w:rFonts w:ascii="Arial" w:eastAsia="Arial" w:hAnsi="Arial" w:cs="Arial"/>
+        <w:u w:val="none"/>
+      </w:rPr>
+    </w:lvl>
+    <w:lvl w:ilvl="7" w:tentative="1">
+      <w:start w:val="1"/>
+      <w:numFmt w:val="bullet"/>
+      <w:lvlText w:val="○"/>
+      <w:lvlJc w:val="left"/>
+      <w:pPr>
+        <w:ind w:left="6480" w:firstLine="12600"/>
+      </w:pPr>
+      <w:rPr>
+        <w:rFonts w:ascii="Arial" w:eastAsia="Arial" w:hAnsi="Arial" w:cs="Arial"/>
+        <w:u w:val="none"/>
+      </w:rPr>
+    </w:lvl>
+    <w:lvl w:ilvl="8" w:tentative="1">
+      <w:start w:val="1"/>
+      <w:numFmt w:val="bullet"/>
+      <w:lvlText w:val="■"/>
+      <w:lvlJc w:val="left"/>
+      <w:pPr>
+        <w:ind w:left="7200" w:firstLine="14040"/>
+      </w:pPr>
+      <w:rPr>
+        <w:rFonts w:ascii="Arial" w:eastAsia="Arial" w:hAnsi="Arial" w:cs="Arial"/>
+        <w:u w:val="none"/>
+      </w:rPr>
+    </w:lvl>
+  </w:abstractNum>
+  <w:abstractNum w:abstractNumId="6" w15:restartNumberingAfterBreak="0">
     <w:nsid w:val="549B76E6"/>
     <w:multiLevelType w:val="hybridMultilevel"/>
     <w:tmpl w:val="1D409D14"/>
@@ -1609,7 +3311,7 @@
       </w:pPr>
     </w:lvl>
   </w:abstractNum>
-  <w:abstractNum w:abstractNumId="4" w15:restartNumberingAfterBreak="0">
+  <w:abstractNum w:abstractNumId="7" w15:restartNumberingAfterBreak="0">
     <w:nsid w:val="619717E7"/>
     <w:multiLevelType w:val="hybridMultilevel"/>
     <w:tmpl w:val="4C60833E"/>
@@ -1722,7 +3424,7 @@
       </w:rPr>
     </w:lvl>
   </w:abstractNum>
-  <w:abstractNum w:abstractNumId="5" w15:restartNumberingAfterBreak="0">
+  <w:abstractNum w:abstractNumId="8" w15:restartNumberingAfterBreak="0">
     <w:nsid w:val="6E3008D4"/>
     <w:multiLevelType w:val="hybridMultilevel"/>
     <w:tmpl w:val="E18EB05A"/>
@@ -1836,37 +3538,46 @@
     </w:lvl>
   </w:abstractNum>
   <w:num w:numId="1">
+    <w:abstractNumId w:val="6"/>
+  </w:num>
+  <w:num w:numId="2">
+    <w:abstractNumId w:val="2"/>
+  </w:num>
+  <w:num w:numId="3">
+    <w:abstractNumId w:val="7"/>
+  </w:num>
+  <w:num w:numId="4">
+    <w:abstractNumId w:val="8"/>
+  </w:num>
+  <w:num w:numId="5">
     <w:abstractNumId w:val="3"/>
   </w:num>
-  <w:num w:numId="2">
+  <w:num w:numId="6">
+    <w:abstractNumId w:val="4"/>
+  </w:num>
+  <w:num w:numId="7">
+    <w:abstractNumId w:val="4"/>
+  </w:num>
+  <w:num w:numId="8">
+    <w:abstractNumId w:val="4"/>
+  </w:num>
+  <w:num w:numId="9">
+    <w:abstractNumId w:val="4"/>
+  </w:num>
+  <w:num w:numId="10">
     <w:abstractNumId w:val="0"/>
   </w:num>
-  <w:num w:numId="3">
-    <w:abstractNumId w:val="4"/>
-  </w:num>
-  <w:num w:numId="4">
+  <w:num w:numId="11">
     <w:abstractNumId w:val="5"/>
   </w:num>
-  <w:num w:numId="5">
+  <w:num w:numId="12">
     <w:abstractNumId w:val="1"/>
-  </w:num>
-  <w:num w:numId="6">
-    <w:abstractNumId w:val="2"/>
-  </w:num>
-  <w:num w:numId="7">
-    <w:abstractNumId w:val="2"/>
-  </w:num>
-  <w:num w:numId="8">
-    <w:abstractNumId w:val="2"/>
-  </w:num>
-  <w:num w:numId="9">
-    <w:abstractNumId w:val="2"/>
   </w:num>
 </w:numbering>
 </file>
 
 <file path=word/styles.xml><?xml version="1.0" encoding="utf-8"?>
-<w:styles xmlns:mc="http://schemas.openxmlformats.org/markup-compatibility/2006" xmlns:r="http://schemas.openxmlformats.org/officeDocument/2006/relationships" xmlns:w="http://schemas.openxmlformats.org/wordprocessingml/2006/main" xmlns:w14="http://schemas.microsoft.com/office/word/2010/wordml" xmlns:w15="http://schemas.microsoft.com/office/word/2012/wordml" xmlns:w16cid="http://schemas.microsoft.com/office/word/2016/wordml/cid" xmlns:w16se="http://schemas.microsoft.com/office/word/2015/wordml/symex" mc:Ignorable="w14 w15 w16se w16cid">
+<w:styles xmlns:mc="http://schemas.openxmlformats.org/markup-compatibility/2006" xmlns:r="http://schemas.openxmlformats.org/officeDocument/2006/relationships" xmlns:w="http://schemas.openxmlformats.org/wordprocessingml/2006/main" xmlns:w14="http://schemas.microsoft.com/office/word/2010/wordml" xmlns:w15="http://schemas.microsoft.com/office/word/2012/wordml" mc:Ignorable="w14 w15">
   <w:docDefaults>
     <w:rPrDefault>
       <w:rPr>
@@ -1883,7 +3594,7 @@
       </w:pPr>
     </w:pPrDefault>
   </w:docDefaults>
-  <w:latentStyles w:defLockedState="0" w:defUIPriority="99" w:defSemiHidden="0" w:defUnhideWhenUsed="0" w:defQFormat="0" w:count="375">
+  <w:latentStyles w:defLockedState="0" w:defUIPriority="99" w:defSemiHidden="0" w:defUnhideWhenUsed="0" w:defQFormat="0" w:count="371">
     <w:lsdException w:name="Normal" w:uiPriority="0" w:qFormat="1"/>
     <w:lsdException w:name="heading 1" w:uiPriority="9" w:qFormat="1"/>
     <w:lsdException w:name="heading 2" w:semiHidden="1" w:uiPriority="9" w:unhideWhenUsed="1" w:qFormat="1"/>
@@ -1918,7 +3629,7 @@
     <w:lsdException w:name="header" w:semiHidden="1" w:uiPriority="0" w:unhideWhenUsed="1"/>
     <w:lsdException w:name="footer" w:semiHidden="1" w:unhideWhenUsed="1"/>
     <w:lsdException w:name="index heading" w:semiHidden="1" w:unhideWhenUsed="1"/>
-    <w:lsdException w:name="caption" w:semiHidden="1" w:uiPriority="35" w:unhideWhenUsed="1" w:qFormat="1"/>
+    <w:lsdException w:name="caption" w:semiHidden="1" w:uiPriority="0" w:unhideWhenUsed="1" w:qFormat="1"/>
     <w:lsdException w:name="table of figures" w:semiHidden="1" w:unhideWhenUsed="1"/>
     <w:lsdException w:name="envelope address" w:semiHidden="1" w:unhideWhenUsed="1"/>
     <w:lsdException w:name="envelope return" w:semiHidden="1" w:unhideWhenUsed="1"/>
@@ -2255,10 +3966,6 @@
     <w:lsdException w:name="List Table 5 Dark Accent 6" w:uiPriority="50"/>
     <w:lsdException w:name="List Table 6 Colorful Accent 6" w:uiPriority="51"/>
     <w:lsdException w:name="List Table 7 Colorful Accent 6" w:uiPriority="52"/>
-    <w:lsdException w:name="Mention" w:semiHidden="1" w:unhideWhenUsed="1"/>
-    <w:lsdException w:name="Smart Hyperlink" w:semiHidden="1" w:unhideWhenUsed="1"/>
-    <w:lsdException w:name="Hashtag" w:semiHidden="1" w:unhideWhenUsed="1"/>
-    <w:lsdException w:name="Unresolved Mention" w:semiHidden="1" w:unhideWhenUsed="1"/>
   </w:latentStyles>
   <w:style w:type="paragraph" w:default="1" w:styleId="Normal">
     <w:name w:val="Normal"/>
@@ -2615,11 +4322,11 @@
       <w:color w:val="595959" w:themeColor="text1" w:themeTint="A6"/>
     </w:rPr>
   </w:style>
-  <w:style w:type="paragraph" w:styleId="Ttulo">
+  <w:style w:type="paragraph" w:styleId="Puesto">
     <w:name w:val="Title"/>
     <w:basedOn w:val="Normal"/>
     <w:next w:val="Normal"/>
-    <w:link w:val="TtuloCar"/>
+    <w:link w:val="PuestoCar"/>
     <w:uiPriority w:val="10"/>
     <w:qFormat/>
     <w:pPr>
@@ -2634,10 +4341,10 @@
       <w:szCs w:val="56"/>
     </w:rPr>
   </w:style>
-  <w:style w:type="character" w:customStyle="1" w:styleId="TtuloCar">
-    <w:name w:val="Título Car"/>
+  <w:style w:type="character" w:customStyle="1" w:styleId="PuestoCar">
+    <w:name w:val="Puesto Car"/>
     <w:basedOn w:val="Fuentedeprrafopredeter"/>
-    <w:link w:val="Ttulo"/>
+    <w:link w:val="Puesto"/>
     <w:uiPriority w:val="10"/>
     <w:rPr>
       <w:rFonts w:asciiTheme="majorHAnsi" w:eastAsiaTheme="majorEastAsia" w:hAnsiTheme="majorHAnsi" w:cstheme="majorBidi"/>
@@ -2816,8 +4523,6 @@
     <w:name w:val="caption"/>
     <w:basedOn w:val="Normal"/>
     <w:next w:val="Normal"/>
-    <w:uiPriority w:val="35"/>
-    <w:semiHidden/>
     <w:unhideWhenUsed/>
     <w:qFormat/>
     <w:rPr>
@@ -2856,7 +4561,7 @@
       <w:bCs/>
     </w:rPr>
   </w:style>
-  <w:style w:type="paragraph" w:styleId="TtuloTDC">
+  <w:style w:type="paragraph" w:styleId="TtulodeTDC">
     <w:name w:val="TOC Heading"/>
     <w:basedOn w:val="Ttulo1"/>
     <w:next w:val="Normal"/>
@@ -2913,7 +4618,7 @@
   </w:style>
   <w:style w:type="paragraph" w:customStyle="1" w:styleId="PSI-Ttulo">
     <w:name w:val="PSI - Título"/>
-    <w:basedOn w:val="Ttulo"/>
+    <w:basedOn w:val="Puesto"/>
     <w:autoRedefine/>
     <w:qFormat/>
     <w:rsid w:val="007179C2"/>
@@ -3067,11 +4772,29 @@
       <w:lang w:val="es-ES_tradnl" w:eastAsia="ar-SA"/>
     </w:rPr>
   </w:style>
+  <w:style w:type="table" w:customStyle="1" w:styleId="Style12">
+    <w:name w:val="_Style 12"/>
+    <w:basedOn w:val="Tablanormal"/>
+    <w:rsid w:val="00794EDD"/>
+    <w:pPr>
+      <w:spacing w:after="160"/>
+      <w:contextualSpacing/>
+      <w:jc w:val="left"/>
+    </w:pPr>
+    <w:rPr>
+      <w:sz w:val="20"/>
+      <w:szCs w:val="20"/>
+      <w:lang w:val="es-PE" w:eastAsia="es-PE"/>
+    </w:rPr>
+    <w:tblPr>
+      <w:tblInd w:w="0" w:type="nil"/>
+    </w:tblPr>
+  </w:style>
 </w:styles>
 </file>
 
 <file path=word/glossary/document.xml><?xml version="1.0" encoding="utf-8"?>
-<w:glossaryDocument xmlns:wpc="http://schemas.microsoft.com/office/word/2010/wordprocessingCanvas" xmlns:cx="http://schemas.microsoft.com/office/drawing/2014/chartex" xmlns:cx1="http://schemas.microsoft.com/office/drawing/2015/9/8/chartex" xmlns:cx2="http://schemas.microsoft.com/office/drawing/2015/10/21/chartex" xmlns:cx3="http://schemas.microsoft.com/office/drawing/2016/5/9/chartex" xmlns:cx4="http://schemas.microsoft.com/office/drawing/2016/5/10/chartex" xmlns:cx5="http://schemas.microsoft.com/office/drawing/2016/5/11/chartex" xmlns:cx6="http://schemas.microsoft.com/office/drawing/2016/5/12/chartex" xmlns:cx7="http://schemas.microsoft.com/office/drawing/2016/5/13/chartex" xmlns:cx8="http://schemas.microsoft.com/office/drawing/2016/5/14/chartex" xmlns:mc="http://schemas.openxmlformats.org/markup-compatibility/2006" xmlns:aink="http://schemas.microsoft.com/office/drawing/2016/ink" xmlns:am3d="http://schemas.microsoft.com/office/drawing/2017/model3d" xmlns:o="urn:schemas-microsoft-com:office:office" xmlns:r="http://schemas.openxmlformats.org/officeDocument/2006/relationships" xmlns:m="http://schemas.openxmlformats.org/officeDocument/2006/math" xmlns:v="urn:schemas-microsoft-com:vml" xmlns:wp14="http://schemas.microsoft.com/office/word/2010/wordprocessingDrawing" xmlns:wp="http://schemas.openxmlformats.org/drawingml/2006/wordprocessingDrawing" xmlns:w10="urn:schemas-microsoft-com:office:word" xmlns:w="http://schemas.openxmlformats.org/wordprocessingml/2006/main" xmlns:w14="http://schemas.microsoft.com/office/word/2010/wordml" xmlns:w15="http://schemas.microsoft.com/office/word/2012/wordml" xmlns:w16cid="http://schemas.microsoft.com/office/word/2016/wordml/cid" xmlns:w16se="http://schemas.microsoft.com/office/word/2015/wordml/symex" xmlns:wpg="http://schemas.microsoft.com/office/word/2010/wordprocessingGroup" xmlns:wpi="http://schemas.microsoft.com/office/word/2010/wordprocessingInk" xmlns:wne="http://schemas.microsoft.com/office/word/2006/wordml" xmlns:wps="http://schemas.microsoft.com/office/word/2010/wordprocessingShape" mc:Ignorable="w14 w15 w16se w16cid wp14">
+<w:glossaryDocument xmlns:wpc="http://schemas.microsoft.com/office/word/2010/wordprocessingCanvas" xmlns:mc="http://schemas.openxmlformats.org/markup-compatibility/2006" xmlns:o="urn:schemas-microsoft-com:office:office" xmlns:r="http://schemas.openxmlformats.org/officeDocument/2006/relationships" xmlns:m="http://schemas.openxmlformats.org/officeDocument/2006/math" xmlns:v="urn:schemas-microsoft-com:vml" xmlns:wp14="http://schemas.microsoft.com/office/word/2010/wordprocessingDrawing" xmlns:wp="http://schemas.openxmlformats.org/drawingml/2006/wordprocessingDrawing" xmlns:w10="urn:schemas-microsoft-com:office:word" xmlns:w="http://schemas.openxmlformats.org/wordprocessingml/2006/main" xmlns:w14="http://schemas.microsoft.com/office/word/2010/wordml" xmlns:w15="http://schemas.microsoft.com/office/word/2012/wordml" xmlns:wpg="http://schemas.microsoft.com/office/word/2010/wordprocessingGroup" xmlns:wpi="http://schemas.microsoft.com/office/word/2010/wordprocessingInk" xmlns:wne="http://schemas.microsoft.com/office/word/2006/wordml" xmlns:wps="http://schemas.microsoft.com/office/word/2010/wordprocessingShape" mc:Ignorable="w14 w15 wp14">
   <w:docParts>
     <w:docPart>
       <w:docPartPr>
@@ -3144,7 +4867,7 @@
 </file>
 
 <file path=word/glossary/fontTable.xml><?xml version="1.0" encoding="utf-8"?>
-<w:fonts xmlns:mc="http://schemas.openxmlformats.org/markup-compatibility/2006" xmlns:r="http://schemas.openxmlformats.org/officeDocument/2006/relationships" xmlns:w="http://schemas.openxmlformats.org/wordprocessingml/2006/main" xmlns:w14="http://schemas.microsoft.com/office/word/2010/wordml" xmlns:w15="http://schemas.microsoft.com/office/word/2012/wordml" xmlns:w16cid="http://schemas.microsoft.com/office/word/2016/wordml/cid" xmlns:w16se="http://schemas.microsoft.com/office/word/2015/wordml/symex" mc:Ignorable="w14 w15 w16se w16cid">
+<w:fonts xmlns:mc="http://schemas.openxmlformats.org/markup-compatibility/2006" xmlns:r="http://schemas.openxmlformats.org/officeDocument/2006/relationships" xmlns:w="http://schemas.openxmlformats.org/wordprocessingml/2006/main" xmlns:w14="http://schemas.microsoft.com/office/word/2010/wordml" xmlns:w15="http://schemas.microsoft.com/office/word/2012/wordml" mc:Ignorable="w14 w15">
   <w:font w:name="Symbol">
     <w:panose1 w:val="05050102010706020507"/>
     <w:charset w:val="02"/>
@@ -3172,6 +4895,13 @@
     <w:family w:val="auto"/>
     <w:pitch w:val="variable"/>
     <w:sig w:usb0="00000000" w:usb1="10000000" w:usb2="00000000" w:usb3="00000000" w:csb0="80000000" w:csb1="00000000"/>
+  </w:font>
+  <w:font w:name="Arial">
+    <w:panose1 w:val="020B0604020202020204"/>
+    <w:charset w:val="00"/>
+    <w:family w:val="swiss"/>
+    <w:pitch w:val="variable"/>
+    <w:sig w:usb0="E0002EFF" w:usb1="C0007843" w:usb2="00000009" w:usb3="00000000" w:csb0="000001FF" w:csb1="00000000"/>
   </w:font>
   <w:font w:name="Corbel">
     <w:panose1 w:val="020B0503020204020204"/>
@@ -3215,13 +4945,6 @@
     <w:pitch w:val="variable"/>
     <w:sig w:usb0="A10006FF" w:usb1="4000205B" w:usb2="00000010" w:usb3="00000000" w:csb0="0000019F" w:csb1="00000000"/>
   </w:font>
-  <w:font w:name="Arial">
-    <w:panose1 w:val="020B0604020202020204"/>
-    <w:charset w:val="00"/>
-    <w:family w:val="swiss"/>
-    <w:pitch w:val="variable"/>
-    <w:sig w:usb0="E0002EFF" w:usb1="C0007843" w:usb2="00000009" w:usb3="00000000" w:csb0="000001FF" w:csb1="00000000"/>
-  </w:font>
   <w:font w:name="Calibri Light">
     <w:panose1 w:val="020F0302020204030204"/>
     <w:charset w:val="00"/>
@@ -3233,7 +4956,7 @@
 </file>
 
 <file path=word/glossary/settings.xml><?xml version="1.0" encoding="utf-8"?>
-<w:settings xmlns:mc="http://schemas.openxmlformats.org/markup-compatibility/2006" xmlns:o="urn:schemas-microsoft-com:office:office" xmlns:r="http://schemas.openxmlformats.org/officeDocument/2006/relationships" xmlns:m="http://schemas.openxmlformats.org/officeDocument/2006/math" xmlns:v="urn:schemas-microsoft-com:vml" xmlns:w10="urn:schemas-microsoft-com:office:word" xmlns:w="http://schemas.openxmlformats.org/wordprocessingml/2006/main" xmlns:w14="http://schemas.microsoft.com/office/word/2010/wordml" xmlns:w15="http://schemas.microsoft.com/office/word/2012/wordml" xmlns:w16cid="http://schemas.microsoft.com/office/word/2016/wordml/cid" xmlns:w16se="http://schemas.microsoft.com/office/word/2015/wordml/symex" xmlns:sl="http://schemas.openxmlformats.org/schemaLibrary/2006/main" mc:Ignorable="w14 w15 w16se w16cid">
+<w:settings xmlns:mc="http://schemas.openxmlformats.org/markup-compatibility/2006" xmlns:o="urn:schemas-microsoft-com:office:office" xmlns:r="http://schemas.openxmlformats.org/officeDocument/2006/relationships" xmlns:m="http://schemas.openxmlformats.org/officeDocument/2006/math" xmlns:v="urn:schemas-microsoft-com:vml" xmlns:w10="urn:schemas-microsoft-com:office:word" xmlns:w="http://schemas.openxmlformats.org/wordprocessingml/2006/main" xmlns:w14="http://schemas.microsoft.com/office/word/2010/wordml" xmlns:w15="http://schemas.microsoft.com/office/word/2012/wordml" xmlns:sl="http://schemas.openxmlformats.org/schemaLibrary/2006/main" mc:Ignorable="w14 w15">
   <w:view w:val="normal"/>
   <w:defaultTabStop w:val="708"/>
   <w:hyphenationZone w:val="425"/>
@@ -3252,10 +4975,12 @@
     <w:rsid w:val="00337252"/>
     <w:rsid w:val="003A71DD"/>
     <w:rsid w:val="0073030E"/>
+    <w:rsid w:val="00884699"/>
     <w:rsid w:val="00933446"/>
     <w:rsid w:val="00BD453B"/>
     <w:rsid w:val="00BF7D34"/>
     <w:rsid w:val="00D13415"/>
+    <w:rsid w:val="00E404E8"/>
   </w:rsids>
   <m:mathPr>
     <m:mathFont m:val="Cambria Math"/>
@@ -3279,7 +5004,7 @@
 </file>
 
 <file path=word/glossary/styles.xml><?xml version="1.0" encoding="utf-8"?>
-<w:styles xmlns:mc="http://schemas.openxmlformats.org/markup-compatibility/2006" xmlns:r="http://schemas.openxmlformats.org/officeDocument/2006/relationships" xmlns:w="http://schemas.openxmlformats.org/wordprocessingml/2006/main" xmlns:w14="http://schemas.microsoft.com/office/word/2010/wordml" xmlns:w15="http://schemas.microsoft.com/office/word/2012/wordml" xmlns:w16cid="http://schemas.microsoft.com/office/word/2016/wordml/cid" xmlns:w16se="http://schemas.microsoft.com/office/word/2015/wordml/symex" mc:Ignorable="w14 w15 w16se w16cid">
+<w:styles xmlns:mc="http://schemas.openxmlformats.org/markup-compatibility/2006" xmlns:r="http://schemas.openxmlformats.org/officeDocument/2006/relationships" xmlns:w="http://schemas.openxmlformats.org/wordprocessingml/2006/main" xmlns:w14="http://schemas.microsoft.com/office/word/2010/wordml" xmlns:w15="http://schemas.microsoft.com/office/word/2012/wordml" mc:Ignorable="w14 w15">
   <w:docDefaults>
     <w:rPrDefault>
       <w:rPr>
@@ -3295,7 +5020,7 @@
       </w:pPr>
     </w:pPrDefault>
   </w:docDefaults>
-  <w:latentStyles w:defLockedState="0" w:defUIPriority="99" w:defSemiHidden="0" w:defUnhideWhenUsed="0" w:defQFormat="0" w:count="375">
+  <w:latentStyles w:defLockedState="0" w:defUIPriority="99" w:defSemiHidden="0" w:defUnhideWhenUsed="0" w:defQFormat="0" w:count="371">
     <w:lsdException w:name="Normal" w:uiPriority="0" w:qFormat="1"/>
     <w:lsdException w:name="heading 1" w:uiPriority="9" w:qFormat="1"/>
     <w:lsdException w:name="heading 2" w:semiHidden="1" w:uiPriority="9" w:unhideWhenUsed="1" w:qFormat="1"/>
@@ -3667,10 +5392,6 @@
     <w:lsdException w:name="List Table 5 Dark Accent 6" w:uiPriority="50"/>
     <w:lsdException w:name="List Table 6 Colorful Accent 6" w:uiPriority="51"/>
     <w:lsdException w:name="List Table 7 Colorful Accent 6" w:uiPriority="52"/>
-    <w:lsdException w:name="Mention" w:semiHidden="1" w:unhideWhenUsed="1"/>
-    <w:lsdException w:name="Smart Hyperlink" w:semiHidden="1" w:unhideWhenUsed="1"/>
-    <w:lsdException w:name="Hashtag" w:semiHidden="1" w:unhideWhenUsed="1"/>
-    <w:lsdException w:name="Unresolved Mention" w:semiHidden="1" w:unhideWhenUsed="1"/>
   </w:latentStyles>
   <w:style w:type="paragraph" w:default="1" w:styleId="Normal">
     <w:name w:val="Normal"/>
@@ -3735,7 +5456,7 @@
 </file>
 
 <file path=word/glossary/webSettings.xml><?xml version="1.0" encoding="utf-8"?>
-<w:webSettings xmlns:mc="http://schemas.openxmlformats.org/markup-compatibility/2006" xmlns:r="http://schemas.openxmlformats.org/officeDocument/2006/relationships" xmlns:w="http://schemas.openxmlformats.org/wordprocessingml/2006/main" xmlns:w14="http://schemas.microsoft.com/office/word/2010/wordml" xmlns:w15="http://schemas.microsoft.com/office/word/2012/wordml" xmlns:w16cid="http://schemas.microsoft.com/office/word/2016/wordml/cid" xmlns:w16se="http://schemas.microsoft.com/office/word/2015/wordml/symex" mc:Ignorable="w14 w15 w16se w16cid">
+<w:webSettings xmlns:mc="http://schemas.openxmlformats.org/markup-compatibility/2006" xmlns:r="http://schemas.openxmlformats.org/officeDocument/2006/relationships" xmlns:w="http://schemas.openxmlformats.org/wordprocessingml/2006/main" xmlns:w14="http://schemas.microsoft.com/office/word/2010/wordml" xmlns:w15="http://schemas.microsoft.com/office/word/2012/wordml" mc:Ignorable="w14 w15">
   <w:optimizeForBrowser/>
   <w:allowPNG/>
 </w:webSettings>
@@ -4043,7 +5764,7 @@
 </file>
 
 <file path=customXml/itemProps3.xml><?xml version="1.0" encoding="utf-8"?>
-<ds:datastoreItem xmlns:ds="http://schemas.openxmlformats.org/officeDocument/2006/customXml" ds:itemID="{C974D830-6D95-4BD8-9F5F-C6BFDB80DECC}">
+<ds:datastoreItem xmlns:ds="http://schemas.openxmlformats.org/officeDocument/2006/customXml" ds:itemID="{1DBEEF20-ED82-442F-AA41-C0D2A2AED261}">
   <ds:schemaRefs>
     <ds:schemaRef ds:uri="http://schemas.openxmlformats.org/officeDocument/2006/bibliography"/>
   </ds:schemaRefs>

</xml_diff>

<commit_message>
Avance del documento SLM_SCMP -Roles y Políticas
</commit_message>
<xml_diff>
--- a/Documentos/SLM_SCMP.docx
+++ b/Documentos/SLM_SCMP.docx
@@ -1,6 +1,6 @@
 
 <file path=word/document.xml><?xml version="1.0" encoding="utf-8"?>
-<w:document xmlns:wpc="http://schemas.microsoft.com/office/word/2010/wordprocessingCanvas" xmlns:mc="http://schemas.openxmlformats.org/markup-compatibility/2006" xmlns:o="urn:schemas-microsoft-com:office:office" xmlns:r="http://schemas.openxmlformats.org/officeDocument/2006/relationships" xmlns:m="http://schemas.openxmlformats.org/officeDocument/2006/math" xmlns:v="urn:schemas-microsoft-com:vml" xmlns:wp14="http://schemas.microsoft.com/office/word/2010/wordprocessingDrawing" xmlns:wp="http://schemas.openxmlformats.org/drawingml/2006/wordprocessingDrawing" xmlns:w10="urn:schemas-microsoft-com:office:word" xmlns:w="http://schemas.openxmlformats.org/wordprocessingml/2006/main" xmlns:w14="http://schemas.microsoft.com/office/word/2010/wordml" xmlns:w15="http://schemas.microsoft.com/office/word/2012/wordml" xmlns:wpg="http://schemas.microsoft.com/office/word/2010/wordprocessingGroup" xmlns:wpi="http://schemas.microsoft.com/office/word/2010/wordprocessingInk" xmlns:wne="http://schemas.microsoft.com/office/word/2006/wordml" xmlns:wps="http://schemas.microsoft.com/office/word/2010/wordprocessingShape" mc:Ignorable="w14 w15 wp14">
+<w:document xmlns:wpc="http://schemas.microsoft.com/office/word/2010/wordprocessingCanvas" xmlns:cx="http://schemas.microsoft.com/office/drawing/2014/chartex" xmlns:cx1="http://schemas.microsoft.com/office/drawing/2015/9/8/chartex" xmlns:cx2="http://schemas.microsoft.com/office/drawing/2015/10/21/chartex" xmlns:cx3="http://schemas.microsoft.com/office/drawing/2016/5/9/chartex" xmlns:cx4="http://schemas.microsoft.com/office/drawing/2016/5/10/chartex" xmlns:cx5="http://schemas.microsoft.com/office/drawing/2016/5/11/chartex" xmlns:cx6="http://schemas.microsoft.com/office/drawing/2016/5/12/chartex" xmlns:cx7="http://schemas.microsoft.com/office/drawing/2016/5/13/chartex" xmlns:cx8="http://schemas.microsoft.com/office/drawing/2016/5/14/chartex" xmlns:mc="http://schemas.openxmlformats.org/markup-compatibility/2006" xmlns:aink="http://schemas.microsoft.com/office/drawing/2016/ink" xmlns:am3d="http://schemas.microsoft.com/office/drawing/2017/model3d" xmlns:o="urn:schemas-microsoft-com:office:office" xmlns:r="http://schemas.openxmlformats.org/officeDocument/2006/relationships" xmlns:m="http://schemas.openxmlformats.org/officeDocument/2006/math" xmlns:v="urn:schemas-microsoft-com:vml" xmlns:wp14="http://schemas.microsoft.com/office/word/2010/wordprocessingDrawing" xmlns:wp="http://schemas.openxmlformats.org/drawingml/2006/wordprocessingDrawing" xmlns:w10="urn:schemas-microsoft-com:office:word" xmlns:w="http://schemas.openxmlformats.org/wordprocessingml/2006/main" xmlns:w14="http://schemas.microsoft.com/office/word/2010/wordml" xmlns:w15="http://schemas.microsoft.com/office/word/2012/wordml" xmlns:w16cid="http://schemas.microsoft.com/office/word/2016/wordml/cid" xmlns:w16se="http://schemas.microsoft.com/office/word/2015/wordml/symex" xmlns:wpg="http://schemas.microsoft.com/office/word/2010/wordprocessingGroup" xmlns:wpi="http://schemas.microsoft.com/office/word/2010/wordprocessingInk" xmlns:wne="http://schemas.microsoft.com/office/word/2006/wordml" xmlns:wps="http://schemas.microsoft.com/office/word/2010/wordprocessingShape" mc:Ignorable="w14 w15 w16se w16cid wp14">
   <w:body>
     <w:p>
       <w:pPr>
@@ -81,7 +81,7 @@
               </wp:anchor>
             </w:drawing>
           </mc:Choice>
-          <mc:Fallback xmlns:cx="http://schemas.microsoft.com/office/drawing/2014/chartex" xmlns:cx1="http://schemas.microsoft.com/office/drawing/2015/9/8/chartex" xmlns:cx2="http://schemas.microsoft.com/office/drawing/2015/10/21/chartex" xmlns:cx3="http://schemas.microsoft.com/office/drawing/2016/5/9/chartex" xmlns:cx4="http://schemas.microsoft.com/office/drawing/2016/5/10/chartex" xmlns:cx5="http://schemas.microsoft.com/office/drawing/2016/5/11/chartex" xmlns:cx6="http://schemas.microsoft.com/office/drawing/2016/5/12/chartex" xmlns:cx7="http://schemas.microsoft.com/office/drawing/2016/5/13/chartex" xmlns:cx8="http://schemas.microsoft.com/office/drawing/2016/5/14/chartex" xmlns:aink="http://schemas.microsoft.com/office/drawing/2016/ink" xmlns:am3d="http://schemas.microsoft.com/office/drawing/2017/model3d" xmlns:w16cid="http://schemas.microsoft.com/office/word/2016/wordml/cid" xmlns:w16se="http://schemas.microsoft.com/office/word/2015/wordml/symex">
+          <mc:Fallback>
             <w:pict>
               <v:rect w14:anchorId="3921CDED" id="Rectángulo 4" o:spid="_x0000_s1026" style="position:absolute;margin-left:572.25pt;margin-top:1.5pt;width:7.15pt;height:726pt;z-index:251661312;visibility:visible;mso-wrap-style:square;mso-width-percent:0;mso-height-percent:0;mso-wrap-distance-left:9pt;mso-wrap-distance-top:0;mso-wrap-distance-right:9pt;mso-wrap-distance-bottom:0;mso-position-horizontal:absolute;mso-position-horizontal-relative:page;mso-position-vertical:absolute;mso-position-vertical-relative:page;mso-width-percent:0;mso-height-percent:0;mso-width-relative:page;mso-height-relative:page;v-text-anchor:top" o:gfxdata="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" o:allowincell="f" strokecolor="#31849b">
                 <w10:wrap anchorx="page" anchory="page"/>
@@ -254,7 +254,7 @@
               </wp:anchor>
             </w:drawing>
           </mc:Choice>
-          <mc:Fallback xmlns:cx="http://schemas.microsoft.com/office/drawing/2014/chartex" xmlns:cx1="http://schemas.microsoft.com/office/drawing/2015/9/8/chartex" xmlns:cx2="http://schemas.microsoft.com/office/drawing/2015/10/21/chartex" xmlns:cx3="http://schemas.microsoft.com/office/drawing/2016/5/9/chartex" xmlns:cx4="http://schemas.microsoft.com/office/drawing/2016/5/10/chartex" xmlns:cx5="http://schemas.microsoft.com/office/drawing/2016/5/11/chartex" xmlns:cx6="http://schemas.microsoft.com/office/drawing/2016/5/12/chartex" xmlns:cx7="http://schemas.microsoft.com/office/drawing/2016/5/13/chartex" xmlns:cx8="http://schemas.microsoft.com/office/drawing/2016/5/14/chartex" xmlns:aink="http://schemas.microsoft.com/office/drawing/2016/ink" xmlns:am3d="http://schemas.microsoft.com/office/drawing/2017/model3d" xmlns:w16cid="http://schemas.microsoft.com/office/word/2016/wordml/cid" xmlns:w16se="http://schemas.microsoft.com/office/word/2015/wordml/symex">
+          <mc:Fallback>
             <w:pict>
               <v:rect w14:anchorId="38FDB386" id="Rectángulo 3" o:spid="_x0000_s1026" style="position:absolute;margin-left:37.5pt;margin-top:1.5pt;width:7.15pt;height:726pt;z-index:251659264;visibility:visible;mso-wrap-style:square;mso-width-percent:0;mso-height-percent:0;mso-wrap-distance-left:9pt;mso-wrap-distance-top:0;mso-wrap-distance-right:9pt;mso-wrap-distance-bottom:0;mso-position-horizontal:absolute;mso-position-horizontal-relative:page;mso-position-vertical:absolute;mso-position-vertical-relative:page;mso-width-percent:0;mso-height-percent:0;mso-width-relative:page;mso-height-relative:page;v-text-anchor:top" o:gfxdata="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" o:allowincell="f" strokecolor="#31849b">
                 <w10:wrap anchorx="page" anchory="page"/>
@@ -391,6 +391,7 @@
         <w:rPr>
           <w:rFonts w:ascii="Cambria" w:hAnsi="Cambria"/>
           <w:noProof/>
+          <w:lang w:val="es-PE"/>
         </w:rPr>
       </w:pPr>
     </w:p>
@@ -402,6 +403,7 @@
         <w:rPr>
           <w:rFonts w:ascii="Cambria" w:hAnsi="Cambria"/>
           <w:noProof/>
+          <w:lang w:val="es-PE"/>
         </w:rPr>
       </w:pPr>
     </w:p>
@@ -413,6 +415,7 @@
         <w:rPr>
           <w:rFonts w:ascii="Cambria" w:hAnsi="Cambria"/>
           <w:noProof/>
+          <w:lang w:val="es-PE"/>
         </w:rPr>
       </w:pPr>
     </w:p>
@@ -424,6 +427,7 @@
         <w:rPr>
           <w:rFonts w:ascii="Cambria" w:hAnsi="Cambria"/>
           <w:noProof/>
+          <w:lang w:val="es-PE"/>
         </w:rPr>
       </w:pPr>
     </w:p>
@@ -437,6 +441,7 @@
           <w:noProof/>
           <w:sz w:val="96"/>
           <w:szCs w:val="96"/>
+          <w:lang w:val="es-PE"/>
         </w:rPr>
       </w:pPr>
       <w:r>
@@ -445,6 +450,7 @@
           <w:noProof/>
           <w:sz w:val="96"/>
           <w:szCs w:val="96"/>
+          <w:lang w:val="es-PE"/>
         </w:rPr>
         <w:t>2017</w:t>
       </w:r>
@@ -457,6 +463,7 @@
         <w:rPr>
           <w:rFonts w:ascii="Cambria" w:hAnsi="Cambria"/>
           <w:noProof/>
+          <w:lang w:val="es-PE"/>
         </w:rPr>
       </w:pPr>
     </w:p>
@@ -468,6 +475,7 @@
         <w:rPr>
           <w:rFonts w:ascii="Cambria" w:hAnsi="Cambria"/>
           <w:noProof/>
+          <w:lang w:val="es-PE"/>
         </w:rPr>
       </w:pPr>
     </w:p>
@@ -478,6 +486,7 @@
         <w:jc w:val="left"/>
         <w:rPr>
           <w:rFonts w:ascii="Cambria" w:hAnsi="Cambria"/>
+          <w:lang w:val="es-PE"/>
         </w:rPr>
       </w:pPr>
     </w:p>
@@ -488,6 +497,7 @@
         <w:jc w:val="left"/>
         <w:rPr>
           <w:rFonts w:ascii="Cambria" w:hAnsi="Cambria"/>
+          <w:lang w:val="es-PE"/>
         </w:rPr>
       </w:pPr>
     </w:p>
@@ -498,6 +508,7 @@
         <w:jc w:val="left"/>
         <w:rPr>
           <w:rFonts w:ascii="Cambria" w:hAnsi="Cambria"/>
+          <w:lang w:val="es-PE"/>
         </w:rPr>
       </w:pPr>
     </w:p>
@@ -1061,18 +1072,7 @@
           <w:sz w:val="22"/>
           <w:szCs w:val="22"/>
         </w:rPr>
-        <w:t xml:space="preserve">Relación del modelo de proceso usando, respecto a la gestión de configuración y </w:t>
-      </w:r>
-      <w:bookmarkStart w:id="3" w:name="_GoBack"/>
-      <w:bookmarkEnd w:id="3"/>
-      <w:r>
-        <w:rPr>
-          <w:rFonts w:ascii="Times New Roman" w:eastAsia="Times New Roman" w:hAnsi="Times New Roman"/>
-          <w:color w:val="auto"/>
-          <w:sz w:val="22"/>
-          <w:szCs w:val="22"/>
-        </w:rPr>
-        <w:t>mantenimiento</w:t>
+        <w:t>Relación del modelo de proceso usando, respecto a la gestión de configuración y mantenimiento</w:t>
       </w:r>
       <w:bookmarkEnd w:id="2"/>
     </w:p>
@@ -1080,8 +1080,8 @@
       <w:pPr>
         <w:ind w:left="1797" w:firstLine="363"/>
       </w:pPr>
-      <w:bookmarkStart w:id="4" w:name="_Toc487232379"/>
-      <w:bookmarkStart w:id="5" w:name="_Toc487233612"/>
+      <w:bookmarkStart w:id="3" w:name="_Toc487232379"/>
+      <w:bookmarkStart w:id="4" w:name="_Toc487233612"/>
       <w:r>
         <w:rPr>
           <w:rFonts w:ascii="Times New Roman" w:hAnsi="Times New Roman"/>
@@ -1155,8 +1155,8 @@
         </w:rPr>
         <w:t>Relación de Actividades con los roles de proyecto</w:t>
       </w:r>
+      <w:bookmarkEnd w:id="3"/>
       <w:bookmarkEnd w:id="4"/>
-      <w:bookmarkEnd w:id="5"/>
     </w:p>
     <w:tbl>
       <w:tblPr>
@@ -1686,14 +1686,12 @@
         </w:rPr>
         <w:t xml:space="preserve">Debe proveer la infraestructura y el entorno de configuración para el proyecto. Debe preocuparse porque todos los integrantes del grupo entiendan y puedan ejecutar las actividades de SCM que el Plan les asigna, así como asegurar que éstas sean llevadas a cabo. Seguir la línea base, controlando las versiones y cambios de ella, son tareas correspondientes a </w:t>
       </w:r>
-      <w:proofErr w:type="spellStart"/>
-      <w:r>
-        <w:rPr>
-          <w:rFonts w:ascii="Times New Roman" w:eastAsia="Times New Roman" w:hAnsi="Times New Roman"/>
-        </w:rPr>
-        <w:t>el</w:t>
-      </w:r>
-      <w:proofErr w:type="spellEnd"/>
+      <w:r>
+        <w:rPr>
+          <w:rFonts w:ascii="Times New Roman" w:eastAsia="Times New Roman" w:hAnsi="Times New Roman"/>
+        </w:rPr>
+        <w:t>él</w:t>
+      </w:r>
       <w:r>
         <w:rPr>
           <w:rFonts w:ascii="Times New Roman" w:eastAsia="Times New Roman" w:hAnsi="Times New Roman"/>
@@ -1986,6 +1984,63 @@
     </w:p>
     <w:p>
       <w:pPr>
+        <w:spacing w:before="0" w:line="360" w:lineRule="auto"/>
+        <w:contextualSpacing/>
+        <w:jc w:val="both"/>
+        <w:rPr>
+          <w:rFonts w:ascii="Times New Roman" w:eastAsia="Times New Roman" w:hAnsi="Times New Roman"/>
+        </w:rPr>
+      </w:pPr>
+    </w:p>
+    <w:p>
+      <w:pPr>
+        <w:spacing w:before="0" w:line="360" w:lineRule="auto"/>
+        <w:contextualSpacing/>
+        <w:jc w:val="both"/>
+        <w:rPr>
+          <w:rFonts w:ascii="Times New Roman" w:eastAsia="Times New Roman" w:hAnsi="Times New Roman"/>
+        </w:rPr>
+      </w:pPr>
+    </w:p>
+    <w:p>
+      <w:pPr>
+        <w:spacing w:before="0" w:line="360" w:lineRule="auto"/>
+        <w:contextualSpacing/>
+        <w:jc w:val="both"/>
+        <w:rPr>
+          <w:rFonts w:ascii="Times New Roman" w:eastAsia="Times New Roman" w:hAnsi="Times New Roman"/>
+        </w:rPr>
+      </w:pPr>
+    </w:p>
+    <w:p>
+      <w:pPr>
+        <w:spacing w:before="0" w:line="360" w:lineRule="auto"/>
+        <w:contextualSpacing/>
+        <w:jc w:val="both"/>
+        <w:rPr>
+          <w:rFonts w:ascii="Times New Roman" w:eastAsia="Times New Roman" w:hAnsi="Times New Roman"/>
+        </w:rPr>
+      </w:pPr>
+    </w:p>
+    <w:p>
+      <w:pPr>
+        <w:spacing w:before="0" w:line="360" w:lineRule="auto"/>
+        <w:contextualSpacing/>
+        <w:jc w:val="both"/>
+        <w:rPr>
+          <w:rFonts w:ascii="Times New Roman" w:eastAsia="Times New Roman" w:hAnsi="Times New Roman"/>
+        </w:rPr>
+      </w:pPr>
+    </w:p>
+    <w:p>
+      <w:pPr>
+        <w:spacing w:before="0" w:line="360" w:lineRule="auto"/>
+        <w:contextualSpacing/>
+        <w:jc w:val="both"/>
+      </w:pPr>
+    </w:p>
+    <w:p>
+      <w:pPr>
         <w:pStyle w:val="PSI-Ttulo1"/>
         <w:numPr>
           <w:ilvl w:val="1"/>
@@ -1994,8 +2049,693 @@
         <w:ind w:left="851" w:hanging="284"/>
       </w:pPr>
       <w:r>
+        <w:lastRenderedPageBreak/>
         <w:t>Políticas, Directrices y procedimientos</w:t>
       </w:r>
+    </w:p>
+    <w:p>
+      <w:pPr>
+        <w:spacing w:line="360" w:lineRule="auto"/>
+        <w:ind w:left="720"/>
+        <w:jc w:val="both"/>
+        <w:rPr>
+          <w:rFonts w:ascii="Times New Roman" w:eastAsia="Times New Roman" w:hAnsi="Times New Roman"/>
+          <w:lang w:val="es-PE" w:eastAsia="es-PE"/>
+        </w:rPr>
+      </w:pPr>
+      <w:r>
+        <w:rPr>
+          <w:rFonts w:ascii="Times New Roman" w:eastAsia="Times New Roman" w:hAnsi="Times New Roman"/>
+        </w:rPr>
+        <w:t xml:space="preserve">Respecto a los documentos en el repositorio de </w:t>
+      </w:r>
+      <w:proofErr w:type="spellStart"/>
+      <w:r>
+        <w:rPr>
+          <w:rFonts w:ascii="Times New Roman" w:eastAsia="Times New Roman" w:hAnsi="Times New Roman"/>
+        </w:rPr>
+        <w:t>github</w:t>
+      </w:r>
+      <w:proofErr w:type="spellEnd"/>
+      <w:r>
+        <w:rPr>
+          <w:rFonts w:ascii="Times New Roman" w:eastAsia="Times New Roman" w:hAnsi="Times New Roman"/>
+        </w:rPr>
+        <w:t xml:space="preserve">, todos tienen derechos de administrador, </w:t>
+      </w:r>
+      <w:r>
+        <w:rPr>
+          <w:rFonts w:ascii="Times New Roman" w:eastAsia="Times New Roman" w:hAnsi="Times New Roman"/>
+        </w:rPr>
+        <w:t xml:space="preserve">en </w:t>
+      </w:r>
+      <w:proofErr w:type="gramStart"/>
+      <w:r>
+        <w:rPr>
+          <w:rFonts w:ascii="Times New Roman" w:eastAsia="Times New Roman" w:hAnsi="Times New Roman"/>
+        </w:rPr>
+        <w:t>otros palabras</w:t>
+      </w:r>
+      <w:proofErr w:type="gramEnd"/>
+      <w:r>
+        <w:rPr>
+          <w:rFonts w:ascii="Times New Roman" w:eastAsia="Times New Roman" w:hAnsi="Times New Roman"/>
+        </w:rPr>
+        <w:t xml:space="preserve">, permiso de lectura, escritura y creación de nuevos documentos. Se tiene como política la total confianza en todos los integrantes del equipo. </w:t>
+      </w:r>
+    </w:p>
+    <w:p>
+      <w:pPr>
+        <w:spacing w:line="360" w:lineRule="auto"/>
+        <w:ind w:left="720"/>
+        <w:jc w:val="both"/>
+        <w:rPr>
+          <w:rFonts w:ascii="Times New Roman" w:eastAsia="Times New Roman" w:hAnsi="Times New Roman"/>
+          <w:b/>
+        </w:rPr>
+      </w:pPr>
+      <w:r>
+        <w:rPr>
+          <w:rFonts w:ascii="Times New Roman" w:eastAsia="Times New Roman" w:hAnsi="Times New Roman"/>
+          <w:b/>
+        </w:rPr>
+        <w:t>Políticas. -</w:t>
+      </w:r>
+    </w:p>
+    <w:p>
+      <w:pPr>
+        <w:numPr>
+          <w:ilvl w:val="0"/>
+          <w:numId w:val="13"/>
+        </w:numPr>
+        <w:spacing w:before="0" w:line="360" w:lineRule="auto"/>
+        <w:ind w:left="1245" w:hanging="420"/>
+        <w:contextualSpacing/>
+        <w:jc w:val="both"/>
+        <w:rPr>
+          <w:rFonts w:ascii="Arial" w:eastAsia="Arial" w:hAnsi="Arial" w:cs="Arial"/>
+        </w:rPr>
+      </w:pPr>
+      <w:r>
+        <w:rPr>
+          <w:rFonts w:ascii="Times New Roman" w:eastAsia="Times New Roman" w:hAnsi="Times New Roman"/>
+        </w:rPr>
+        <w:t>Seguir los estándares de nomenclatura plasmados en el presente documento.</w:t>
+      </w:r>
+    </w:p>
+    <w:p>
+      <w:pPr>
+        <w:numPr>
+          <w:ilvl w:val="0"/>
+          <w:numId w:val="13"/>
+        </w:numPr>
+        <w:spacing w:before="0" w:line="360" w:lineRule="auto"/>
+        <w:ind w:left="1245" w:hanging="420"/>
+        <w:contextualSpacing/>
+        <w:jc w:val="both"/>
+      </w:pPr>
+      <w:r>
+        <w:rPr>
+          <w:rFonts w:ascii="Times New Roman" w:eastAsia="Times New Roman" w:hAnsi="Times New Roman"/>
+        </w:rPr>
+        <w:t>Cada rol debe cumplir las actividades designadas en el documento.</w:t>
+      </w:r>
+      <w:r>
+        <w:rPr>
+          <w:rFonts w:ascii="Times New Roman" w:eastAsia="Times New Roman" w:hAnsi="Times New Roman"/>
+        </w:rPr>
+        <w:tab/>
+      </w:r>
+    </w:p>
+    <w:p>
+      <w:pPr>
+        <w:numPr>
+          <w:ilvl w:val="0"/>
+          <w:numId w:val="13"/>
+        </w:numPr>
+        <w:spacing w:before="0" w:line="360" w:lineRule="auto"/>
+        <w:ind w:left="1245" w:hanging="420"/>
+        <w:contextualSpacing/>
+        <w:jc w:val="both"/>
+      </w:pPr>
+      <w:r>
+        <w:rPr>
+          <w:rFonts w:ascii="Times New Roman" w:eastAsia="Times New Roman" w:hAnsi="Times New Roman"/>
+        </w:rPr>
+        <w:t xml:space="preserve">Cada miembro debe trabajar únicamente y exclusivamente sobre su </w:t>
+      </w:r>
+      <w:proofErr w:type="spellStart"/>
+      <w:r>
+        <w:rPr>
+          <w:rFonts w:ascii="Times New Roman" w:eastAsia="Times New Roman" w:hAnsi="Times New Roman"/>
+        </w:rPr>
+        <w:t>branch</w:t>
+      </w:r>
+      <w:proofErr w:type="spellEnd"/>
+      <w:r>
+        <w:rPr>
+          <w:rFonts w:ascii="Times New Roman" w:eastAsia="Times New Roman" w:hAnsi="Times New Roman"/>
+        </w:rPr>
+        <w:t>.</w:t>
+      </w:r>
+    </w:p>
+    <w:p>
+      <w:pPr>
+        <w:numPr>
+          <w:ilvl w:val="0"/>
+          <w:numId w:val="13"/>
+        </w:numPr>
+        <w:spacing w:before="0" w:line="360" w:lineRule="auto"/>
+        <w:ind w:left="1245" w:hanging="420"/>
+        <w:contextualSpacing/>
+        <w:jc w:val="both"/>
+      </w:pPr>
+      <w:r>
+        <w:rPr>
+          <w:rFonts w:ascii="Times New Roman" w:eastAsia="Times New Roman" w:hAnsi="Times New Roman"/>
+        </w:rPr>
+        <w:t xml:space="preserve">La filtración de información a agentes externos se encuentra </w:t>
+      </w:r>
+      <w:proofErr w:type="spellStart"/>
+      <w:r>
+        <w:rPr>
+          <w:rFonts w:ascii="Times New Roman" w:eastAsia="Times New Roman" w:hAnsi="Times New Roman"/>
+        </w:rPr>
+        <w:t>extrictamente</w:t>
+      </w:r>
+      <w:proofErr w:type="spellEnd"/>
+      <w:r>
+        <w:rPr>
+          <w:rFonts w:ascii="Times New Roman" w:eastAsia="Times New Roman" w:hAnsi="Times New Roman"/>
+        </w:rPr>
+        <w:t xml:space="preserve"> prohibida.</w:t>
+      </w:r>
+    </w:p>
+    <w:p>
+      <w:pPr>
+        <w:numPr>
+          <w:ilvl w:val="0"/>
+          <w:numId w:val="13"/>
+        </w:numPr>
+        <w:spacing w:before="0" w:line="360" w:lineRule="auto"/>
+        <w:ind w:left="1245" w:hanging="420"/>
+        <w:contextualSpacing/>
+        <w:jc w:val="both"/>
+      </w:pPr>
+      <w:r>
+        <w:rPr>
+          <w:rFonts w:ascii="Times New Roman" w:eastAsia="Times New Roman" w:hAnsi="Times New Roman"/>
+        </w:rPr>
+        <w:t>Correcta comunicación entre los miembros encargados de la gestión de la configuración.</w:t>
+      </w:r>
+    </w:p>
+    <w:p>
+      <w:pPr>
+        <w:numPr>
+          <w:ilvl w:val="0"/>
+          <w:numId w:val="13"/>
+        </w:numPr>
+        <w:spacing w:before="0" w:line="360" w:lineRule="auto"/>
+        <w:ind w:left="1245" w:hanging="420"/>
+        <w:contextualSpacing/>
+        <w:jc w:val="both"/>
+      </w:pPr>
+      <w:r>
+        <w:rPr>
+          <w:rFonts w:ascii="Times New Roman" w:eastAsia="Times New Roman" w:hAnsi="Times New Roman"/>
+        </w:rPr>
+        <w:t>Toda dependencia en los proyectos deberá ser estrictamente documentada.</w:t>
+      </w:r>
+    </w:p>
+    <w:p>
+      <w:pPr>
+        <w:spacing w:line="360" w:lineRule="auto"/>
+        <w:ind w:firstLine="0"/>
+        <w:jc w:val="both"/>
+        <w:rPr>
+          <w:rFonts w:ascii="Times New Roman" w:eastAsia="Times New Roman" w:hAnsi="Times New Roman"/>
+          <w:b/>
+          <w:lang w:val="es-PE" w:eastAsia="es-PE"/>
+        </w:rPr>
+      </w:pPr>
+      <w:r>
+        <w:rPr>
+          <w:rFonts w:ascii="Times New Roman" w:eastAsia="Times New Roman" w:hAnsi="Times New Roman"/>
+          <w:b/>
+        </w:rPr>
+        <w:t>Directrices. -</w:t>
+      </w:r>
+    </w:p>
+    <w:p>
+      <w:pPr>
+        <w:numPr>
+          <w:ilvl w:val="0"/>
+          <w:numId w:val="13"/>
+        </w:numPr>
+        <w:spacing w:before="0" w:line="360" w:lineRule="auto"/>
+        <w:ind w:left="1245" w:hanging="420"/>
+        <w:contextualSpacing/>
+        <w:jc w:val="both"/>
+        <w:rPr>
+          <w:rFonts w:ascii="Arial" w:eastAsia="Arial" w:hAnsi="Arial" w:cs="Arial"/>
+        </w:rPr>
+      </w:pPr>
+      <w:r>
+        <w:rPr>
+          <w:rFonts w:ascii="Times New Roman" w:eastAsia="Times New Roman" w:hAnsi="Times New Roman"/>
+        </w:rPr>
+        <w:t xml:space="preserve">Se encuentra estrictamente prohibido el </w:t>
+      </w:r>
+      <w:proofErr w:type="spellStart"/>
+      <w:r>
+        <w:rPr>
+          <w:rFonts w:ascii="Times New Roman" w:eastAsia="Times New Roman" w:hAnsi="Times New Roman"/>
+        </w:rPr>
+        <w:t>versionamiento</w:t>
+      </w:r>
+      <w:proofErr w:type="spellEnd"/>
+      <w:r>
+        <w:rPr>
+          <w:rFonts w:ascii="Times New Roman" w:eastAsia="Times New Roman" w:hAnsi="Times New Roman"/>
+        </w:rPr>
+        <w:t xml:space="preserve"> en el nombre del </w:t>
+      </w:r>
+      <w:proofErr w:type="spellStart"/>
+      <w:r>
+        <w:rPr>
+          <w:rFonts w:ascii="Times New Roman" w:eastAsia="Times New Roman" w:hAnsi="Times New Roman"/>
+        </w:rPr>
+        <w:t>item</w:t>
+      </w:r>
+      <w:proofErr w:type="spellEnd"/>
+      <w:r>
+        <w:rPr>
+          <w:rFonts w:ascii="Times New Roman" w:eastAsia="Times New Roman" w:hAnsi="Times New Roman"/>
+        </w:rPr>
+        <w:t xml:space="preserve">. </w:t>
+      </w:r>
+      <w:proofErr w:type="spellStart"/>
+      <w:r>
+        <w:rPr>
+          <w:rFonts w:ascii="Times New Roman" w:eastAsia="Times New Roman" w:hAnsi="Times New Roman"/>
+        </w:rPr>
+        <w:t>Ejm</w:t>
+      </w:r>
+      <w:proofErr w:type="spellEnd"/>
+      <w:r>
+        <w:rPr>
+          <w:rFonts w:ascii="Times New Roman" w:eastAsia="Times New Roman" w:hAnsi="Times New Roman"/>
+        </w:rPr>
+        <w:t>: No se permite el nombre “</w:t>
+      </w:r>
+      <w:r>
+        <w:rPr>
+          <w:rFonts w:ascii="Times New Roman" w:eastAsia="Times New Roman" w:hAnsi="Times New Roman"/>
+        </w:rPr>
+        <w:t>SLM_SCMP</w:t>
+      </w:r>
+      <w:r>
+        <w:rPr>
+          <w:rFonts w:ascii="Times New Roman" w:eastAsia="Times New Roman" w:hAnsi="Times New Roman"/>
+        </w:rPr>
+        <w:t>_v1.1.docx”</w:t>
+      </w:r>
+    </w:p>
+    <w:p>
+      <w:pPr>
+        <w:numPr>
+          <w:ilvl w:val="0"/>
+          <w:numId w:val="13"/>
+        </w:numPr>
+        <w:spacing w:before="0" w:line="360" w:lineRule="auto"/>
+        <w:ind w:left="1245" w:hanging="420"/>
+        <w:contextualSpacing/>
+        <w:jc w:val="both"/>
+      </w:pPr>
+      <w:r>
+        <w:rPr>
+          <w:rFonts w:ascii="Times New Roman" w:eastAsia="Times New Roman" w:hAnsi="Times New Roman"/>
+        </w:rPr>
+        <w:t xml:space="preserve">Para los </w:t>
+      </w:r>
+      <w:proofErr w:type="spellStart"/>
+      <w:r>
+        <w:rPr>
+          <w:rFonts w:ascii="Times New Roman" w:eastAsia="Times New Roman" w:hAnsi="Times New Roman"/>
+        </w:rPr>
+        <w:t>items</w:t>
+      </w:r>
+      <w:proofErr w:type="spellEnd"/>
+      <w:r>
+        <w:rPr>
+          <w:rFonts w:ascii="Times New Roman" w:eastAsia="Times New Roman" w:hAnsi="Times New Roman"/>
+        </w:rPr>
+        <w:t xml:space="preserve"> de gestión de la config</w:t>
+      </w:r>
+      <w:bookmarkStart w:id="5" w:name="_GoBack"/>
+      <w:bookmarkEnd w:id="5"/>
+      <w:r>
+        <w:rPr>
+          <w:rFonts w:ascii="Times New Roman" w:eastAsia="Times New Roman" w:hAnsi="Times New Roman"/>
+        </w:rPr>
+        <w:t>uración:</w:t>
+      </w:r>
+    </w:p>
+    <w:p>
+      <w:pPr>
+        <w:numPr>
+          <w:ilvl w:val="1"/>
+          <w:numId w:val="13"/>
+        </w:numPr>
+        <w:spacing w:before="0" w:line="360" w:lineRule="auto"/>
+        <w:ind w:left="1665" w:hanging="420"/>
+        <w:contextualSpacing/>
+        <w:jc w:val="both"/>
+      </w:pPr>
+      <w:r>
+        <w:rPr>
+          <w:rFonts w:ascii="Times New Roman" w:eastAsia="Times New Roman" w:hAnsi="Times New Roman"/>
+        </w:rPr>
+        <w:t xml:space="preserve">Los </w:t>
+      </w:r>
+      <w:proofErr w:type="spellStart"/>
+      <w:r>
+        <w:rPr>
+          <w:rFonts w:ascii="Times New Roman" w:eastAsia="Times New Roman" w:hAnsi="Times New Roman"/>
+        </w:rPr>
+        <w:t>items</w:t>
+      </w:r>
+      <w:proofErr w:type="spellEnd"/>
+      <w:r>
+        <w:rPr>
+          <w:rFonts w:ascii="Times New Roman" w:eastAsia="Times New Roman" w:hAnsi="Times New Roman"/>
+        </w:rPr>
+        <w:t xml:space="preserve"> deberán llevar el siguiente estándar de nombre:</w:t>
+      </w:r>
+    </w:p>
+    <w:p>
+      <w:pPr>
+        <w:spacing w:line="360" w:lineRule="auto"/>
+        <w:ind w:left="720" w:firstLine="720"/>
+        <w:jc w:val="both"/>
+        <w:rPr>
+          <w:rFonts w:ascii="Times New Roman" w:eastAsia="Times New Roman" w:hAnsi="Times New Roman"/>
+        </w:rPr>
+      </w:pPr>
+      <w:r>
+        <w:rPr>
+          <w:rFonts w:ascii="Times New Roman" w:eastAsia="Times New Roman" w:hAnsi="Times New Roman"/>
+        </w:rPr>
+        <w:t>&lt;INICIALES DE LA EMPRESA&gt;_</w:t>
+      </w:r>
+      <w:r>
+        <w:rPr>
+          <w:rFonts w:ascii="Times New Roman" w:eastAsia="Times New Roman" w:hAnsi="Times New Roman"/>
+        </w:rPr>
+        <w:t>&lt;INICIALES DEL DOCUMENTO</w:t>
+      </w:r>
+      <w:proofErr w:type="gramStart"/>
+      <w:r>
+        <w:rPr>
+          <w:rFonts w:ascii="Times New Roman" w:eastAsia="Times New Roman" w:hAnsi="Times New Roman"/>
+        </w:rPr>
+        <w:t>&gt;.*</w:t>
+      </w:r>
+      <w:proofErr w:type="gramEnd"/>
+    </w:p>
+    <w:p>
+      <w:pPr>
+        <w:spacing w:line="360" w:lineRule="auto"/>
+        <w:ind w:left="720" w:firstLine="720"/>
+        <w:rPr>
+          <w:rFonts w:ascii="Times New Roman" w:eastAsia="Times New Roman" w:hAnsi="Times New Roman"/>
+        </w:rPr>
+      </w:pPr>
+      <w:proofErr w:type="spellStart"/>
+      <w:r>
+        <w:rPr>
+          <w:rFonts w:ascii="Times New Roman" w:eastAsia="Times New Roman" w:hAnsi="Times New Roman"/>
+        </w:rPr>
+        <w:t>Ejm</w:t>
+      </w:r>
+      <w:proofErr w:type="spellEnd"/>
+      <w:r>
+        <w:rPr>
+          <w:rFonts w:ascii="Times New Roman" w:eastAsia="Times New Roman" w:hAnsi="Times New Roman"/>
+        </w:rPr>
+        <w:t xml:space="preserve">: </w:t>
+      </w:r>
+      <w:r>
+        <w:rPr>
+          <w:rFonts w:ascii="Times New Roman" w:eastAsia="Times New Roman" w:hAnsi="Times New Roman"/>
+        </w:rPr>
+        <w:t>SLM</w:t>
+      </w:r>
+      <w:r>
+        <w:rPr>
+          <w:rFonts w:ascii="Times New Roman" w:eastAsia="Times New Roman" w:hAnsi="Times New Roman"/>
+        </w:rPr>
+        <w:t>_</w:t>
+      </w:r>
+      <w:r>
+        <w:rPr>
+          <w:rFonts w:ascii="Times New Roman" w:eastAsia="Times New Roman" w:hAnsi="Times New Roman"/>
+        </w:rPr>
+        <w:t xml:space="preserve"> </w:t>
+      </w:r>
+      <w:r>
+        <w:rPr>
+          <w:rFonts w:ascii="Times New Roman" w:eastAsia="Times New Roman" w:hAnsi="Times New Roman"/>
+        </w:rPr>
+        <w:t>SCMP</w:t>
+      </w:r>
+      <w:r>
+        <w:rPr>
+          <w:rFonts w:ascii="Times New Roman" w:eastAsia="Times New Roman" w:hAnsi="Times New Roman"/>
+        </w:rPr>
+        <w:t>.docx (Plan de gestión de la configuración)</w:t>
+      </w:r>
+    </w:p>
+    <w:p>
+      <w:pPr>
+        <w:numPr>
+          <w:ilvl w:val="0"/>
+          <w:numId w:val="13"/>
+        </w:numPr>
+        <w:spacing w:before="0" w:line="360" w:lineRule="auto"/>
+        <w:ind w:left="1245" w:hanging="420"/>
+        <w:contextualSpacing/>
+        <w:jc w:val="both"/>
+        <w:rPr>
+          <w:rFonts w:ascii="Arial" w:eastAsia="Arial" w:hAnsi="Arial" w:cs="Arial"/>
+        </w:rPr>
+      </w:pPr>
+      <w:r>
+        <w:rPr>
+          <w:rFonts w:ascii="Times New Roman" w:hAnsi="Times New Roman"/>
+          <w:lang w:val="es-ES"/>
+        </w:rPr>
+        <w:t xml:space="preserve">En caso dos </w:t>
+      </w:r>
+      <w:proofErr w:type="spellStart"/>
+      <w:r>
+        <w:rPr>
+          <w:rFonts w:ascii="Times New Roman" w:hAnsi="Times New Roman"/>
+        </w:rPr>
+        <w:t>items</w:t>
+      </w:r>
+      <w:proofErr w:type="spellEnd"/>
+      <w:r>
+        <w:rPr>
+          <w:rFonts w:ascii="Times New Roman" w:hAnsi="Times New Roman"/>
+        </w:rPr>
+        <w:t xml:space="preserve"> de gestión de la configuración llegasen a tener la misma nomenclatura, el ítem más reciente tendrá la nomenclatura:</w:t>
+      </w:r>
+    </w:p>
+    <w:p>
+      <w:pPr>
+        <w:numPr>
+          <w:ilvl w:val="1"/>
+          <w:numId w:val="13"/>
+        </w:numPr>
+        <w:spacing w:before="0" w:line="360" w:lineRule="auto"/>
+        <w:ind w:left="1665" w:hanging="420"/>
+        <w:contextualSpacing/>
+        <w:jc w:val="both"/>
+      </w:pPr>
+      <w:r>
+        <w:rPr>
+          <w:rFonts w:ascii="Times New Roman" w:hAnsi="Times New Roman"/>
+        </w:rPr>
+        <w:t>&lt;INICIALES DEL DOCUMENTO&gt;_&lt;TAG</w:t>
+      </w:r>
+      <w:proofErr w:type="gramStart"/>
+      <w:r>
+        <w:rPr>
+          <w:rFonts w:ascii="Times New Roman" w:hAnsi="Times New Roman"/>
+        </w:rPr>
+        <w:t>&gt;.*</w:t>
+      </w:r>
+      <w:proofErr w:type="gramEnd"/>
+    </w:p>
+    <w:p>
+      <w:pPr>
+        <w:spacing w:line="360" w:lineRule="auto"/>
+        <w:ind w:left="1245"/>
+        <w:contextualSpacing/>
+        <w:jc w:val="both"/>
+      </w:pPr>
+      <w:r>
+        <w:rPr>
+          <w:rFonts w:ascii="Times New Roman" w:hAnsi="Times New Roman"/>
+        </w:rPr>
+        <w:t>Donde &lt;TAG&gt; es un identificador para dar soporte a la identificación del documento más reciente.</w:t>
+      </w:r>
+    </w:p>
+    <w:p>
+      <w:pPr>
+        <w:numPr>
+          <w:ilvl w:val="0"/>
+          <w:numId w:val="13"/>
+        </w:numPr>
+        <w:spacing w:before="0" w:line="360" w:lineRule="auto"/>
+        <w:ind w:left="1245" w:hanging="420"/>
+        <w:contextualSpacing/>
+        <w:jc w:val="both"/>
+      </w:pPr>
+      <w:r>
+        <w:rPr>
+          <w:rFonts w:ascii="Times New Roman" w:eastAsia="Times New Roman" w:hAnsi="Times New Roman"/>
+        </w:rPr>
+        <w:t xml:space="preserve">Para los </w:t>
+      </w:r>
+      <w:proofErr w:type="spellStart"/>
+      <w:r>
+        <w:rPr>
+          <w:rFonts w:ascii="Times New Roman" w:eastAsia="Times New Roman" w:hAnsi="Times New Roman"/>
+        </w:rPr>
+        <w:t>items</w:t>
+      </w:r>
+      <w:proofErr w:type="spellEnd"/>
+      <w:r>
+        <w:rPr>
+          <w:rFonts w:ascii="Times New Roman" w:eastAsia="Times New Roman" w:hAnsi="Times New Roman"/>
+        </w:rPr>
+        <w:t xml:space="preserve"> de gestión de proyectos:</w:t>
+      </w:r>
+    </w:p>
+    <w:p>
+      <w:pPr>
+        <w:numPr>
+          <w:ilvl w:val="1"/>
+          <w:numId w:val="13"/>
+        </w:numPr>
+        <w:spacing w:before="0" w:line="360" w:lineRule="auto"/>
+        <w:ind w:left="1665" w:hanging="420"/>
+        <w:contextualSpacing/>
+        <w:jc w:val="both"/>
+      </w:pPr>
+      <w:r>
+        <w:rPr>
+          <w:rFonts w:ascii="Times New Roman" w:eastAsia="Times New Roman" w:hAnsi="Times New Roman"/>
+        </w:rPr>
+        <w:t xml:space="preserve">Los </w:t>
+      </w:r>
+      <w:proofErr w:type="spellStart"/>
+      <w:r>
+        <w:rPr>
+          <w:rFonts w:ascii="Times New Roman" w:eastAsia="Times New Roman" w:hAnsi="Times New Roman"/>
+        </w:rPr>
+        <w:t>items</w:t>
+      </w:r>
+      <w:proofErr w:type="spellEnd"/>
+      <w:r>
+        <w:rPr>
+          <w:rFonts w:ascii="Times New Roman" w:eastAsia="Times New Roman" w:hAnsi="Times New Roman"/>
+        </w:rPr>
+        <w:t xml:space="preserve"> deberán llevar el siguiente estándar de nombre:</w:t>
+      </w:r>
+    </w:p>
+    <w:p>
+      <w:pPr>
+        <w:spacing w:line="360" w:lineRule="auto"/>
+        <w:ind w:left="720" w:firstLine="720"/>
+        <w:jc w:val="both"/>
+        <w:rPr>
+          <w:rFonts w:ascii="Times New Roman" w:eastAsia="Times New Roman" w:hAnsi="Times New Roman"/>
+        </w:rPr>
+      </w:pPr>
+      <w:r>
+        <w:rPr>
+          <w:rFonts w:ascii="Times New Roman" w:eastAsia="Times New Roman" w:hAnsi="Times New Roman"/>
+        </w:rPr>
+        <w:t>&lt;INICIALES DEL PROYECTO&gt;_&lt;INICIALES DEL DOCUMENTO</w:t>
+      </w:r>
+      <w:proofErr w:type="gramStart"/>
+      <w:r>
+        <w:rPr>
+          <w:rFonts w:ascii="Times New Roman" w:eastAsia="Times New Roman" w:hAnsi="Times New Roman"/>
+        </w:rPr>
+        <w:t>&gt;.*</w:t>
+      </w:r>
+      <w:proofErr w:type="gramEnd"/>
+    </w:p>
+    <w:p>
+      <w:pPr>
+        <w:spacing w:line="360" w:lineRule="auto"/>
+        <w:ind w:left="720" w:firstLine="720"/>
+        <w:rPr>
+          <w:rFonts w:ascii="Times New Roman" w:eastAsia="Times New Roman" w:hAnsi="Times New Roman"/>
+        </w:rPr>
+      </w:pPr>
+      <w:proofErr w:type="spellStart"/>
+      <w:r>
+        <w:rPr>
+          <w:rFonts w:ascii="Times New Roman" w:eastAsia="Times New Roman" w:hAnsi="Times New Roman"/>
+        </w:rPr>
+        <w:t>Ejm</w:t>
+      </w:r>
+      <w:proofErr w:type="spellEnd"/>
+      <w:r>
+        <w:rPr>
+          <w:rFonts w:ascii="Times New Roman" w:eastAsia="Times New Roman" w:hAnsi="Times New Roman"/>
+        </w:rPr>
+        <w:t xml:space="preserve">: </w:t>
+      </w:r>
+      <w:r>
+        <w:rPr>
+          <w:rFonts w:ascii="Times New Roman" w:eastAsia="Times New Roman" w:hAnsi="Times New Roman"/>
+        </w:rPr>
+        <w:t>SLM</w:t>
+      </w:r>
+      <w:r>
+        <w:rPr>
+          <w:rFonts w:ascii="Times New Roman" w:eastAsia="Times New Roman" w:hAnsi="Times New Roman"/>
+        </w:rPr>
+        <w:t>_</w:t>
+      </w:r>
+      <w:r>
+        <w:rPr>
+          <w:rFonts w:ascii="Times New Roman" w:eastAsia="Times New Roman" w:hAnsi="Times New Roman"/>
+        </w:rPr>
+        <w:t>PP</w:t>
+      </w:r>
+      <w:r>
+        <w:rPr>
+          <w:rFonts w:ascii="Times New Roman" w:eastAsia="Times New Roman" w:hAnsi="Times New Roman"/>
+        </w:rPr>
+        <w:t>.docx</w:t>
+      </w:r>
+    </w:p>
+    <w:p>
+      <w:pPr>
+        <w:pStyle w:val="PSI-Ttulo1"/>
+        <w:numPr>
+          <w:ilvl w:val="0"/>
+          <w:numId w:val="0"/>
+        </w:numPr>
+        <w:ind w:left="567"/>
+      </w:pPr>
     </w:p>
     <w:p>
       <w:pPr>
@@ -2021,21 +2761,7 @@
         <w:rPr>
           <w:rFonts w:ascii="Cambria" w:hAnsi="Cambria"/>
         </w:rPr>
-        <w:t xml:space="preserve">Durante el proceso de gestión de configuración se utilizará la herramienta </w:t>
-      </w:r>
-      <w:proofErr w:type="spellStart"/>
-      <w:r>
-        <w:rPr>
-          <w:rFonts w:ascii="Cambria" w:hAnsi="Cambria"/>
-        </w:rPr>
-        <w:t>GitHub</w:t>
-      </w:r>
-      <w:proofErr w:type="spellEnd"/>
-      <w:r>
-        <w:rPr>
-          <w:rFonts w:ascii="Cambria" w:hAnsi="Cambria"/>
-        </w:rPr>
-        <w:t xml:space="preserve"> para el control de versiones del producto. Cuando algún miembro haga una modificación en el proyecto, deberá acceder al repositorio donde   está   alojada   esta   aplicación para   almacenar   la parte modificada   en él, teniendo el resto del equipo de desarrollo la última versión actualizada en dicho servidor. </w:t>
+        <w:t xml:space="preserve">Durante el proceso de gestión de configuración se utilizará la herramienta GitHub para el control de versiones del producto. Cuando algún miembro haga una modificación en el proyecto, deberá acceder al repositorio donde   está   alojada   esta   aplicación para   almacenar   la parte modificada   en él, teniendo el resto del equipo de desarrollo la última versión actualizada en dicho servidor. </w:t>
       </w:r>
     </w:p>
     <w:p>
@@ -2049,7 +2775,6 @@
         <w:rPr>
           <w:rFonts w:ascii="Cambria" w:hAnsi="Cambria"/>
         </w:rPr>
-        <w:lastRenderedPageBreak/>
         <w:t xml:space="preserve">Esta gestión de acceso al servidor para la actualización se hará mediante la herramienta </w:t>
       </w:r>
       <w:proofErr w:type="spellStart"/>
@@ -2133,7 +2858,7 @@
 </file>
 
 <file path=word/endnotes.xml><?xml version="1.0" encoding="utf-8"?>
-<w:endnotes xmlns:wpc="http://schemas.microsoft.com/office/word/2010/wordprocessingCanvas" xmlns:mc="http://schemas.openxmlformats.org/markup-compatibility/2006" xmlns:o="urn:schemas-microsoft-com:office:office" xmlns:r="http://schemas.openxmlformats.org/officeDocument/2006/relationships" xmlns:m="http://schemas.openxmlformats.org/officeDocument/2006/math" xmlns:v="urn:schemas-microsoft-com:vml" xmlns:wp14="http://schemas.microsoft.com/office/word/2010/wordprocessingDrawing" xmlns:wp="http://schemas.openxmlformats.org/drawingml/2006/wordprocessingDrawing" xmlns:w10="urn:schemas-microsoft-com:office:word" xmlns:w="http://schemas.openxmlformats.org/wordprocessingml/2006/main" xmlns:w14="http://schemas.microsoft.com/office/word/2010/wordml" xmlns:w15="http://schemas.microsoft.com/office/word/2012/wordml" xmlns:wpg="http://schemas.microsoft.com/office/word/2010/wordprocessingGroup" xmlns:wpi="http://schemas.microsoft.com/office/word/2010/wordprocessingInk" xmlns:wne="http://schemas.microsoft.com/office/word/2006/wordml" xmlns:wps="http://schemas.microsoft.com/office/word/2010/wordprocessingShape" mc:Ignorable="w14 w15 wp14">
+<w:endnotes xmlns:wpc="http://schemas.microsoft.com/office/word/2010/wordprocessingCanvas" xmlns:cx="http://schemas.microsoft.com/office/drawing/2014/chartex" xmlns:cx1="http://schemas.microsoft.com/office/drawing/2015/9/8/chartex" xmlns:cx2="http://schemas.microsoft.com/office/drawing/2015/10/21/chartex" xmlns:cx3="http://schemas.microsoft.com/office/drawing/2016/5/9/chartex" xmlns:cx4="http://schemas.microsoft.com/office/drawing/2016/5/10/chartex" xmlns:cx5="http://schemas.microsoft.com/office/drawing/2016/5/11/chartex" xmlns:cx6="http://schemas.microsoft.com/office/drawing/2016/5/12/chartex" xmlns:cx7="http://schemas.microsoft.com/office/drawing/2016/5/13/chartex" xmlns:cx8="http://schemas.microsoft.com/office/drawing/2016/5/14/chartex" xmlns:mc="http://schemas.openxmlformats.org/markup-compatibility/2006" xmlns:aink="http://schemas.microsoft.com/office/drawing/2016/ink" xmlns:am3d="http://schemas.microsoft.com/office/drawing/2017/model3d" xmlns:o="urn:schemas-microsoft-com:office:office" xmlns:r="http://schemas.openxmlformats.org/officeDocument/2006/relationships" xmlns:m="http://schemas.openxmlformats.org/officeDocument/2006/math" xmlns:v="urn:schemas-microsoft-com:vml" xmlns:wp14="http://schemas.microsoft.com/office/word/2010/wordprocessingDrawing" xmlns:wp="http://schemas.openxmlformats.org/drawingml/2006/wordprocessingDrawing" xmlns:w10="urn:schemas-microsoft-com:office:word" xmlns:w="http://schemas.openxmlformats.org/wordprocessingml/2006/main" xmlns:w14="http://schemas.microsoft.com/office/word/2010/wordml" xmlns:w15="http://schemas.microsoft.com/office/word/2012/wordml" xmlns:w16cid="http://schemas.microsoft.com/office/word/2016/wordml/cid" xmlns:w16se="http://schemas.microsoft.com/office/word/2015/wordml/symex" xmlns:wpg="http://schemas.microsoft.com/office/word/2010/wordprocessingGroup" xmlns:wpi="http://schemas.microsoft.com/office/word/2010/wordprocessingInk" xmlns:wne="http://schemas.microsoft.com/office/word/2006/wordml" xmlns:wps="http://schemas.microsoft.com/office/word/2010/wordprocessingShape" mc:Ignorable="w14 w15 w16se w16cid wp14">
   <w:endnote w:type="separator" w:id="-1">
     <w:p>
       <w:r>
@@ -2152,7 +2877,7 @@
 </file>
 
 <file path=word/footer1.xml><?xml version="1.0" encoding="utf-8"?>
-<w:ftr xmlns:wpc="http://schemas.microsoft.com/office/word/2010/wordprocessingCanvas" xmlns:mc="http://schemas.openxmlformats.org/markup-compatibility/2006" xmlns:o="urn:schemas-microsoft-com:office:office" xmlns:r="http://schemas.openxmlformats.org/officeDocument/2006/relationships" xmlns:m="http://schemas.openxmlformats.org/officeDocument/2006/math" xmlns:v="urn:schemas-microsoft-com:vml" xmlns:wp14="http://schemas.microsoft.com/office/word/2010/wordprocessingDrawing" xmlns:wp="http://schemas.openxmlformats.org/drawingml/2006/wordprocessingDrawing" xmlns:w10="urn:schemas-microsoft-com:office:word" xmlns:w="http://schemas.openxmlformats.org/wordprocessingml/2006/main" xmlns:w14="http://schemas.microsoft.com/office/word/2010/wordml" xmlns:w15="http://schemas.microsoft.com/office/word/2012/wordml" xmlns:wpg="http://schemas.microsoft.com/office/word/2010/wordprocessingGroup" xmlns:wpi="http://schemas.microsoft.com/office/word/2010/wordprocessingInk" xmlns:wne="http://schemas.microsoft.com/office/word/2006/wordml" xmlns:wps="http://schemas.microsoft.com/office/word/2010/wordprocessingShape" mc:Ignorable="w14 w15 wp14">
+<w:ftr xmlns:wpc="http://schemas.microsoft.com/office/word/2010/wordprocessingCanvas" xmlns:cx="http://schemas.microsoft.com/office/drawing/2014/chartex" xmlns:cx1="http://schemas.microsoft.com/office/drawing/2015/9/8/chartex" xmlns:cx2="http://schemas.microsoft.com/office/drawing/2015/10/21/chartex" xmlns:cx3="http://schemas.microsoft.com/office/drawing/2016/5/9/chartex" xmlns:cx4="http://schemas.microsoft.com/office/drawing/2016/5/10/chartex" xmlns:cx5="http://schemas.microsoft.com/office/drawing/2016/5/11/chartex" xmlns:cx6="http://schemas.microsoft.com/office/drawing/2016/5/12/chartex" xmlns:cx7="http://schemas.microsoft.com/office/drawing/2016/5/13/chartex" xmlns:cx8="http://schemas.microsoft.com/office/drawing/2016/5/14/chartex" xmlns:mc="http://schemas.openxmlformats.org/markup-compatibility/2006" xmlns:aink="http://schemas.microsoft.com/office/drawing/2016/ink" xmlns:am3d="http://schemas.microsoft.com/office/drawing/2017/model3d" xmlns:o="urn:schemas-microsoft-com:office:office" xmlns:r="http://schemas.openxmlformats.org/officeDocument/2006/relationships" xmlns:m="http://schemas.openxmlformats.org/officeDocument/2006/math" xmlns:v="urn:schemas-microsoft-com:vml" xmlns:wp14="http://schemas.microsoft.com/office/word/2010/wordprocessingDrawing" xmlns:wp="http://schemas.openxmlformats.org/drawingml/2006/wordprocessingDrawing" xmlns:w10="urn:schemas-microsoft-com:office:word" xmlns:w="http://schemas.openxmlformats.org/wordprocessingml/2006/main" xmlns:w14="http://schemas.microsoft.com/office/word/2010/wordml" xmlns:w15="http://schemas.microsoft.com/office/word/2012/wordml" xmlns:w16cid="http://schemas.microsoft.com/office/word/2016/wordml/cid" xmlns:w16se="http://schemas.microsoft.com/office/word/2015/wordml/symex" xmlns:wpg="http://schemas.microsoft.com/office/word/2010/wordprocessingGroup" xmlns:wpi="http://schemas.microsoft.com/office/word/2010/wordprocessingInk" xmlns:wne="http://schemas.microsoft.com/office/word/2006/wordml" xmlns:wps="http://schemas.microsoft.com/office/word/2010/wordprocessingShape" mc:Ignorable="w14 w15 w16se w16cid wp14">
   <w:tbl>
     <w:tblPr>
       <w:tblW w:w="5528" w:type="pct"/>
@@ -2350,7 +3075,7 @@
               <w:szCs w:val="18"/>
               <w:lang w:val="es-ES"/>
             </w:rPr>
-            <w:t>3</w:t>
+            <w:t>6</w:t>
           </w:r>
           <w:r>
             <w:rPr>
@@ -2417,7 +3142,7 @@
               <w:szCs w:val="18"/>
               <w:lang w:val="es-ES"/>
             </w:rPr>
-            <w:t>5</w:t>
+            <w:t>6</w:t>
           </w:r>
           <w:r>
             <w:rPr>
@@ -2444,7 +3169,7 @@
 </file>
 
 <file path=word/footnotes.xml><?xml version="1.0" encoding="utf-8"?>
-<w:footnotes xmlns:wpc="http://schemas.microsoft.com/office/word/2010/wordprocessingCanvas" xmlns:mc="http://schemas.openxmlformats.org/markup-compatibility/2006" xmlns:o="urn:schemas-microsoft-com:office:office" xmlns:r="http://schemas.openxmlformats.org/officeDocument/2006/relationships" xmlns:m="http://schemas.openxmlformats.org/officeDocument/2006/math" xmlns:v="urn:schemas-microsoft-com:vml" xmlns:wp14="http://schemas.microsoft.com/office/word/2010/wordprocessingDrawing" xmlns:wp="http://schemas.openxmlformats.org/drawingml/2006/wordprocessingDrawing" xmlns:w10="urn:schemas-microsoft-com:office:word" xmlns:w="http://schemas.openxmlformats.org/wordprocessingml/2006/main" xmlns:w14="http://schemas.microsoft.com/office/word/2010/wordml" xmlns:w15="http://schemas.microsoft.com/office/word/2012/wordml" xmlns:wpg="http://schemas.microsoft.com/office/word/2010/wordprocessingGroup" xmlns:wpi="http://schemas.microsoft.com/office/word/2010/wordprocessingInk" xmlns:wne="http://schemas.microsoft.com/office/word/2006/wordml" xmlns:wps="http://schemas.microsoft.com/office/word/2010/wordprocessingShape" mc:Ignorable="w14 w15 wp14">
+<w:footnotes xmlns:wpc="http://schemas.microsoft.com/office/word/2010/wordprocessingCanvas" xmlns:cx="http://schemas.microsoft.com/office/drawing/2014/chartex" xmlns:cx1="http://schemas.microsoft.com/office/drawing/2015/9/8/chartex" xmlns:cx2="http://schemas.microsoft.com/office/drawing/2015/10/21/chartex" xmlns:cx3="http://schemas.microsoft.com/office/drawing/2016/5/9/chartex" xmlns:cx4="http://schemas.microsoft.com/office/drawing/2016/5/10/chartex" xmlns:cx5="http://schemas.microsoft.com/office/drawing/2016/5/11/chartex" xmlns:cx6="http://schemas.microsoft.com/office/drawing/2016/5/12/chartex" xmlns:cx7="http://schemas.microsoft.com/office/drawing/2016/5/13/chartex" xmlns:cx8="http://schemas.microsoft.com/office/drawing/2016/5/14/chartex" xmlns:mc="http://schemas.openxmlformats.org/markup-compatibility/2006" xmlns:aink="http://schemas.microsoft.com/office/drawing/2016/ink" xmlns:am3d="http://schemas.microsoft.com/office/drawing/2017/model3d" xmlns:o="urn:schemas-microsoft-com:office:office" xmlns:r="http://schemas.openxmlformats.org/officeDocument/2006/relationships" xmlns:m="http://schemas.openxmlformats.org/officeDocument/2006/math" xmlns:v="urn:schemas-microsoft-com:vml" xmlns:wp14="http://schemas.microsoft.com/office/word/2010/wordprocessingDrawing" xmlns:wp="http://schemas.openxmlformats.org/drawingml/2006/wordprocessingDrawing" xmlns:w10="urn:schemas-microsoft-com:office:word" xmlns:w="http://schemas.openxmlformats.org/wordprocessingml/2006/main" xmlns:w14="http://schemas.microsoft.com/office/word/2010/wordml" xmlns:w15="http://schemas.microsoft.com/office/word/2012/wordml" xmlns:w16cid="http://schemas.microsoft.com/office/word/2016/wordml/cid" xmlns:w16se="http://schemas.microsoft.com/office/word/2015/wordml/symex" xmlns:wpg="http://schemas.microsoft.com/office/word/2010/wordprocessingGroup" xmlns:wpi="http://schemas.microsoft.com/office/word/2010/wordprocessingInk" xmlns:wne="http://schemas.microsoft.com/office/word/2006/wordml" xmlns:wps="http://schemas.microsoft.com/office/word/2010/wordprocessingShape" mc:Ignorable="w14 w15 w16se w16cid wp14">
   <w:footnote w:type="separator" w:id="-1">
     <w:p>
       <w:r>
@@ -2463,7 +3188,7 @@
 </file>
 
 <file path=word/header1.xml><?xml version="1.0" encoding="utf-8"?>
-<w:hdr xmlns:wpc="http://schemas.microsoft.com/office/word/2010/wordprocessingCanvas" xmlns:mc="http://schemas.openxmlformats.org/markup-compatibility/2006" xmlns:o="urn:schemas-microsoft-com:office:office" xmlns:r="http://schemas.openxmlformats.org/officeDocument/2006/relationships" xmlns:m="http://schemas.openxmlformats.org/officeDocument/2006/math" xmlns:v="urn:schemas-microsoft-com:vml" xmlns:wp14="http://schemas.microsoft.com/office/word/2010/wordprocessingDrawing" xmlns:wp="http://schemas.openxmlformats.org/drawingml/2006/wordprocessingDrawing" xmlns:w10="urn:schemas-microsoft-com:office:word" xmlns:w="http://schemas.openxmlformats.org/wordprocessingml/2006/main" xmlns:w14="http://schemas.microsoft.com/office/word/2010/wordml" xmlns:w15="http://schemas.microsoft.com/office/word/2012/wordml" xmlns:wpg="http://schemas.microsoft.com/office/word/2010/wordprocessingGroup" xmlns:wpi="http://schemas.microsoft.com/office/word/2010/wordprocessingInk" xmlns:wne="http://schemas.microsoft.com/office/word/2006/wordml" xmlns:wps="http://schemas.microsoft.com/office/word/2010/wordprocessingShape" mc:Ignorable="w14 w15 wp14">
+<w:hdr xmlns:wpc="http://schemas.microsoft.com/office/word/2010/wordprocessingCanvas" xmlns:cx="http://schemas.microsoft.com/office/drawing/2014/chartex" xmlns:cx1="http://schemas.microsoft.com/office/drawing/2015/9/8/chartex" xmlns:cx2="http://schemas.microsoft.com/office/drawing/2015/10/21/chartex" xmlns:cx3="http://schemas.microsoft.com/office/drawing/2016/5/9/chartex" xmlns:cx4="http://schemas.microsoft.com/office/drawing/2016/5/10/chartex" xmlns:cx5="http://schemas.microsoft.com/office/drawing/2016/5/11/chartex" xmlns:cx6="http://schemas.microsoft.com/office/drawing/2016/5/12/chartex" xmlns:cx7="http://schemas.microsoft.com/office/drawing/2016/5/13/chartex" xmlns:cx8="http://schemas.microsoft.com/office/drawing/2016/5/14/chartex" xmlns:mc="http://schemas.openxmlformats.org/markup-compatibility/2006" xmlns:aink="http://schemas.microsoft.com/office/drawing/2016/ink" xmlns:am3d="http://schemas.microsoft.com/office/drawing/2017/model3d" xmlns:o="urn:schemas-microsoft-com:office:office" xmlns:r="http://schemas.openxmlformats.org/officeDocument/2006/relationships" xmlns:m="http://schemas.openxmlformats.org/officeDocument/2006/math" xmlns:v="urn:schemas-microsoft-com:vml" xmlns:wp14="http://schemas.microsoft.com/office/word/2010/wordprocessingDrawing" xmlns:wp="http://schemas.openxmlformats.org/drawingml/2006/wordprocessingDrawing" xmlns:w10="urn:schemas-microsoft-com:office:word" xmlns:w="http://schemas.openxmlformats.org/wordprocessingml/2006/main" xmlns:w14="http://schemas.microsoft.com/office/word/2010/wordml" xmlns:w15="http://schemas.microsoft.com/office/word/2012/wordml" xmlns:w16cid="http://schemas.microsoft.com/office/word/2016/wordml/cid" xmlns:w16se="http://schemas.microsoft.com/office/word/2015/wordml/symex" xmlns:wpg="http://schemas.microsoft.com/office/word/2010/wordprocessingGroup" xmlns:wpi="http://schemas.microsoft.com/office/word/2010/wordprocessingInk" xmlns:wne="http://schemas.microsoft.com/office/word/2006/wordml" xmlns:wps="http://schemas.microsoft.com/office/word/2010/wordprocessingShape" mc:Ignorable="w14 w15 w16se w16cid wp14">
   <w:p>
     <w:pPr>
       <w:pStyle w:val="Encabezado"/>
@@ -2536,7 +3261,7 @@
             </wp:anchor>
           </w:drawing>
         </mc:Choice>
-        <mc:Fallback xmlns:cx="http://schemas.microsoft.com/office/drawing/2014/chartex" xmlns:cx1="http://schemas.microsoft.com/office/drawing/2015/9/8/chartex" xmlns:cx2="http://schemas.microsoft.com/office/drawing/2015/10/21/chartex" xmlns:cx3="http://schemas.microsoft.com/office/drawing/2016/5/9/chartex" xmlns:cx4="http://schemas.microsoft.com/office/drawing/2016/5/10/chartex" xmlns:cx5="http://schemas.microsoft.com/office/drawing/2016/5/11/chartex" xmlns:cx6="http://schemas.microsoft.com/office/drawing/2016/5/12/chartex" xmlns:cx7="http://schemas.microsoft.com/office/drawing/2016/5/13/chartex" xmlns:cx8="http://schemas.microsoft.com/office/drawing/2016/5/14/chartex" xmlns:aink="http://schemas.microsoft.com/office/drawing/2016/ink" xmlns:am3d="http://schemas.microsoft.com/office/drawing/2017/model3d" xmlns:w16cid="http://schemas.microsoft.com/office/word/2016/wordml/cid" xmlns:w16se="http://schemas.microsoft.com/office/word/2015/wordml/symex">
+        <mc:Fallback>
           <w:pict>
             <v:rect w14:anchorId="7BDF7437" id="Rectángulo 2" o:spid="_x0000_s1026" style="position:absolute;margin-left:-1in;margin-top:-34.5pt;width:618.75pt;height:55.5pt;z-index:251661312;visibility:visible;mso-wrap-style:square;mso-height-percent:0;mso-wrap-distance-left:9pt;mso-wrap-distance-top:0;mso-wrap-distance-right:9pt;mso-wrap-distance-bottom:0;mso-position-horizontal:absolute;mso-position-horizontal-relative:text;mso-position-vertical:absolute;mso-position-vertical-relative:text;mso-height-percent:0;mso-height-relative:margin;v-text-anchor:middle" o:gfxdata="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" fillcolor="red" strokecolor="#0d5571 [1604]" strokeweight="1pt"/>
           </w:pict>
@@ -2548,7 +3273,7 @@
 </file>
 
 <file path=word/numbering.xml><?xml version="1.0" encoding="utf-8"?>
-<w:numbering xmlns:wpc="http://schemas.microsoft.com/office/word/2010/wordprocessingCanvas" xmlns:mc="http://schemas.openxmlformats.org/markup-compatibility/2006" xmlns:o="urn:schemas-microsoft-com:office:office" xmlns:r="http://schemas.openxmlformats.org/officeDocument/2006/relationships" xmlns:m="http://schemas.openxmlformats.org/officeDocument/2006/math" xmlns:v="urn:schemas-microsoft-com:vml" xmlns:wp14="http://schemas.microsoft.com/office/word/2010/wordprocessingDrawing" xmlns:wp="http://schemas.openxmlformats.org/drawingml/2006/wordprocessingDrawing" xmlns:w10="urn:schemas-microsoft-com:office:word" xmlns:w="http://schemas.openxmlformats.org/wordprocessingml/2006/main" xmlns:w14="http://schemas.microsoft.com/office/word/2010/wordml" xmlns:w15="http://schemas.microsoft.com/office/word/2012/wordml" xmlns:wpg="http://schemas.microsoft.com/office/word/2010/wordprocessingGroup" xmlns:wpi="http://schemas.microsoft.com/office/word/2010/wordprocessingInk" xmlns:wne="http://schemas.microsoft.com/office/word/2006/wordml" xmlns:wps="http://schemas.microsoft.com/office/word/2010/wordprocessingShape" mc:Ignorable="w14 w15 wp14">
+<w:numbering xmlns:wpc="http://schemas.microsoft.com/office/word/2010/wordprocessingCanvas" xmlns:cx="http://schemas.microsoft.com/office/drawing/2014/chartex" xmlns:cx1="http://schemas.microsoft.com/office/drawing/2015/9/8/chartex" xmlns:cx2="http://schemas.microsoft.com/office/drawing/2015/10/21/chartex" xmlns:cx3="http://schemas.microsoft.com/office/drawing/2016/5/9/chartex" xmlns:cx4="http://schemas.microsoft.com/office/drawing/2016/5/10/chartex" xmlns:cx5="http://schemas.microsoft.com/office/drawing/2016/5/11/chartex" xmlns:cx6="http://schemas.microsoft.com/office/drawing/2016/5/12/chartex" xmlns:cx7="http://schemas.microsoft.com/office/drawing/2016/5/13/chartex" xmlns:cx8="http://schemas.microsoft.com/office/drawing/2016/5/14/chartex" xmlns:mc="http://schemas.openxmlformats.org/markup-compatibility/2006" xmlns:aink="http://schemas.microsoft.com/office/drawing/2016/ink" xmlns:am3d="http://schemas.microsoft.com/office/drawing/2017/model3d" xmlns:o="urn:schemas-microsoft-com:office:office" xmlns:r="http://schemas.openxmlformats.org/officeDocument/2006/relationships" xmlns:m="http://schemas.openxmlformats.org/officeDocument/2006/math" xmlns:v="urn:schemas-microsoft-com:vml" xmlns:wp14="http://schemas.microsoft.com/office/word/2010/wordprocessingDrawing" xmlns:wp="http://schemas.openxmlformats.org/drawingml/2006/wordprocessingDrawing" xmlns:w10="urn:schemas-microsoft-com:office:word" xmlns:w="http://schemas.openxmlformats.org/wordprocessingml/2006/main" xmlns:w14="http://schemas.microsoft.com/office/word/2010/wordml" xmlns:w15="http://schemas.microsoft.com/office/word/2012/wordml" xmlns:w16cid="http://schemas.microsoft.com/office/word/2016/wordml/cid" xmlns:w16se="http://schemas.microsoft.com/office/word/2015/wordml/symex" xmlns:wpg="http://schemas.microsoft.com/office/word/2010/wordprocessingGroup" xmlns:wpi="http://schemas.microsoft.com/office/word/2010/wordprocessingInk" xmlns:wne="http://schemas.microsoft.com/office/word/2006/wordml" xmlns:wps="http://schemas.microsoft.com/office/word/2010/wordprocessingShape" mc:Ignorable="w14 w15 w16se w16cid wp14">
   <w:abstractNum w:abstractNumId="0" w15:restartNumberingAfterBreak="0">
     <w:nsid w:val="120B605D"/>
     <w:multiLevelType w:val="hybridMultilevel"/>
@@ -3011,6 +3736,241 @@
     </w:lvl>
   </w:abstractNum>
   <w:abstractNum w:abstractNumId="4" w15:restartNumberingAfterBreak="0">
+    <w:nsid w:val="3F4209D4"/>
+    <w:multiLevelType w:val="multilevel"/>
+    <w:tmpl w:val="3F4209D4"/>
+    <w:lvl w:ilvl="0">
+      <w:start w:val="1"/>
+      <w:numFmt w:val="bullet"/>
+      <w:lvlText w:val="●"/>
+      <w:lvlJc w:val="left"/>
+      <w:pPr>
+        <w:ind w:left="1440" w:firstLine="2520"/>
+      </w:pPr>
+      <w:rPr>
+        <w:rFonts w:ascii="Arial" w:eastAsia="Arial" w:hAnsi="Arial" w:cs="Arial"/>
+        <w:strike w:val="0"/>
+        <w:dstrike w:val="0"/>
+        <w:u w:val="none"/>
+        <w:effect w:val="none"/>
+      </w:rPr>
+    </w:lvl>
+    <w:lvl w:ilvl="1">
+      <w:start w:val="1"/>
+      <w:numFmt w:val="bullet"/>
+      <w:lvlText w:val="•"/>
+      <w:lvlJc w:val="left"/>
+      <w:pPr>
+        <w:ind w:left="2160" w:firstLine="3960"/>
+      </w:pPr>
+      <w:rPr>
+        <w:rFonts w:ascii="Arial" w:eastAsia="Arial" w:hAnsi="Arial" w:cs="Arial"/>
+        <w:strike w:val="0"/>
+        <w:dstrike w:val="0"/>
+        <w:u w:val="none"/>
+        <w:effect w:val="none"/>
+      </w:rPr>
+    </w:lvl>
+    <w:lvl w:ilvl="2">
+      <w:start w:val="1"/>
+      <w:numFmt w:val="bullet"/>
+      <w:lvlText w:val="■"/>
+      <w:lvlJc w:val="left"/>
+      <w:pPr>
+        <w:ind w:left="2880" w:firstLine="5400"/>
+      </w:pPr>
+      <w:rPr>
+        <w:rFonts w:ascii="Arial" w:eastAsia="Arial" w:hAnsi="Arial" w:cs="Arial"/>
+        <w:strike w:val="0"/>
+        <w:dstrike w:val="0"/>
+        <w:u w:val="none"/>
+        <w:effect w:val="none"/>
+      </w:rPr>
+    </w:lvl>
+    <w:lvl w:ilvl="3">
+      <w:start w:val="1"/>
+      <w:numFmt w:val="bullet"/>
+      <w:lvlText w:val="●"/>
+      <w:lvlJc w:val="left"/>
+      <w:pPr>
+        <w:ind w:left="3600" w:firstLine="6840"/>
+      </w:pPr>
+      <w:rPr>
+        <w:rFonts w:ascii="Arial" w:eastAsia="Arial" w:hAnsi="Arial" w:cs="Arial"/>
+        <w:strike w:val="0"/>
+        <w:dstrike w:val="0"/>
+        <w:u w:val="none"/>
+        <w:effect w:val="none"/>
+      </w:rPr>
+    </w:lvl>
+    <w:lvl w:ilvl="4">
+      <w:start w:val="1"/>
+      <w:numFmt w:val="bullet"/>
+      <w:lvlText w:val="•"/>
+      <w:lvlJc w:val="left"/>
+      <w:pPr>
+        <w:ind w:left="4320" w:firstLine="8280"/>
+      </w:pPr>
+      <w:rPr>
+        <w:rFonts w:ascii="Arial" w:eastAsia="Arial" w:hAnsi="Arial" w:cs="Arial"/>
+        <w:strike w:val="0"/>
+        <w:dstrike w:val="0"/>
+        <w:u w:val="none"/>
+        <w:effect w:val="none"/>
+      </w:rPr>
+    </w:lvl>
+    <w:lvl w:ilvl="5">
+      <w:start w:val="1"/>
+      <w:numFmt w:val="bullet"/>
+      <w:lvlText w:val="■"/>
+      <w:lvlJc w:val="left"/>
+      <w:pPr>
+        <w:ind w:left="5040" w:firstLine="9720"/>
+      </w:pPr>
+      <w:rPr>
+        <w:rFonts w:ascii="Arial" w:eastAsia="Arial" w:hAnsi="Arial" w:cs="Arial"/>
+        <w:strike w:val="0"/>
+        <w:dstrike w:val="0"/>
+        <w:u w:val="none"/>
+        <w:effect w:val="none"/>
+      </w:rPr>
+    </w:lvl>
+    <w:lvl w:ilvl="6">
+      <w:start w:val="1"/>
+      <w:numFmt w:val="bullet"/>
+      <w:lvlText w:val="●"/>
+      <w:lvlJc w:val="left"/>
+      <w:pPr>
+        <w:ind w:left="5760" w:firstLine="11160"/>
+      </w:pPr>
+      <w:rPr>
+        <w:rFonts w:ascii="Arial" w:eastAsia="Arial" w:hAnsi="Arial" w:cs="Arial"/>
+        <w:strike w:val="0"/>
+        <w:dstrike w:val="0"/>
+        <w:u w:val="none"/>
+        <w:effect w:val="none"/>
+      </w:rPr>
+    </w:lvl>
+    <w:lvl w:ilvl="7">
+      <w:start w:val="1"/>
+      <w:numFmt w:val="bullet"/>
+      <w:lvlText w:val="•"/>
+      <w:lvlJc w:val="left"/>
+      <w:pPr>
+        <w:ind w:left="6480" w:firstLine="12600"/>
+      </w:pPr>
+      <w:rPr>
+        <w:rFonts w:ascii="Arial" w:eastAsia="Arial" w:hAnsi="Arial" w:cs="Arial"/>
+        <w:strike w:val="0"/>
+        <w:dstrike w:val="0"/>
+        <w:u w:val="none"/>
+        <w:effect w:val="none"/>
+      </w:rPr>
+    </w:lvl>
+    <w:lvl w:ilvl="8">
+      <w:start w:val="1"/>
+      <w:numFmt w:val="bullet"/>
+      <w:lvlText w:val="■"/>
+      <w:lvlJc w:val="left"/>
+      <w:pPr>
+        <w:ind w:left="7200" w:firstLine="14040"/>
+      </w:pPr>
+      <w:rPr>
+        <w:rFonts w:ascii="Arial" w:eastAsia="Arial" w:hAnsi="Arial" w:cs="Arial"/>
+        <w:strike w:val="0"/>
+        <w:dstrike w:val="0"/>
+        <w:u w:val="none"/>
+        <w:effect w:val="none"/>
+      </w:rPr>
+    </w:lvl>
+  </w:abstractNum>
+  <w:abstractNum w:abstractNumId="5" w15:restartNumberingAfterBreak="0">
+    <w:nsid w:val="428F2BDD"/>
+    <w:multiLevelType w:val="multilevel"/>
+    <w:tmpl w:val="428F2BDD"/>
+    <w:lvl w:ilvl="0">
+      <w:start w:val="1"/>
+      <w:numFmt w:val="decimal"/>
+      <w:lvlText w:val="%1."/>
+      <w:lvlJc w:val="left"/>
+      <w:pPr>
+        <w:ind w:left="425" w:firstLine="0"/>
+      </w:pPr>
+    </w:lvl>
+    <w:lvl w:ilvl="1">
+      <w:start w:val="1"/>
+      <w:numFmt w:val="bullet"/>
+      <w:lvlText w:val=""/>
+      <w:lvlJc w:val="left"/>
+      <w:pPr>
+        <w:ind w:left="0" w:firstLine="0"/>
+      </w:pPr>
+    </w:lvl>
+    <w:lvl w:ilvl="2">
+      <w:start w:val="1"/>
+      <w:numFmt w:val="bullet"/>
+      <w:lvlText w:val=""/>
+      <w:lvlJc w:val="left"/>
+      <w:pPr>
+        <w:ind w:left="0" w:firstLine="0"/>
+      </w:pPr>
+    </w:lvl>
+    <w:lvl w:ilvl="3">
+      <w:start w:val="1"/>
+      <w:numFmt w:val="bullet"/>
+      <w:lvlText w:val=""/>
+      <w:lvlJc w:val="left"/>
+      <w:pPr>
+        <w:ind w:left="0" w:firstLine="0"/>
+      </w:pPr>
+    </w:lvl>
+    <w:lvl w:ilvl="4">
+      <w:start w:val="1"/>
+      <w:numFmt w:val="bullet"/>
+      <w:lvlText w:val=""/>
+      <w:lvlJc w:val="left"/>
+      <w:pPr>
+        <w:ind w:left="0" w:firstLine="0"/>
+      </w:pPr>
+    </w:lvl>
+    <w:lvl w:ilvl="5">
+      <w:start w:val="1"/>
+      <w:numFmt w:val="bullet"/>
+      <w:lvlText w:val=""/>
+      <w:lvlJc w:val="left"/>
+      <w:pPr>
+        <w:ind w:left="0" w:firstLine="0"/>
+      </w:pPr>
+    </w:lvl>
+    <w:lvl w:ilvl="6">
+      <w:start w:val="1"/>
+      <w:numFmt w:val="bullet"/>
+      <w:lvlText w:val=""/>
+      <w:lvlJc w:val="left"/>
+      <w:pPr>
+        <w:ind w:left="0" w:firstLine="0"/>
+      </w:pPr>
+    </w:lvl>
+    <w:lvl w:ilvl="7">
+      <w:start w:val="1"/>
+      <w:numFmt w:val="bullet"/>
+      <w:lvlText w:val=""/>
+      <w:lvlJc w:val="left"/>
+      <w:pPr>
+        <w:ind w:left="0" w:firstLine="0"/>
+      </w:pPr>
+    </w:lvl>
+    <w:lvl w:ilvl="8">
+      <w:start w:val="1"/>
+      <w:numFmt w:val="bullet"/>
+      <w:lvlText w:val=""/>
+      <w:lvlJc w:val="left"/>
+      <w:pPr>
+        <w:ind w:left="0" w:firstLine="0"/>
+      </w:pPr>
+    </w:lvl>
+  </w:abstractNum>
+  <w:abstractNum w:abstractNumId="6" w15:restartNumberingAfterBreak="0">
     <w:nsid w:val="475A0E99"/>
     <w:multiLevelType w:val="hybridMultilevel"/>
     <w:tmpl w:val="91340018"/>
@@ -3100,7 +4060,7 @@
       </w:pPr>
     </w:lvl>
   </w:abstractNum>
-  <w:abstractNum w:abstractNumId="5" w15:restartNumberingAfterBreak="0">
+  <w:abstractNum w:abstractNumId="7" w15:restartNumberingAfterBreak="0">
     <w:nsid w:val="49C66AA0"/>
     <w:multiLevelType w:val="multilevel"/>
     <w:tmpl w:val="49C66AA0"/>
@@ -3222,7 +4182,7 @@
       </w:rPr>
     </w:lvl>
   </w:abstractNum>
-  <w:abstractNum w:abstractNumId="6" w15:restartNumberingAfterBreak="0">
+  <w:abstractNum w:abstractNumId="8" w15:restartNumberingAfterBreak="0">
     <w:nsid w:val="549B76E6"/>
     <w:multiLevelType w:val="hybridMultilevel"/>
     <w:tmpl w:val="1D409D14"/>
@@ -3311,7 +4271,7 @@
       </w:pPr>
     </w:lvl>
   </w:abstractNum>
-  <w:abstractNum w:abstractNumId="7" w15:restartNumberingAfterBreak="0">
+  <w:abstractNum w:abstractNumId="9" w15:restartNumberingAfterBreak="0">
     <w:nsid w:val="619717E7"/>
     <w:multiLevelType w:val="hybridMultilevel"/>
     <w:tmpl w:val="4C60833E"/>
@@ -3424,7 +4384,7 @@
       </w:rPr>
     </w:lvl>
   </w:abstractNum>
-  <w:abstractNum w:abstractNumId="8" w15:restartNumberingAfterBreak="0">
+  <w:abstractNum w:abstractNumId="10" w15:restartNumberingAfterBreak="0">
     <w:nsid w:val="6E3008D4"/>
     <w:multiLevelType w:val="hybridMultilevel"/>
     <w:tmpl w:val="E18EB05A"/>
@@ -3538,46 +4498,84 @@
     </w:lvl>
   </w:abstractNum>
   <w:num w:numId="1">
-    <w:abstractNumId w:val="6"/>
+    <w:abstractNumId w:val="8"/>
   </w:num>
   <w:num w:numId="2">
     <w:abstractNumId w:val="2"/>
   </w:num>
   <w:num w:numId="3">
-    <w:abstractNumId w:val="7"/>
+    <w:abstractNumId w:val="9"/>
   </w:num>
   <w:num w:numId="4">
-    <w:abstractNumId w:val="8"/>
+    <w:abstractNumId w:val="10"/>
   </w:num>
   <w:num w:numId="5">
     <w:abstractNumId w:val="3"/>
   </w:num>
   <w:num w:numId="6">
-    <w:abstractNumId w:val="4"/>
+    <w:abstractNumId w:val="6"/>
   </w:num>
   <w:num w:numId="7">
-    <w:abstractNumId w:val="4"/>
+    <w:abstractNumId w:val="6"/>
   </w:num>
   <w:num w:numId="8">
-    <w:abstractNumId w:val="4"/>
+    <w:abstractNumId w:val="6"/>
   </w:num>
   <w:num w:numId="9">
-    <w:abstractNumId w:val="4"/>
+    <w:abstractNumId w:val="6"/>
   </w:num>
   <w:num w:numId="10">
     <w:abstractNumId w:val="0"/>
   </w:num>
   <w:num w:numId="11">
-    <w:abstractNumId w:val="5"/>
+    <w:abstractNumId w:val="7"/>
   </w:num>
   <w:num w:numId="12">
     <w:abstractNumId w:val="1"/>
+  </w:num>
+  <w:num w:numId="13">
+    <w:abstractNumId w:val="1"/>
+    <w:lvlOverride w:ilvl="0"/>
+    <w:lvlOverride w:ilvl="1"/>
+    <w:lvlOverride w:ilvl="2"/>
+    <w:lvlOverride w:ilvl="3"/>
+    <w:lvlOverride w:ilvl="4"/>
+    <w:lvlOverride w:ilvl="5"/>
+    <w:lvlOverride w:ilvl="6"/>
+    <w:lvlOverride w:ilvl="7"/>
+    <w:lvlOverride w:ilvl="8"/>
+  </w:num>
+  <w:num w:numId="14">
+    <w:abstractNumId w:val="4"/>
+    <w:lvlOverride w:ilvl="0"/>
+    <w:lvlOverride w:ilvl="1"/>
+    <w:lvlOverride w:ilvl="2"/>
+    <w:lvlOverride w:ilvl="3"/>
+    <w:lvlOverride w:ilvl="4"/>
+    <w:lvlOverride w:ilvl="5"/>
+    <w:lvlOverride w:ilvl="6"/>
+    <w:lvlOverride w:ilvl="7"/>
+    <w:lvlOverride w:ilvl="8"/>
+  </w:num>
+  <w:num w:numId="15">
+    <w:abstractNumId w:val="5"/>
+    <w:lvlOverride w:ilvl="0">
+      <w:startOverride w:val="1"/>
+    </w:lvlOverride>
+    <w:lvlOverride w:ilvl="1"/>
+    <w:lvlOverride w:ilvl="2"/>
+    <w:lvlOverride w:ilvl="3"/>
+    <w:lvlOverride w:ilvl="4"/>
+    <w:lvlOverride w:ilvl="5"/>
+    <w:lvlOverride w:ilvl="6"/>
+    <w:lvlOverride w:ilvl="7"/>
+    <w:lvlOverride w:ilvl="8"/>
   </w:num>
 </w:numbering>
 </file>
 
 <file path=word/styles.xml><?xml version="1.0" encoding="utf-8"?>
-<w:styles xmlns:mc="http://schemas.openxmlformats.org/markup-compatibility/2006" xmlns:r="http://schemas.openxmlformats.org/officeDocument/2006/relationships" xmlns:w="http://schemas.openxmlformats.org/wordprocessingml/2006/main" xmlns:w14="http://schemas.microsoft.com/office/word/2010/wordml" xmlns:w15="http://schemas.microsoft.com/office/word/2012/wordml" mc:Ignorable="w14 w15">
+<w:styles xmlns:mc="http://schemas.openxmlformats.org/markup-compatibility/2006" xmlns:r="http://schemas.openxmlformats.org/officeDocument/2006/relationships" xmlns:w="http://schemas.openxmlformats.org/wordprocessingml/2006/main" xmlns:w14="http://schemas.microsoft.com/office/word/2010/wordml" xmlns:w15="http://schemas.microsoft.com/office/word/2012/wordml" xmlns:w16cid="http://schemas.microsoft.com/office/word/2016/wordml/cid" xmlns:w16se="http://schemas.microsoft.com/office/word/2015/wordml/symex" mc:Ignorable="w14 w15 w16se w16cid">
   <w:docDefaults>
     <w:rPrDefault>
       <w:rPr>
@@ -3594,7 +4592,7 @@
       </w:pPr>
     </w:pPrDefault>
   </w:docDefaults>
-  <w:latentStyles w:defLockedState="0" w:defUIPriority="99" w:defSemiHidden="0" w:defUnhideWhenUsed="0" w:defQFormat="0" w:count="371">
+  <w:latentStyles w:defLockedState="0" w:defUIPriority="99" w:defSemiHidden="0" w:defUnhideWhenUsed="0" w:defQFormat="0" w:count="375">
     <w:lsdException w:name="Normal" w:uiPriority="0" w:qFormat="1"/>
     <w:lsdException w:name="heading 1" w:uiPriority="9" w:qFormat="1"/>
     <w:lsdException w:name="heading 2" w:semiHidden="1" w:uiPriority="9" w:unhideWhenUsed="1" w:qFormat="1"/>
@@ -3700,7 +4698,6 @@
     <w:lsdException w:name="HTML Sample" w:semiHidden="1" w:unhideWhenUsed="1"/>
     <w:lsdException w:name="HTML Typewriter" w:semiHidden="1" w:unhideWhenUsed="1"/>
     <w:lsdException w:name="HTML Variable" w:semiHidden="1" w:unhideWhenUsed="1"/>
-    <w:lsdException w:name="Normal Table" w:semiHidden="1" w:unhideWhenUsed="1"/>
     <w:lsdException w:name="annotation subject" w:semiHidden="1" w:unhideWhenUsed="1"/>
     <w:lsdException w:name="No List" w:semiHidden="1" w:unhideWhenUsed="1"/>
     <w:lsdException w:name="Outline List 1" w:semiHidden="1" w:unhideWhenUsed="1"/>
@@ -3744,10 +4741,8 @@
     <w:lsdException w:name="Table Elegant" w:semiHidden="1" w:unhideWhenUsed="1"/>
     <w:lsdException w:name="Table Professional" w:semiHidden="1" w:unhideWhenUsed="1"/>
     <w:lsdException w:name="Table Subtle 1" w:semiHidden="1" w:unhideWhenUsed="1"/>
-    <w:lsdException w:name="Table Subtle 2" w:semiHidden="1" w:unhideWhenUsed="1"/>
     <w:lsdException w:name="Table Web 1" w:semiHidden="1" w:unhideWhenUsed="1"/>
     <w:lsdException w:name="Table Web 2" w:semiHidden="1" w:unhideWhenUsed="1"/>
-    <w:lsdException w:name="Table Web 3" w:semiHidden="1" w:unhideWhenUsed="1"/>
     <w:lsdException w:name="Balloon Text" w:semiHidden="1" w:unhideWhenUsed="1"/>
     <w:lsdException w:name="Table Grid" w:uiPriority="39"/>
     <w:lsdException w:name="Table Theme" w:semiHidden="1" w:unhideWhenUsed="1"/>
@@ -3966,6 +4961,10 @@
     <w:lsdException w:name="List Table 5 Dark Accent 6" w:uiPriority="50"/>
     <w:lsdException w:name="List Table 6 Colorful Accent 6" w:uiPriority="51"/>
     <w:lsdException w:name="List Table 7 Colorful Accent 6" w:uiPriority="52"/>
+    <w:lsdException w:name="Mention" w:semiHidden="1" w:unhideWhenUsed="1"/>
+    <w:lsdException w:name="Smart Hyperlink" w:semiHidden="1" w:unhideWhenUsed="1"/>
+    <w:lsdException w:name="Hashtag" w:semiHidden="1" w:unhideWhenUsed="1"/>
+    <w:lsdException w:name="Unresolved Mention" w:semiHidden="1" w:unhideWhenUsed="1"/>
   </w:latentStyles>
   <w:style w:type="paragraph" w:default="1" w:styleId="Normal">
     <w:name w:val="Normal"/>
@@ -4322,11 +5321,11 @@
       <w:color w:val="595959" w:themeColor="text1" w:themeTint="A6"/>
     </w:rPr>
   </w:style>
-  <w:style w:type="paragraph" w:styleId="Puesto">
+  <w:style w:type="paragraph" w:styleId="Ttulo">
     <w:name w:val="Title"/>
     <w:basedOn w:val="Normal"/>
     <w:next w:val="Normal"/>
-    <w:link w:val="PuestoCar"/>
+    <w:link w:val="TtuloCar"/>
     <w:uiPriority w:val="10"/>
     <w:qFormat/>
     <w:pPr>
@@ -4341,10 +5340,10 @@
       <w:szCs w:val="56"/>
     </w:rPr>
   </w:style>
-  <w:style w:type="character" w:customStyle="1" w:styleId="PuestoCar">
-    <w:name w:val="Puesto Car"/>
+  <w:style w:type="character" w:customStyle="1" w:styleId="TtuloCar">
+    <w:name w:val="Título Car"/>
     <w:basedOn w:val="Fuentedeprrafopredeter"/>
-    <w:link w:val="Puesto"/>
+    <w:link w:val="Ttulo"/>
     <w:uiPriority w:val="10"/>
     <w:rPr>
       <w:rFonts w:asciiTheme="majorHAnsi" w:eastAsiaTheme="majorEastAsia" w:hAnsiTheme="majorHAnsi" w:cstheme="majorBidi"/>
@@ -4561,7 +5560,7 @@
       <w:bCs/>
     </w:rPr>
   </w:style>
-  <w:style w:type="paragraph" w:styleId="TtulodeTDC">
+  <w:style w:type="paragraph" w:styleId="TtuloTDC">
     <w:name w:val="TOC Heading"/>
     <w:basedOn w:val="Ttulo1"/>
     <w:next w:val="Normal"/>
@@ -4618,7 +5617,7 @@
   </w:style>
   <w:style w:type="paragraph" w:customStyle="1" w:styleId="PSI-Ttulo">
     <w:name w:val="PSI - Título"/>
-    <w:basedOn w:val="Puesto"/>
+    <w:basedOn w:val="Ttulo"/>
     <w:autoRedefine/>
     <w:qFormat/>
     <w:rsid w:val="007179C2"/>
@@ -4790,11 +5789,23 @@
       <w:tblInd w:w="0" w:type="nil"/>
     </w:tblPr>
   </w:style>
+  <w:style w:type="character" w:styleId="Hipervnculo">
+    <w:name w:val="Hyperlink"/>
+    <w:basedOn w:val="Fuentedeprrafopredeter"/>
+    <w:uiPriority w:val="99"/>
+    <w:semiHidden/>
+    <w:unhideWhenUsed/>
+    <w:rsid w:val="00701B63"/>
+    <w:rPr>
+      <w:color w:val="6EAC1C" w:themeColor="hyperlink"/>
+      <w:u w:val="single"/>
+    </w:rPr>
+  </w:style>
 </w:styles>
 </file>
 
 <file path=word/glossary/document.xml><?xml version="1.0" encoding="utf-8"?>
-<w:glossaryDocument xmlns:wpc="http://schemas.microsoft.com/office/word/2010/wordprocessingCanvas" xmlns:mc="http://schemas.openxmlformats.org/markup-compatibility/2006" xmlns:o="urn:schemas-microsoft-com:office:office" xmlns:r="http://schemas.openxmlformats.org/officeDocument/2006/relationships" xmlns:m="http://schemas.openxmlformats.org/officeDocument/2006/math" xmlns:v="urn:schemas-microsoft-com:vml" xmlns:wp14="http://schemas.microsoft.com/office/word/2010/wordprocessingDrawing" xmlns:wp="http://schemas.openxmlformats.org/drawingml/2006/wordprocessingDrawing" xmlns:w10="urn:schemas-microsoft-com:office:word" xmlns:w="http://schemas.openxmlformats.org/wordprocessingml/2006/main" xmlns:w14="http://schemas.microsoft.com/office/word/2010/wordml" xmlns:w15="http://schemas.microsoft.com/office/word/2012/wordml" xmlns:wpg="http://schemas.microsoft.com/office/word/2010/wordprocessingGroup" xmlns:wpi="http://schemas.microsoft.com/office/word/2010/wordprocessingInk" xmlns:wne="http://schemas.microsoft.com/office/word/2006/wordml" xmlns:wps="http://schemas.microsoft.com/office/word/2010/wordprocessingShape" mc:Ignorable="w14 w15 wp14">
+<w:glossaryDocument xmlns:wpc="http://schemas.microsoft.com/office/word/2010/wordprocessingCanvas" xmlns:cx="http://schemas.microsoft.com/office/drawing/2014/chartex" xmlns:cx1="http://schemas.microsoft.com/office/drawing/2015/9/8/chartex" xmlns:cx2="http://schemas.microsoft.com/office/drawing/2015/10/21/chartex" xmlns:cx3="http://schemas.microsoft.com/office/drawing/2016/5/9/chartex" xmlns:cx4="http://schemas.microsoft.com/office/drawing/2016/5/10/chartex" xmlns:cx5="http://schemas.microsoft.com/office/drawing/2016/5/11/chartex" xmlns:cx6="http://schemas.microsoft.com/office/drawing/2016/5/12/chartex" xmlns:cx7="http://schemas.microsoft.com/office/drawing/2016/5/13/chartex" xmlns:cx8="http://schemas.microsoft.com/office/drawing/2016/5/14/chartex" xmlns:mc="http://schemas.openxmlformats.org/markup-compatibility/2006" xmlns:aink="http://schemas.microsoft.com/office/drawing/2016/ink" xmlns:am3d="http://schemas.microsoft.com/office/drawing/2017/model3d" xmlns:o="urn:schemas-microsoft-com:office:office" xmlns:r="http://schemas.openxmlformats.org/officeDocument/2006/relationships" xmlns:m="http://schemas.openxmlformats.org/officeDocument/2006/math" xmlns:v="urn:schemas-microsoft-com:vml" xmlns:wp14="http://schemas.microsoft.com/office/word/2010/wordprocessingDrawing" xmlns:wp="http://schemas.openxmlformats.org/drawingml/2006/wordprocessingDrawing" xmlns:w10="urn:schemas-microsoft-com:office:word" xmlns:w="http://schemas.openxmlformats.org/wordprocessingml/2006/main" xmlns:w14="http://schemas.microsoft.com/office/word/2010/wordml" xmlns:w15="http://schemas.microsoft.com/office/word/2012/wordml" xmlns:w16cid="http://schemas.microsoft.com/office/word/2016/wordml/cid" xmlns:w16se="http://schemas.microsoft.com/office/word/2015/wordml/symex" xmlns:wpg="http://schemas.microsoft.com/office/word/2010/wordprocessingGroup" xmlns:wpi="http://schemas.microsoft.com/office/word/2010/wordprocessingInk" xmlns:wne="http://schemas.microsoft.com/office/word/2006/wordml" xmlns:wps="http://schemas.microsoft.com/office/word/2010/wordprocessingShape" mc:Ignorable="w14 w15 w16se w16cid wp14">
   <w:docParts>
     <w:docPart>
       <w:docPartPr>
@@ -4867,7 +5878,7 @@
 </file>
 
 <file path=word/glossary/fontTable.xml><?xml version="1.0" encoding="utf-8"?>
-<w:fonts xmlns:mc="http://schemas.openxmlformats.org/markup-compatibility/2006" xmlns:r="http://schemas.openxmlformats.org/officeDocument/2006/relationships" xmlns:w="http://schemas.openxmlformats.org/wordprocessingml/2006/main" xmlns:w14="http://schemas.microsoft.com/office/word/2010/wordml" xmlns:w15="http://schemas.microsoft.com/office/word/2012/wordml" mc:Ignorable="w14 w15">
+<w:fonts xmlns:mc="http://schemas.openxmlformats.org/markup-compatibility/2006" xmlns:r="http://schemas.openxmlformats.org/officeDocument/2006/relationships" xmlns:w="http://schemas.openxmlformats.org/wordprocessingml/2006/main" xmlns:w14="http://schemas.microsoft.com/office/word/2010/wordml" xmlns:w15="http://schemas.microsoft.com/office/word/2012/wordml" xmlns:w16cid="http://schemas.microsoft.com/office/word/2016/wordml/cid" xmlns:w16se="http://schemas.microsoft.com/office/word/2015/wordml/symex" mc:Ignorable="w14 w15 w16se w16cid">
   <w:font w:name="Symbol">
     <w:panose1 w:val="05050102010706020507"/>
     <w:charset w:val="02"/>
@@ -4956,7 +5967,7 @@
 </file>
 
 <file path=word/glossary/settings.xml><?xml version="1.0" encoding="utf-8"?>
-<w:settings xmlns:mc="http://schemas.openxmlformats.org/markup-compatibility/2006" xmlns:o="urn:schemas-microsoft-com:office:office" xmlns:r="http://schemas.openxmlformats.org/officeDocument/2006/relationships" xmlns:m="http://schemas.openxmlformats.org/officeDocument/2006/math" xmlns:v="urn:schemas-microsoft-com:vml" xmlns:w10="urn:schemas-microsoft-com:office:word" xmlns:w="http://schemas.openxmlformats.org/wordprocessingml/2006/main" xmlns:w14="http://schemas.microsoft.com/office/word/2010/wordml" xmlns:w15="http://schemas.microsoft.com/office/word/2012/wordml" xmlns:sl="http://schemas.openxmlformats.org/schemaLibrary/2006/main" mc:Ignorable="w14 w15">
+<w:settings xmlns:mc="http://schemas.openxmlformats.org/markup-compatibility/2006" xmlns:o="urn:schemas-microsoft-com:office:office" xmlns:r="http://schemas.openxmlformats.org/officeDocument/2006/relationships" xmlns:m="http://schemas.openxmlformats.org/officeDocument/2006/math" xmlns:v="urn:schemas-microsoft-com:vml" xmlns:w10="urn:schemas-microsoft-com:office:word" xmlns:w="http://schemas.openxmlformats.org/wordprocessingml/2006/main" xmlns:w14="http://schemas.microsoft.com/office/word/2010/wordml" xmlns:w15="http://schemas.microsoft.com/office/word/2012/wordml" xmlns:w16cid="http://schemas.microsoft.com/office/word/2016/wordml/cid" xmlns:w16se="http://schemas.microsoft.com/office/word/2015/wordml/symex" xmlns:sl="http://schemas.openxmlformats.org/schemaLibrary/2006/main" mc:Ignorable="w14 w15 w16se w16cid">
   <w:view w:val="normal"/>
   <w:defaultTabStop w:val="708"/>
   <w:hyphenationZone w:val="425"/>
@@ -4971,6 +5982,7 @@
   </w:compat>
   <w:rsids>
     <w:rsidRoot w:val="00BF7D34"/>
+    <w:rsid w:val="000D1D41"/>
     <w:rsid w:val="002A3AE5"/>
     <w:rsid w:val="00337252"/>
     <w:rsid w:val="003A71DD"/>
@@ -5004,7 +6016,7 @@
 </file>
 
 <file path=word/glossary/styles.xml><?xml version="1.0" encoding="utf-8"?>
-<w:styles xmlns:mc="http://schemas.openxmlformats.org/markup-compatibility/2006" xmlns:r="http://schemas.openxmlformats.org/officeDocument/2006/relationships" xmlns:w="http://schemas.openxmlformats.org/wordprocessingml/2006/main" xmlns:w14="http://schemas.microsoft.com/office/word/2010/wordml" xmlns:w15="http://schemas.microsoft.com/office/word/2012/wordml" mc:Ignorable="w14 w15">
+<w:styles xmlns:mc="http://schemas.openxmlformats.org/markup-compatibility/2006" xmlns:r="http://schemas.openxmlformats.org/officeDocument/2006/relationships" xmlns:w="http://schemas.openxmlformats.org/wordprocessingml/2006/main" xmlns:w14="http://schemas.microsoft.com/office/word/2010/wordml" xmlns:w15="http://schemas.microsoft.com/office/word/2012/wordml" xmlns:w16cid="http://schemas.microsoft.com/office/word/2016/wordml/cid" xmlns:w16se="http://schemas.microsoft.com/office/word/2015/wordml/symex" mc:Ignorable="w14 w15 w16se w16cid">
   <w:docDefaults>
     <w:rPrDefault>
       <w:rPr>
@@ -5020,7 +6032,7 @@
       </w:pPr>
     </w:pPrDefault>
   </w:docDefaults>
-  <w:latentStyles w:defLockedState="0" w:defUIPriority="99" w:defSemiHidden="0" w:defUnhideWhenUsed="0" w:defQFormat="0" w:count="371">
+  <w:latentStyles w:defLockedState="0" w:defUIPriority="99" w:defSemiHidden="0" w:defUnhideWhenUsed="0" w:defQFormat="0" w:count="375">
     <w:lsdException w:name="Normal" w:uiPriority="0" w:qFormat="1"/>
     <w:lsdException w:name="heading 1" w:uiPriority="9" w:qFormat="1"/>
     <w:lsdException w:name="heading 2" w:semiHidden="1" w:uiPriority="9" w:unhideWhenUsed="1" w:qFormat="1"/>
@@ -5126,7 +6138,6 @@
     <w:lsdException w:name="HTML Sample" w:semiHidden="1" w:unhideWhenUsed="1"/>
     <w:lsdException w:name="HTML Typewriter" w:semiHidden="1" w:unhideWhenUsed="1"/>
     <w:lsdException w:name="HTML Variable" w:semiHidden="1" w:unhideWhenUsed="1"/>
-    <w:lsdException w:name="Normal Table" w:semiHidden="1" w:unhideWhenUsed="1"/>
     <w:lsdException w:name="annotation subject" w:semiHidden="1" w:unhideWhenUsed="1"/>
     <w:lsdException w:name="No List" w:semiHidden="1" w:unhideWhenUsed="1"/>
     <w:lsdException w:name="Outline List 1" w:semiHidden="1" w:unhideWhenUsed="1"/>
@@ -5170,10 +6181,8 @@
     <w:lsdException w:name="Table Elegant" w:semiHidden="1" w:unhideWhenUsed="1"/>
     <w:lsdException w:name="Table Professional" w:semiHidden="1" w:unhideWhenUsed="1"/>
     <w:lsdException w:name="Table Subtle 1" w:semiHidden="1" w:unhideWhenUsed="1"/>
-    <w:lsdException w:name="Table Subtle 2" w:semiHidden="1" w:unhideWhenUsed="1"/>
     <w:lsdException w:name="Table Web 1" w:semiHidden="1" w:unhideWhenUsed="1"/>
     <w:lsdException w:name="Table Web 2" w:semiHidden="1" w:unhideWhenUsed="1"/>
-    <w:lsdException w:name="Table Web 3" w:semiHidden="1" w:unhideWhenUsed="1"/>
     <w:lsdException w:name="Balloon Text" w:semiHidden="1" w:unhideWhenUsed="1"/>
     <w:lsdException w:name="Table Grid" w:uiPriority="39"/>
     <w:lsdException w:name="Table Theme" w:semiHidden="1" w:unhideWhenUsed="1"/>
@@ -5392,6 +6401,10 @@
     <w:lsdException w:name="List Table 5 Dark Accent 6" w:uiPriority="50"/>
     <w:lsdException w:name="List Table 6 Colorful Accent 6" w:uiPriority="51"/>
     <w:lsdException w:name="List Table 7 Colorful Accent 6" w:uiPriority="52"/>
+    <w:lsdException w:name="Mention" w:semiHidden="1" w:unhideWhenUsed="1"/>
+    <w:lsdException w:name="Smart Hyperlink" w:semiHidden="1" w:unhideWhenUsed="1"/>
+    <w:lsdException w:name="Hashtag" w:semiHidden="1" w:unhideWhenUsed="1"/>
+    <w:lsdException w:name="Unresolved Mention" w:semiHidden="1" w:unhideWhenUsed="1"/>
   </w:latentStyles>
   <w:style w:type="paragraph" w:default="1" w:styleId="Normal">
     <w:name w:val="Normal"/>
@@ -5456,7 +6469,7 @@
 </file>
 
 <file path=word/glossary/webSettings.xml><?xml version="1.0" encoding="utf-8"?>
-<w:webSettings xmlns:mc="http://schemas.openxmlformats.org/markup-compatibility/2006" xmlns:r="http://schemas.openxmlformats.org/officeDocument/2006/relationships" xmlns:w="http://schemas.openxmlformats.org/wordprocessingml/2006/main" xmlns:w14="http://schemas.microsoft.com/office/word/2010/wordml" xmlns:w15="http://schemas.microsoft.com/office/word/2012/wordml" mc:Ignorable="w14 w15">
+<w:webSettings xmlns:mc="http://schemas.openxmlformats.org/markup-compatibility/2006" xmlns:r="http://schemas.openxmlformats.org/officeDocument/2006/relationships" xmlns:w="http://schemas.openxmlformats.org/wordprocessingml/2006/main" xmlns:w14="http://schemas.microsoft.com/office/word/2010/wordml" xmlns:w15="http://schemas.microsoft.com/office/word/2012/wordml" xmlns:w16cid="http://schemas.microsoft.com/office/word/2016/wordml/cid" xmlns:w16se="http://schemas.microsoft.com/office/word/2015/wordml/symex" mc:Ignorable="w14 w15 w16se w16cid">
   <w:optimizeForBrowser/>
   <w:allowPNG/>
 </w:webSettings>
@@ -5764,7 +6777,7 @@
 </file>
 
 <file path=customXml/itemProps3.xml><?xml version="1.0" encoding="utf-8"?>
-<ds:datastoreItem xmlns:ds="http://schemas.openxmlformats.org/officeDocument/2006/customXml" ds:itemID="{1DBEEF20-ED82-442F-AA41-C0D2A2AED261}">
+<ds:datastoreItem xmlns:ds="http://schemas.openxmlformats.org/officeDocument/2006/customXml" ds:itemID="{21F073AD-0EC2-49DF-BA39-F1888BB9CA36}">
   <ds:schemaRefs>
     <ds:schemaRef ds:uri="http://schemas.openxmlformats.org/officeDocument/2006/bibliography"/>
   </ds:schemaRefs>

</xml_diff>